<commit_message>
Anotaciones sobre metodología BEM.
</commit_message>
<xml_diff>
--- a/anotaciones/arquitectura-css.docx
+++ b/anotaciones/arquitectura-css.docx
@@ -181,15 +181,13 @@
           <w:szCs w:val="32"/>
         </w:rPr>
       </w:pPr>
-      <w:proofErr w:type="spellStart"/>
-      <w:r>
-        <w:rPr>
-          <w:sz w:val="32"/>
-          <w:szCs w:val="32"/>
-        </w:rPr>
-        <w:t>Relacion</w:t>
-      </w:r>
-      <w:proofErr w:type="spellEnd"/>
+      <w:r>
+        <w:rPr>
+          <w:sz w:val="32"/>
+          <w:szCs w:val="32"/>
+        </w:rPr>
+        <w:t>Relación</w:t>
+      </w:r>
       <w:r>
         <w:rPr>
           <w:sz w:val="32"/>
@@ -404,6 +402,1333 @@
         </w:rPr>
         <w:t>)</w:t>
       </w:r>
+    </w:p>
+    <w:p>
+      <w:pPr>
+        <w:rPr>
+          <w:sz w:val="32"/>
+          <w:szCs w:val="32"/>
+        </w:rPr>
+      </w:pPr>
+      <w:r>
+        <w:rPr>
+          <w:sz w:val="32"/>
+          <w:szCs w:val="32"/>
+        </w:rPr>
+        <w:t xml:space="preserve">Siempre se deben añadir clases a las etiquetas HTML, para así en dado caso se llegue a cambiar alguna de las etiquetas, el estilo no se pierda y sea más fácil dar mantenimiento. </w:t>
+      </w:r>
+    </w:p>
+    <w:p>
+      <w:pPr>
+        <w:rPr>
+          <w:sz w:val="32"/>
+          <w:szCs w:val="32"/>
+        </w:rPr>
+      </w:pPr>
+      <w:proofErr w:type="spellStart"/>
+      <w:r>
+        <w:rPr>
+          <w:sz w:val="32"/>
+          <w:szCs w:val="32"/>
+        </w:rPr>
+        <w:t>List-</w:t>
+      </w:r>
+      <w:proofErr w:type="gramStart"/>
+      <w:r>
+        <w:rPr>
+          <w:sz w:val="32"/>
+          <w:szCs w:val="32"/>
+        </w:rPr>
+        <w:t>style:none</w:t>
+      </w:r>
+      <w:proofErr w:type="spellEnd"/>
+      <w:proofErr w:type="gramEnd"/>
+      <w:r>
+        <w:rPr>
+          <w:sz w:val="32"/>
+          <w:szCs w:val="32"/>
+        </w:rPr>
+        <w:t>; : Quita los est</w:t>
+      </w:r>
+      <w:r>
+        <w:rPr>
+          <w:sz w:val="32"/>
+          <w:szCs w:val="32"/>
+        </w:rPr>
+        <w:t xml:space="preserve">ilos por defecto que tienen los elementos de una lista. </w:t>
+      </w:r>
+    </w:p>
+    <w:p>
+      <w:pPr>
+        <w:rPr>
+          <w:sz w:val="32"/>
+          <w:szCs w:val="32"/>
+        </w:rPr>
+      </w:pPr>
+      <w:r>
+        <w:rPr>
+          <w:sz w:val="32"/>
+          <w:szCs w:val="32"/>
+        </w:rPr>
+        <w:t xml:space="preserve">Al escribir el CSS, pueden crearse selectores de varias formas, ya sea: </w:t>
+      </w:r>
+    </w:p>
+    <w:p>
+      <w:pPr>
+        <w:pStyle w:val="Prrafodelista"/>
+        <w:numPr>
+          <w:ilvl w:val="0"/>
+          <w:numId w:val="4"/>
+        </w:numPr>
+        <w:rPr>
+          <w:sz w:val="32"/>
+          <w:szCs w:val="32"/>
+        </w:rPr>
+      </w:pPr>
+      <w:r>
+        <w:rPr>
+          <w:sz w:val="32"/>
+          <w:szCs w:val="32"/>
+        </w:rPr>
+        <w:t>Tag</w:t>
+      </w:r>
+    </w:p>
+    <w:p>
+      <w:pPr>
+        <w:pStyle w:val="Prrafodelista"/>
+        <w:numPr>
+          <w:ilvl w:val="0"/>
+          <w:numId w:val="4"/>
+        </w:numPr>
+        <w:rPr>
+          <w:sz w:val="32"/>
+          <w:szCs w:val="32"/>
+        </w:rPr>
+      </w:pPr>
+      <w:r>
+        <w:rPr>
+          <w:sz w:val="32"/>
+          <w:szCs w:val="32"/>
+        </w:rPr>
+        <w:t xml:space="preserve">Id </w:t>
+      </w:r>
+    </w:p>
+    <w:p>
+      <w:pPr>
+        <w:pStyle w:val="Prrafodelista"/>
+        <w:numPr>
+          <w:ilvl w:val="0"/>
+          <w:numId w:val="4"/>
+        </w:numPr>
+        <w:rPr>
+          <w:sz w:val="32"/>
+          <w:szCs w:val="32"/>
+        </w:rPr>
+      </w:pPr>
+      <w:r>
+        <w:rPr>
+          <w:sz w:val="32"/>
+          <w:szCs w:val="32"/>
+        </w:rPr>
+        <w:t xml:space="preserve">Clase </w:t>
+      </w:r>
+    </w:p>
+    <w:p>
+      <w:pPr>
+        <w:pStyle w:val="Prrafodelista"/>
+        <w:numPr>
+          <w:ilvl w:val="0"/>
+          <w:numId w:val="4"/>
+        </w:numPr>
+        <w:rPr>
+          <w:sz w:val="32"/>
+          <w:szCs w:val="32"/>
+        </w:rPr>
+      </w:pPr>
+      <w:r>
+        <w:rPr>
+          <w:sz w:val="32"/>
+          <w:szCs w:val="32"/>
+        </w:rPr>
+        <w:t>Atributos</w:t>
+      </w:r>
+    </w:p>
+    <w:p>
+      <w:pPr>
+        <w:rPr>
+          <w:rFonts w:cstheme="minorHAnsi"/>
+          <w:b/>
+          <w:bCs/>
+          <w:color w:val="00B050"/>
+          <w:sz w:val="32"/>
+          <w:szCs w:val="32"/>
+          <w:shd w:val="clear" w:color="auto" w:fill="FFFFFF"/>
+        </w:rPr>
+      </w:pPr>
+      <w:r>
+        <w:rPr>
+          <w:rFonts w:cstheme="minorHAnsi"/>
+          <w:b/>
+          <w:bCs/>
+          <w:color w:val="00B050"/>
+          <w:sz w:val="32"/>
+          <w:szCs w:val="32"/>
+          <w:shd w:val="clear" w:color="auto" w:fill="FFFFFF"/>
+        </w:rPr>
+        <w:t>C</w:t>
+      </w:r>
+      <w:r>
+        <w:rPr>
+          <w:rFonts w:cstheme="minorHAnsi"/>
+          <w:b/>
+          <w:bCs/>
+          <w:color w:val="00B050"/>
+          <w:sz w:val="32"/>
+          <w:szCs w:val="32"/>
+          <w:shd w:val="clear" w:color="auto" w:fill="FFFFFF"/>
+        </w:rPr>
+        <w:t>uanto más específico sea el selector, más problemas tendremos con las sobreescrituras, el mantenimiento y la legibilidad del código.</w:t>
+      </w:r>
+    </w:p>
+    <w:p>
+      <w:pPr>
+        <w:rPr>
+          <w:rFonts w:cstheme="minorHAnsi"/>
+          <w:b/>
+          <w:bCs/>
+          <w:color w:val="FF0000"/>
+          <w:sz w:val="32"/>
+          <w:szCs w:val="32"/>
+          <w:shd w:val="clear" w:color="auto" w:fill="FFFFFF"/>
+        </w:rPr>
+      </w:pPr>
+      <w:r>
+        <w:rPr>
+          <w:rFonts w:cstheme="minorHAnsi"/>
+          <w:b/>
+          <w:bCs/>
+          <w:color w:val="FF0000"/>
+          <w:sz w:val="32"/>
+          <w:szCs w:val="32"/>
+          <w:shd w:val="clear" w:color="auto" w:fill="FFFFFF"/>
+        </w:rPr>
+        <w:t>En general, evitamos usar id como selector, ya que podemos romper fácilmente el CSS con algún cambio.</w:t>
+      </w:r>
+    </w:p>
+    <w:p>
+      <w:pPr>
+        <w:rPr>
+          <w:rFonts w:cstheme="minorHAnsi"/>
+          <w:b/>
+          <w:bCs/>
+          <w:color w:val="FF0000"/>
+          <w:sz w:val="32"/>
+          <w:szCs w:val="32"/>
+          <w:shd w:val="clear" w:color="auto" w:fill="FFFFFF"/>
+        </w:rPr>
+      </w:pPr>
+      <w:r>
+        <w:rPr>
+          <w:rFonts w:cstheme="minorHAnsi"/>
+          <w:b/>
+          <w:bCs/>
+          <w:color w:val="FF0000"/>
+          <w:sz w:val="32"/>
+          <w:szCs w:val="32"/>
+          <w:shd w:val="clear" w:color="auto" w:fill="FFFFFF"/>
+        </w:rPr>
+        <w:t>Al usar selectores de etiquetas, dejamos los estilos muy atados al HTML.</w:t>
+      </w:r>
+    </w:p>
+    <w:p>
+      <w:pPr>
+        <w:rPr>
+          <w:rFonts w:cstheme="minorHAnsi"/>
+          <w:b/>
+          <w:bCs/>
+          <w:color w:val="FF0000"/>
+          <w:sz w:val="32"/>
+          <w:szCs w:val="32"/>
+          <w:shd w:val="clear" w:color="auto" w:fill="FFFFFF"/>
+        </w:rPr>
+      </w:pPr>
+      <w:r>
+        <w:rPr>
+          <w:rFonts w:cstheme="minorHAnsi"/>
+          <w:b/>
+          <w:bCs/>
+          <w:color w:val="FF0000"/>
+          <w:sz w:val="32"/>
+          <w:szCs w:val="32"/>
+          <w:shd w:val="clear" w:color="auto" w:fill="FFFFFF"/>
+        </w:rPr>
+        <w:t>El uso de demasiados selectores en línea puede dañar la legibilidad y el rendimiento del código.</w:t>
+      </w:r>
+    </w:p>
+    <w:p>
+      <w:pPr>
+        <w:rPr>
+          <w:rFonts w:cstheme="minorHAnsi"/>
+          <w:sz w:val="32"/>
+          <w:szCs w:val="32"/>
+          <w:shd w:val="clear" w:color="auto" w:fill="FFFFFF"/>
+        </w:rPr>
+      </w:pPr>
+      <w:r>
+        <w:rPr>
+          <w:rFonts w:cstheme="minorHAnsi"/>
+          <w:sz w:val="32"/>
+          <w:szCs w:val="32"/>
+          <w:shd w:val="clear" w:color="auto" w:fill="FFFFFF"/>
+        </w:rPr>
+        <w:t xml:space="preserve">Metodología BEM </w:t>
+      </w:r>
+    </w:p>
+    <w:p>
+      <w:pPr>
+        <w:rPr>
+          <w:rFonts w:cstheme="minorHAnsi"/>
+          <w:sz w:val="32"/>
+          <w:szCs w:val="32"/>
+          <w:shd w:val="clear" w:color="auto" w:fill="FFFFFF"/>
+        </w:rPr>
+      </w:pPr>
+      <w:r>
+        <w:rPr>
+          <w:rFonts w:cstheme="minorHAnsi"/>
+          <w:sz w:val="32"/>
+          <w:szCs w:val="32"/>
+          <w:shd w:val="clear" w:color="auto" w:fill="FFFFFF"/>
+        </w:rPr>
+        <w:t xml:space="preserve">BEM </w:t>
+      </w:r>
+      <w:r>
+        <w:rPr>
+          <w:rFonts w:cstheme="minorHAnsi"/>
+          <w:sz w:val="32"/>
+          <w:szCs w:val="32"/>
+          <w:shd w:val="clear" w:color="auto" w:fill="FFFFFF"/>
+        </w:rPr>
+        <w:sym w:font="Wingdings" w:char="F0E0"/>
+      </w:r>
+      <w:r>
+        <w:rPr>
+          <w:rFonts w:cstheme="minorHAnsi"/>
+          <w:sz w:val="32"/>
+          <w:szCs w:val="32"/>
+          <w:shd w:val="clear" w:color="auto" w:fill="FFFFFF"/>
+        </w:rPr>
+        <w:t xml:space="preserve"> (Bloque, Elemento, Modificador)</w:t>
+      </w:r>
+    </w:p>
+    <w:p>
+      <w:pPr>
+        <w:rPr>
+          <w:rFonts w:cstheme="minorHAnsi"/>
+          <w:sz w:val="32"/>
+          <w:szCs w:val="32"/>
+          <w:shd w:val="clear" w:color="auto" w:fill="FFFFFF"/>
+        </w:rPr>
+      </w:pPr>
+      <w:r>
+        <w:rPr>
+          <w:rFonts w:cstheme="minorHAnsi"/>
+          <w:sz w:val="32"/>
+          <w:szCs w:val="32"/>
+          <w:shd w:val="clear" w:color="auto" w:fill="FFFFFF"/>
+        </w:rPr>
+        <w:t>Es una convención de nomenclatura popular para clases en HTML y CSS</w:t>
+      </w:r>
+    </w:p>
+    <w:p>
+      <w:pPr>
+        <w:rPr>
+          <w:rFonts w:cstheme="minorHAnsi"/>
+          <w:sz w:val="32"/>
+          <w:szCs w:val="32"/>
+          <w:shd w:val="clear" w:color="auto" w:fill="FFFFFF"/>
+        </w:rPr>
+      </w:pPr>
+      <w:r>
+        <w:rPr>
+          <w:rFonts w:cstheme="minorHAnsi"/>
+          <w:sz w:val="32"/>
+          <w:szCs w:val="32"/>
+          <w:shd w:val="clear" w:color="auto" w:fill="FFFFFF"/>
+        </w:rPr>
+        <w:t xml:space="preserve">La idea detrás de esto es dividir la interfaz de usuario en bloques independientes. Esto hace que el desarrollo de la interfaz sea fácil y sencilla, incluso con una interfaz de usuario compleja, permite crear componentes de interfaz extensibles y reutilizables. </w:t>
+      </w:r>
+      <w:r>
+        <w:rPr>
+          <w:rFonts w:cstheme="minorHAnsi"/>
+          <w:sz w:val="32"/>
+          <w:szCs w:val="32"/>
+          <w:shd w:val="clear" w:color="auto" w:fill="FFFFFF"/>
+        </w:rPr>
+        <w:t>La importancia principal de esta metodología es permitirle dar un significado más informativo al nombre de las clases.</w:t>
+      </w:r>
+    </w:p>
+    <w:p>
+      <w:pPr>
+        <w:rPr>
+          <w:rFonts w:cstheme="minorHAnsi"/>
+          <w:sz w:val="32"/>
+          <w:szCs w:val="32"/>
+          <w:shd w:val="clear" w:color="auto" w:fill="FFFFFF"/>
+        </w:rPr>
+      </w:pPr>
+      <w:r>
+        <w:rPr>
+          <w:rFonts w:cstheme="minorHAnsi"/>
+          <w:b/>
+          <w:bCs/>
+          <w:i/>
+          <w:iCs/>
+          <w:color w:val="FF0000"/>
+          <w:sz w:val="32"/>
+          <w:szCs w:val="32"/>
+          <w:shd w:val="clear" w:color="auto" w:fill="FFFFFF"/>
+        </w:rPr>
+        <w:t>Bloque:</w:t>
+      </w:r>
+      <w:r>
+        <w:rPr>
+          <w:rFonts w:cstheme="minorHAnsi"/>
+          <w:color w:val="FF0000"/>
+          <w:sz w:val="32"/>
+          <w:szCs w:val="32"/>
+          <w:shd w:val="clear" w:color="auto" w:fill="FFFFFF"/>
+        </w:rPr>
+        <w:t xml:space="preserve"> </w:t>
+      </w:r>
+      <w:r>
+        <w:rPr>
+          <w:rFonts w:cstheme="minorHAnsi"/>
+          <w:sz w:val="32"/>
+          <w:szCs w:val="32"/>
+          <w:shd w:val="clear" w:color="auto" w:fill="FFFFFF"/>
+        </w:rPr>
+        <w:t xml:space="preserve">Es un componente de página funcionalmente independiente que se puede reutilizar. En HTML, los bloques están representados por el </w:t>
+      </w:r>
+      <w:proofErr w:type="spellStart"/>
+      <w:r>
+        <w:rPr>
+          <w:rFonts w:cstheme="minorHAnsi"/>
+          <w:sz w:val="32"/>
+          <w:szCs w:val="32"/>
+          <w:shd w:val="clear" w:color="auto" w:fill="FFFFFF"/>
+        </w:rPr>
+        <w:t>class</w:t>
+      </w:r>
+      <w:proofErr w:type="spellEnd"/>
+      <w:proofErr w:type="gramStart"/>
+      <w:r>
+        <w:rPr>
+          <w:rFonts w:cstheme="minorHAnsi"/>
+          <w:sz w:val="32"/>
+          <w:szCs w:val="32"/>
+          <w:shd w:val="clear" w:color="auto" w:fill="FFFFFF"/>
+        </w:rPr>
+        <w:t>=”atributo</w:t>
+      </w:r>
+      <w:proofErr w:type="gramEnd"/>
+      <w:r>
+        <w:rPr>
+          <w:rFonts w:cstheme="minorHAnsi"/>
+          <w:sz w:val="32"/>
+          <w:szCs w:val="32"/>
+          <w:shd w:val="clear" w:color="auto" w:fill="FFFFFF"/>
+        </w:rPr>
+        <w:t xml:space="preserve">”. Este bloque debe considerarse como un padre. </w:t>
+      </w:r>
+    </w:p>
+    <w:p>
+      <w:pPr>
+        <w:rPr>
+          <w:rFonts w:cstheme="minorHAnsi"/>
+          <w:b/>
+          <w:bCs/>
+          <w:sz w:val="32"/>
+          <w:szCs w:val="32"/>
+          <w:shd w:val="clear" w:color="auto" w:fill="FFFFFF"/>
+        </w:rPr>
+      </w:pPr>
+      <w:r>
+        <w:rPr>
+          <w:rFonts w:cstheme="minorHAnsi"/>
+          <w:sz w:val="32"/>
+          <w:szCs w:val="32"/>
+          <w:shd w:val="clear" w:color="auto" w:fill="FFFFFF"/>
+        </w:rPr>
+        <w:tab/>
+      </w:r>
+      <w:r>
+        <w:rPr>
+          <w:rFonts w:cstheme="minorHAnsi"/>
+          <w:b/>
+          <w:bCs/>
+          <w:color w:val="00B050"/>
+          <w:sz w:val="32"/>
+          <w:szCs w:val="32"/>
+          <w:shd w:val="clear" w:color="auto" w:fill="FFFFFF"/>
+        </w:rPr>
+        <w:t>&lt;</w:t>
+      </w:r>
+      <w:proofErr w:type="spellStart"/>
+      <w:r>
+        <w:rPr>
+          <w:rFonts w:cstheme="minorHAnsi"/>
+          <w:b/>
+          <w:bCs/>
+          <w:color w:val="00B050"/>
+          <w:sz w:val="32"/>
+          <w:szCs w:val="32"/>
+          <w:shd w:val="clear" w:color="auto" w:fill="FFFFFF"/>
+        </w:rPr>
+        <w:t>div</w:t>
+      </w:r>
+      <w:proofErr w:type="spellEnd"/>
+      <w:r>
+        <w:rPr>
+          <w:rFonts w:cstheme="minorHAnsi"/>
+          <w:b/>
+          <w:bCs/>
+          <w:color w:val="00B050"/>
+          <w:sz w:val="32"/>
+          <w:szCs w:val="32"/>
+          <w:shd w:val="clear" w:color="auto" w:fill="FFFFFF"/>
+        </w:rPr>
+        <w:t xml:space="preserve"> </w:t>
+      </w:r>
+      <w:proofErr w:type="spellStart"/>
+      <w:r>
+        <w:rPr>
+          <w:rFonts w:cstheme="minorHAnsi"/>
+          <w:b/>
+          <w:bCs/>
+          <w:color w:val="00B050"/>
+          <w:sz w:val="32"/>
+          <w:szCs w:val="32"/>
+          <w:shd w:val="clear" w:color="auto" w:fill="FFFFFF"/>
+        </w:rPr>
+        <w:t>class</w:t>
+      </w:r>
+      <w:proofErr w:type="spellEnd"/>
+      <w:r>
+        <w:rPr>
+          <w:rFonts w:cstheme="minorHAnsi"/>
+          <w:b/>
+          <w:bCs/>
+          <w:color w:val="00B050"/>
+          <w:sz w:val="32"/>
+          <w:szCs w:val="32"/>
+          <w:shd w:val="clear" w:color="auto" w:fill="FFFFFF"/>
+        </w:rPr>
+        <w:t>= “</w:t>
+      </w:r>
+      <w:proofErr w:type="spellStart"/>
+      <w:r>
+        <w:rPr>
+          <w:rFonts w:cstheme="minorHAnsi"/>
+          <w:b/>
+          <w:bCs/>
+          <w:color w:val="00B050"/>
+          <w:sz w:val="32"/>
+          <w:szCs w:val="32"/>
+          <w:shd w:val="clear" w:color="auto" w:fill="FFFFFF"/>
+        </w:rPr>
+        <w:t>card</w:t>
+      </w:r>
+      <w:proofErr w:type="spellEnd"/>
+      <w:r>
+        <w:rPr>
+          <w:rFonts w:cstheme="minorHAnsi"/>
+          <w:b/>
+          <w:bCs/>
+          <w:color w:val="00B050"/>
+          <w:sz w:val="32"/>
+          <w:szCs w:val="32"/>
+          <w:shd w:val="clear" w:color="auto" w:fill="FFFFFF"/>
+        </w:rPr>
+        <w:t>”&gt;&lt;/</w:t>
+      </w:r>
+      <w:proofErr w:type="spellStart"/>
+      <w:r>
+        <w:rPr>
+          <w:rFonts w:cstheme="minorHAnsi"/>
+          <w:b/>
+          <w:bCs/>
+          <w:color w:val="00B050"/>
+          <w:sz w:val="32"/>
+          <w:szCs w:val="32"/>
+          <w:shd w:val="clear" w:color="auto" w:fill="FFFFFF"/>
+        </w:rPr>
+        <w:t>div</w:t>
+      </w:r>
+      <w:proofErr w:type="spellEnd"/>
+      <w:r>
+        <w:rPr>
+          <w:rFonts w:cstheme="minorHAnsi"/>
+          <w:b/>
+          <w:bCs/>
+          <w:color w:val="00B050"/>
+          <w:sz w:val="32"/>
+          <w:szCs w:val="32"/>
+          <w:shd w:val="clear" w:color="auto" w:fill="FFFFFF"/>
+        </w:rPr>
+        <w:t>&gt;</w:t>
+      </w:r>
+    </w:p>
+    <w:p>
+      <w:pPr>
+        <w:rPr>
+          <w:rFonts w:cstheme="minorHAnsi"/>
+          <w:sz w:val="32"/>
+          <w:szCs w:val="32"/>
+          <w:shd w:val="clear" w:color="auto" w:fill="FFFFFF"/>
+        </w:rPr>
+      </w:pPr>
+      <w:r>
+        <w:rPr>
+          <w:rFonts w:cstheme="minorHAnsi"/>
+          <w:b/>
+          <w:bCs/>
+          <w:i/>
+          <w:iCs/>
+          <w:color w:val="FF0000"/>
+          <w:sz w:val="32"/>
+          <w:szCs w:val="32"/>
+          <w:shd w:val="clear" w:color="auto" w:fill="FFFFFF"/>
+        </w:rPr>
+        <w:t>Elemento</w:t>
+      </w:r>
+      <w:r>
+        <w:rPr>
+          <w:rFonts w:cstheme="minorHAnsi"/>
+          <w:sz w:val="32"/>
+          <w:szCs w:val="32"/>
+          <w:shd w:val="clear" w:color="auto" w:fill="FFFFFF"/>
+        </w:rPr>
+        <w:t>: Una parte compuesta de un bloque que no se puede usar por separado.</w:t>
+      </w:r>
+    </w:p>
+    <w:p>
+      <w:pPr>
+        <w:ind w:firstLine="708"/>
+        <w:rPr>
+          <w:rFonts w:cstheme="minorHAnsi"/>
+          <w:sz w:val="32"/>
+          <w:szCs w:val="32"/>
+          <w:shd w:val="clear" w:color="auto" w:fill="FFFFFF"/>
+        </w:rPr>
+      </w:pPr>
+      <w:r>
+        <w:rPr>
+          <w:rFonts w:cstheme="minorHAnsi"/>
+          <w:sz w:val="32"/>
+          <w:szCs w:val="32"/>
+          <w:shd w:val="clear" w:color="auto" w:fill="FFFFFF"/>
+        </w:rPr>
+        <w:t>&lt;</w:t>
+      </w:r>
+      <w:proofErr w:type="spellStart"/>
+      <w:r>
+        <w:rPr>
+          <w:rFonts w:cstheme="minorHAnsi"/>
+          <w:sz w:val="32"/>
+          <w:szCs w:val="32"/>
+          <w:shd w:val="clear" w:color="auto" w:fill="FFFFFF"/>
+        </w:rPr>
+        <w:t>div</w:t>
+      </w:r>
+      <w:proofErr w:type="spellEnd"/>
+      <w:r>
+        <w:rPr>
+          <w:rFonts w:cstheme="minorHAnsi"/>
+          <w:sz w:val="32"/>
+          <w:szCs w:val="32"/>
+          <w:shd w:val="clear" w:color="auto" w:fill="FFFFFF"/>
+        </w:rPr>
+        <w:t xml:space="preserve"> </w:t>
+      </w:r>
+      <w:proofErr w:type="spellStart"/>
+      <w:r>
+        <w:rPr>
+          <w:rFonts w:cstheme="minorHAnsi"/>
+          <w:sz w:val="32"/>
+          <w:szCs w:val="32"/>
+          <w:shd w:val="clear" w:color="auto" w:fill="FFFFFF"/>
+        </w:rPr>
+        <w:t>class</w:t>
+      </w:r>
+      <w:proofErr w:type="spellEnd"/>
+      <w:r>
+        <w:rPr>
+          <w:rFonts w:cstheme="minorHAnsi"/>
+          <w:sz w:val="32"/>
+          <w:szCs w:val="32"/>
+          <w:shd w:val="clear" w:color="auto" w:fill="FFFFFF"/>
+        </w:rPr>
+        <w:t>= “</w:t>
+      </w:r>
+      <w:proofErr w:type="spellStart"/>
+      <w:r>
+        <w:rPr>
+          <w:rFonts w:cstheme="minorHAnsi"/>
+          <w:sz w:val="32"/>
+          <w:szCs w:val="32"/>
+          <w:shd w:val="clear" w:color="auto" w:fill="FFFFFF"/>
+        </w:rPr>
+        <w:t>card</w:t>
+      </w:r>
+      <w:proofErr w:type="spellEnd"/>
+      <w:r>
+        <w:rPr>
+          <w:rFonts w:cstheme="minorHAnsi"/>
+          <w:sz w:val="32"/>
+          <w:szCs w:val="32"/>
+          <w:shd w:val="clear" w:color="auto" w:fill="FFFFFF"/>
+        </w:rPr>
+        <w:t>”&gt;</w:t>
+      </w:r>
+    </w:p>
+    <w:p>
+      <w:pPr>
+        <w:ind w:firstLine="708"/>
+        <w:rPr>
+          <w:rFonts w:cstheme="minorHAnsi"/>
+          <w:sz w:val="32"/>
+          <w:szCs w:val="32"/>
+          <w:shd w:val="clear" w:color="auto" w:fill="FFFFFF"/>
+        </w:rPr>
+      </w:pPr>
+      <w:r>
+        <w:rPr>
+          <w:rFonts w:cstheme="minorHAnsi"/>
+          <w:sz w:val="32"/>
+          <w:szCs w:val="32"/>
+          <w:shd w:val="clear" w:color="auto" w:fill="FFFFFF"/>
+        </w:rPr>
+        <w:tab/>
+        <w:t xml:space="preserve">&lt;input </w:t>
+      </w:r>
+      <w:proofErr w:type="spellStart"/>
+      <w:r>
+        <w:rPr>
+          <w:rFonts w:cstheme="minorHAnsi"/>
+          <w:sz w:val="32"/>
+          <w:szCs w:val="32"/>
+          <w:shd w:val="clear" w:color="auto" w:fill="FFFFFF"/>
+        </w:rPr>
+        <w:t>class</w:t>
+      </w:r>
+      <w:proofErr w:type="spellEnd"/>
+      <w:proofErr w:type="gramStart"/>
+      <w:r>
+        <w:rPr>
+          <w:rFonts w:cstheme="minorHAnsi"/>
+          <w:sz w:val="32"/>
+          <w:szCs w:val="32"/>
+          <w:shd w:val="clear" w:color="auto" w:fill="FFFFFF"/>
+        </w:rPr>
+        <w:t>=”</w:t>
+      </w:r>
+      <w:proofErr w:type="spellStart"/>
+      <w:r>
+        <w:rPr>
+          <w:rFonts w:cstheme="minorHAnsi"/>
+          <w:b/>
+          <w:bCs/>
+          <w:color w:val="00B050"/>
+          <w:sz w:val="32"/>
+          <w:szCs w:val="32"/>
+          <w:shd w:val="clear" w:color="auto" w:fill="FFFFFF"/>
+        </w:rPr>
+        <w:t>contacto</w:t>
+      </w:r>
+      <w:proofErr w:type="gramEnd"/>
+      <w:r>
+        <w:rPr>
+          <w:rFonts w:cstheme="minorHAnsi"/>
+          <w:b/>
+          <w:bCs/>
+          <w:color w:val="00B050"/>
+          <w:sz w:val="32"/>
+          <w:szCs w:val="32"/>
+          <w:shd w:val="clear" w:color="auto" w:fill="FFFFFF"/>
+        </w:rPr>
+        <w:t>__input</w:t>
+      </w:r>
+      <w:proofErr w:type="spellEnd"/>
+      <w:r>
+        <w:rPr>
+          <w:rFonts w:cstheme="minorHAnsi"/>
+          <w:sz w:val="32"/>
+          <w:szCs w:val="32"/>
+          <w:shd w:val="clear" w:color="auto" w:fill="FFFFFF"/>
+        </w:rPr>
+        <w:t>&gt;”</w:t>
+      </w:r>
+    </w:p>
+    <w:p>
+      <w:pPr>
+        <w:ind w:firstLine="708"/>
+        <w:rPr>
+          <w:rFonts w:cstheme="minorHAnsi"/>
+          <w:sz w:val="32"/>
+          <w:szCs w:val="32"/>
+          <w:shd w:val="clear" w:color="auto" w:fill="FFFFFF"/>
+          <w:lang w:val="en-US"/>
+        </w:rPr>
+      </w:pPr>
+      <w:r>
+        <w:rPr>
+          <w:rFonts w:cstheme="minorHAnsi"/>
+          <w:sz w:val="32"/>
+          <w:szCs w:val="32"/>
+          <w:shd w:val="clear" w:color="auto" w:fill="FFFFFF"/>
+        </w:rPr>
+        <w:tab/>
+      </w:r>
+      <w:r>
+        <w:rPr>
+          <w:rFonts w:cstheme="minorHAnsi"/>
+          <w:sz w:val="32"/>
+          <w:szCs w:val="32"/>
+          <w:shd w:val="clear" w:color="auto" w:fill="FFFFFF"/>
+          <w:lang w:val="en-US"/>
+        </w:rPr>
+        <w:t>&lt;button class</w:t>
+      </w:r>
+      <w:proofErr w:type="gramStart"/>
+      <w:r>
+        <w:rPr>
+          <w:rFonts w:cstheme="minorHAnsi"/>
+          <w:sz w:val="32"/>
+          <w:szCs w:val="32"/>
+          <w:shd w:val="clear" w:color="auto" w:fill="FFFFFF"/>
+          <w:lang w:val="en-US"/>
+        </w:rPr>
+        <w:t>=”</w:t>
+      </w:r>
+      <w:proofErr w:type="spellStart"/>
+      <w:r>
+        <w:rPr>
+          <w:rFonts w:cstheme="minorHAnsi"/>
+          <w:b/>
+          <w:bCs/>
+          <w:color w:val="00B050"/>
+          <w:sz w:val="32"/>
+          <w:szCs w:val="32"/>
+          <w:shd w:val="clear" w:color="auto" w:fill="FFFFFF"/>
+          <w:lang w:val="en-US"/>
+        </w:rPr>
+        <w:t>contacto</w:t>
+      </w:r>
+      <w:proofErr w:type="spellEnd"/>
+      <w:proofErr w:type="gramEnd"/>
+      <w:r>
+        <w:rPr>
+          <w:rFonts w:cstheme="minorHAnsi"/>
+          <w:b/>
+          <w:bCs/>
+          <w:color w:val="00B050"/>
+          <w:sz w:val="32"/>
+          <w:szCs w:val="32"/>
+          <w:shd w:val="clear" w:color="auto" w:fill="FFFFFF"/>
+          <w:lang w:val="en-US"/>
+        </w:rPr>
+        <w:t>__button</w:t>
+      </w:r>
+      <w:r>
+        <w:rPr>
+          <w:rFonts w:cstheme="minorHAnsi"/>
+          <w:b/>
+          <w:bCs/>
+          <w:color w:val="00B050"/>
+          <w:sz w:val="32"/>
+          <w:szCs w:val="32"/>
+          <w:shd w:val="clear" w:color="auto" w:fill="FFFFFF"/>
+          <w:lang w:val="en-US"/>
+        </w:rPr>
+        <w:t>”</w:t>
+      </w:r>
+      <w:r>
+        <w:rPr>
+          <w:rFonts w:cstheme="minorHAnsi"/>
+          <w:sz w:val="32"/>
+          <w:szCs w:val="32"/>
+          <w:shd w:val="clear" w:color="auto" w:fill="FFFFFF"/>
+          <w:lang w:val="en-US"/>
+        </w:rPr>
+        <w:t>&gt;</w:t>
+      </w:r>
+      <w:proofErr w:type="spellStart"/>
+      <w:r>
+        <w:rPr>
+          <w:rFonts w:cstheme="minorHAnsi"/>
+          <w:sz w:val="32"/>
+          <w:szCs w:val="32"/>
+          <w:shd w:val="clear" w:color="auto" w:fill="FFFFFF"/>
+          <w:lang w:val="en-US"/>
+        </w:rPr>
+        <w:t>Enviar</w:t>
+      </w:r>
+      <w:proofErr w:type="spellEnd"/>
+      <w:r>
+        <w:rPr>
+          <w:rFonts w:cstheme="minorHAnsi"/>
+          <w:sz w:val="32"/>
+          <w:szCs w:val="32"/>
+          <w:shd w:val="clear" w:color="auto" w:fill="FFFFFF"/>
+          <w:lang w:val="en-US"/>
+        </w:rPr>
+        <w:t>&lt;/button&gt;”</w:t>
+      </w:r>
+    </w:p>
+    <w:p>
+      <w:pPr>
+        <w:ind w:firstLine="708"/>
+        <w:rPr>
+          <w:rFonts w:cstheme="minorHAnsi"/>
+          <w:sz w:val="32"/>
+          <w:szCs w:val="32"/>
+          <w:shd w:val="clear" w:color="auto" w:fill="FFFFFF"/>
+          <w:lang w:val="en-US"/>
+        </w:rPr>
+      </w:pPr>
+      <w:r>
+        <w:rPr>
+          <w:rFonts w:cstheme="minorHAnsi"/>
+          <w:sz w:val="32"/>
+          <w:szCs w:val="32"/>
+          <w:shd w:val="clear" w:color="auto" w:fill="FFFFFF"/>
+          <w:lang w:val="en-US"/>
+        </w:rPr>
+        <w:t>&lt;/div&gt;</w:t>
+      </w:r>
+    </w:p>
+    <w:p>
+      <w:pPr>
+        <w:rPr>
+          <w:rFonts w:cstheme="minorHAnsi"/>
+          <w:sz w:val="32"/>
+          <w:szCs w:val="32"/>
+          <w:shd w:val="clear" w:color="auto" w:fill="FFFFFF"/>
+        </w:rPr>
+      </w:pPr>
+      <w:r>
+        <w:rPr>
+          <w:rFonts w:cstheme="minorHAnsi"/>
+          <w:sz w:val="32"/>
+          <w:szCs w:val="32"/>
+          <w:shd w:val="clear" w:color="auto" w:fill="FFFFFF"/>
+        </w:rPr>
+        <w:t>Modificadores: Una entidad que d</w:t>
+      </w:r>
+      <w:r>
+        <w:rPr>
+          <w:rFonts w:cstheme="minorHAnsi"/>
+          <w:sz w:val="32"/>
+          <w:szCs w:val="32"/>
+          <w:shd w:val="clear" w:color="auto" w:fill="FFFFFF"/>
+        </w:rPr>
+        <w:t>efine la apariencia, el estado o el comportamiento de un bloque o elemento.</w:t>
+      </w:r>
+    </w:p>
+    <w:p>
+      <w:pPr>
+        <w:ind w:firstLine="708"/>
+        <w:rPr>
+          <w:rFonts w:cstheme="minorHAnsi"/>
+          <w:sz w:val="32"/>
+          <w:szCs w:val="32"/>
+          <w:shd w:val="clear" w:color="auto" w:fill="FFFFFF"/>
+          <w:lang w:val="en-US"/>
+        </w:rPr>
+      </w:pPr>
+      <w:r>
+        <w:rPr>
+          <w:rFonts w:cstheme="minorHAnsi"/>
+          <w:sz w:val="32"/>
+          <w:szCs w:val="32"/>
+          <w:shd w:val="clear" w:color="auto" w:fill="FFFFFF"/>
+          <w:lang w:val="en-US"/>
+        </w:rPr>
+        <w:t>&lt;div class= “card”&gt;</w:t>
+      </w:r>
+    </w:p>
+    <w:p>
+      <w:pPr>
+        <w:ind w:firstLine="708"/>
+        <w:rPr>
+          <w:rFonts w:cstheme="minorHAnsi"/>
+          <w:sz w:val="32"/>
+          <w:szCs w:val="32"/>
+          <w:shd w:val="clear" w:color="auto" w:fill="FFFFFF"/>
+          <w:lang w:val="en-US"/>
+        </w:rPr>
+      </w:pPr>
+      <w:r>
+        <w:rPr>
+          <w:rFonts w:cstheme="minorHAnsi"/>
+          <w:sz w:val="32"/>
+          <w:szCs w:val="32"/>
+          <w:shd w:val="clear" w:color="auto" w:fill="FFFFFF"/>
+          <w:lang w:val="en-US"/>
+        </w:rPr>
+        <w:tab/>
+        <w:t>&lt;</w:t>
+      </w:r>
+      <w:r>
+        <w:rPr>
+          <w:rFonts w:cstheme="minorHAnsi"/>
+          <w:sz w:val="32"/>
+          <w:szCs w:val="32"/>
+          <w:shd w:val="clear" w:color="auto" w:fill="FFFFFF"/>
+          <w:lang w:val="en-US"/>
+        </w:rPr>
+        <w:t xml:space="preserve">a </w:t>
+      </w:r>
+      <w:r>
+        <w:rPr>
+          <w:rFonts w:cstheme="minorHAnsi"/>
+          <w:sz w:val="32"/>
+          <w:szCs w:val="32"/>
+          <w:shd w:val="clear" w:color="auto" w:fill="FFFFFF"/>
+          <w:lang w:val="en-US"/>
+        </w:rPr>
+        <w:t>class</w:t>
+      </w:r>
+      <w:proofErr w:type="gramStart"/>
+      <w:r>
+        <w:rPr>
+          <w:rFonts w:cstheme="minorHAnsi"/>
+          <w:sz w:val="32"/>
+          <w:szCs w:val="32"/>
+          <w:shd w:val="clear" w:color="auto" w:fill="FFFFFF"/>
+          <w:lang w:val="en-US"/>
+        </w:rPr>
+        <w:t>=”</w:t>
+      </w:r>
+      <w:proofErr w:type="spellStart"/>
+      <w:r>
+        <w:rPr>
+          <w:rFonts w:cstheme="minorHAnsi"/>
+          <w:sz w:val="32"/>
+          <w:szCs w:val="32"/>
+          <w:shd w:val="clear" w:color="auto" w:fill="FFFFFF"/>
+          <w:lang w:val="en-US"/>
+        </w:rPr>
+        <w:t>c</w:t>
+      </w:r>
+      <w:r>
+        <w:rPr>
+          <w:rFonts w:cstheme="minorHAnsi"/>
+          <w:sz w:val="32"/>
+          <w:szCs w:val="32"/>
+          <w:shd w:val="clear" w:color="auto" w:fill="FFFFFF"/>
+          <w:lang w:val="en-US"/>
+        </w:rPr>
+        <w:t>ard</w:t>
+      </w:r>
+      <w:proofErr w:type="gramEnd"/>
+      <w:r>
+        <w:rPr>
+          <w:rFonts w:cstheme="minorHAnsi"/>
+          <w:sz w:val="32"/>
+          <w:szCs w:val="32"/>
+          <w:shd w:val="clear" w:color="auto" w:fill="FFFFFF"/>
+          <w:lang w:val="en-US"/>
+        </w:rPr>
+        <w:t>__link</w:t>
+      </w:r>
+      <w:proofErr w:type="spellEnd"/>
+      <w:r>
+        <w:rPr>
+          <w:rFonts w:cstheme="minorHAnsi"/>
+          <w:sz w:val="32"/>
+          <w:szCs w:val="32"/>
+          <w:shd w:val="clear" w:color="auto" w:fill="FFFFFF"/>
+          <w:lang w:val="en-US"/>
+        </w:rPr>
+        <w:t xml:space="preserve">” </w:t>
+      </w:r>
+      <w:proofErr w:type="spellStart"/>
+      <w:r>
+        <w:rPr>
+          <w:rFonts w:cstheme="minorHAnsi"/>
+          <w:sz w:val="32"/>
+          <w:szCs w:val="32"/>
+          <w:shd w:val="clear" w:color="auto" w:fill="FFFFFF"/>
+          <w:lang w:val="en-US"/>
+        </w:rPr>
+        <w:t>href</w:t>
+      </w:r>
+      <w:proofErr w:type="spellEnd"/>
+      <w:r>
+        <w:rPr>
+          <w:rFonts w:cstheme="minorHAnsi"/>
+          <w:sz w:val="32"/>
+          <w:szCs w:val="32"/>
+          <w:shd w:val="clear" w:color="auto" w:fill="FFFFFF"/>
+          <w:lang w:val="en-US"/>
+        </w:rPr>
+        <w:t>=”#”&gt;</w:t>
+      </w:r>
+      <w:proofErr w:type="spellStart"/>
+      <w:r>
+        <w:rPr>
+          <w:rFonts w:cstheme="minorHAnsi"/>
+          <w:sz w:val="32"/>
+          <w:szCs w:val="32"/>
+          <w:shd w:val="clear" w:color="auto" w:fill="FFFFFF"/>
+          <w:lang w:val="en-US"/>
+        </w:rPr>
+        <w:t>Nombre</w:t>
+      </w:r>
+      <w:proofErr w:type="spellEnd"/>
+      <w:r>
+        <w:rPr>
+          <w:rFonts w:cstheme="minorHAnsi"/>
+          <w:sz w:val="32"/>
+          <w:szCs w:val="32"/>
+          <w:shd w:val="clear" w:color="auto" w:fill="FFFFFF"/>
+          <w:lang w:val="en-US"/>
+        </w:rPr>
+        <w:t>&lt;/a&gt;</w:t>
+      </w:r>
+    </w:p>
+    <w:p>
+      <w:pPr>
+        <w:ind w:firstLine="708"/>
+        <w:rPr>
+          <w:rFonts w:cstheme="minorHAnsi"/>
+          <w:sz w:val="32"/>
+          <w:szCs w:val="32"/>
+          <w:shd w:val="clear" w:color="auto" w:fill="FFFFFF"/>
+          <w:lang w:val="en-US"/>
+        </w:rPr>
+      </w:pPr>
+      <w:r>
+        <w:rPr>
+          <w:rFonts w:cstheme="minorHAnsi"/>
+          <w:sz w:val="32"/>
+          <w:szCs w:val="32"/>
+          <w:shd w:val="clear" w:color="auto" w:fill="FFFFFF"/>
+          <w:lang w:val="en-US"/>
+        </w:rPr>
+        <w:tab/>
+        <w:t>&lt;</w:t>
+      </w:r>
+      <w:r>
+        <w:rPr>
+          <w:rFonts w:cstheme="minorHAnsi"/>
+          <w:sz w:val="32"/>
+          <w:szCs w:val="32"/>
+          <w:shd w:val="clear" w:color="auto" w:fill="FFFFFF"/>
+          <w:lang w:val="en-US"/>
+        </w:rPr>
+        <w:t xml:space="preserve">a </w:t>
+      </w:r>
+      <w:r>
+        <w:rPr>
+          <w:rFonts w:cstheme="minorHAnsi"/>
+          <w:sz w:val="32"/>
+          <w:szCs w:val="32"/>
+          <w:shd w:val="clear" w:color="auto" w:fill="FFFFFF"/>
+          <w:lang w:val="en-US"/>
+        </w:rPr>
+        <w:t>class</w:t>
+      </w:r>
+      <w:proofErr w:type="gramStart"/>
+      <w:r>
+        <w:rPr>
+          <w:rFonts w:cstheme="minorHAnsi"/>
+          <w:sz w:val="32"/>
+          <w:szCs w:val="32"/>
+          <w:shd w:val="clear" w:color="auto" w:fill="FFFFFF"/>
+          <w:lang w:val="en-US"/>
+        </w:rPr>
+        <w:t>=”</w:t>
+      </w:r>
+      <w:proofErr w:type="spellStart"/>
+      <w:r>
+        <w:rPr>
+          <w:rFonts w:cstheme="minorHAnsi"/>
+          <w:sz w:val="32"/>
+          <w:szCs w:val="32"/>
+          <w:shd w:val="clear" w:color="auto" w:fill="FFFFFF"/>
+          <w:lang w:val="en-US"/>
+        </w:rPr>
+        <w:t>card</w:t>
+      </w:r>
+      <w:proofErr w:type="gramEnd"/>
+      <w:r>
+        <w:rPr>
+          <w:rFonts w:cstheme="minorHAnsi"/>
+          <w:sz w:val="32"/>
+          <w:szCs w:val="32"/>
+          <w:shd w:val="clear" w:color="auto" w:fill="FFFFFF"/>
+          <w:lang w:val="en-US"/>
+        </w:rPr>
+        <w:t>__link</w:t>
+      </w:r>
+      <w:proofErr w:type="spellEnd"/>
+      <w:r>
+        <w:rPr>
+          <w:rFonts w:cstheme="minorHAnsi"/>
+          <w:b/>
+          <w:bCs/>
+          <w:color w:val="00B050"/>
+          <w:sz w:val="32"/>
+          <w:szCs w:val="32"/>
+          <w:shd w:val="clear" w:color="auto" w:fill="FFFFFF"/>
+          <w:lang w:val="en-US"/>
+        </w:rPr>
+        <w:t>--</w:t>
+      </w:r>
+      <w:proofErr w:type="spellStart"/>
+      <w:r>
+        <w:rPr>
+          <w:rFonts w:cstheme="minorHAnsi"/>
+          <w:b/>
+          <w:bCs/>
+          <w:color w:val="00B050"/>
+          <w:sz w:val="32"/>
+          <w:szCs w:val="32"/>
+          <w:shd w:val="clear" w:color="auto" w:fill="FFFFFF"/>
+          <w:lang w:val="en-US"/>
+        </w:rPr>
+        <w:t>resaltar</w:t>
+      </w:r>
+      <w:proofErr w:type="spellEnd"/>
+      <w:r>
+        <w:rPr>
+          <w:rFonts w:cstheme="minorHAnsi"/>
+          <w:sz w:val="32"/>
+          <w:szCs w:val="32"/>
+          <w:shd w:val="clear" w:color="auto" w:fill="FFFFFF"/>
+          <w:lang w:val="en-US"/>
+        </w:rPr>
+        <w:t xml:space="preserve">” </w:t>
+      </w:r>
+      <w:proofErr w:type="spellStart"/>
+      <w:r>
+        <w:rPr>
+          <w:rFonts w:cstheme="minorHAnsi"/>
+          <w:sz w:val="32"/>
+          <w:szCs w:val="32"/>
+          <w:shd w:val="clear" w:color="auto" w:fill="FFFFFF"/>
+          <w:lang w:val="en-US"/>
+        </w:rPr>
+        <w:t>href</w:t>
+      </w:r>
+      <w:proofErr w:type="spellEnd"/>
+      <w:r>
+        <w:rPr>
+          <w:rFonts w:cstheme="minorHAnsi"/>
+          <w:sz w:val="32"/>
+          <w:szCs w:val="32"/>
+          <w:shd w:val="clear" w:color="auto" w:fill="FFFFFF"/>
+          <w:lang w:val="en-US"/>
+        </w:rPr>
+        <w:t>=”</w:t>
+      </w:r>
+      <w:r>
+        <w:rPr>
+          <w:rFonts w:cstheme="minorHAnsi"/>
+          <w:sz w:val="32"/>
+          <w:szCs w:val="32"/>
+          <w:shd w:val="clear" w:color="auto" w:fill="FFFFFF"/>
+          <w:lang w:val="en-US"/>
+        </w:rPr>
+        <w:t>#</w:t>
+      </w:r>
+      <w:r>
+        <w:rPr>
+          <w:rFonts w:cstheme="minorHAnsi"/>
+          <w:sz w:val="32"/>
+          <w:szCs w:val="32"/>
+          <w:shd w:val="clear" w:color="auto" w:fill="FFFFFF"/>
+          <w:lang w:val="en-US"/>
+        </w:rPr>
+        <w:t>”&gt;</w:t>
+      </w:r>
+      <w:proofErr w:type="spellStart"/>
+      <w:r>
+        <w:rPr>
+          <w:rFonts w:cstheme="minorHAnsi"/>
+          <w:sz w:val="32"/>
+          <w:szCs w:val="32"/>
+          <w:shd w:val="clear" w:color="auto" w:fill="FFFFFF"/>
+          <w:lang w:val="en-US"/>
+        </w:rPr>
+        <w:t>Precio</w:t>
+      </w:r>
+      <w:proofErr w:type="spellEnd"/>
+      <w:r>
+        <w:rPr>
+          <w:rFonts w:cstheme="minorHAnsi"/>
+          <w:sz w:val="32"/>
+          <w:szCs w:val="32"/>
+          <w:shd w:val="clear" w:color="auto" w:fill="FFFFFF"/>
+          <w:lang w:val="en-US"/>
+        </w:rPr>
+        <w:t>&lt;/a&gt;</w:t>
+      </w:r>
+    </w:p>
+    <w:p>
+      <w:pPr>
+        <w:ind w:firstLine="708"/>
+        <w:rPr>
+          <w:rFonts w:cstheme="minorHAnsi"/>
+          <w:sz w:val="32"/>
+          <w:szCs w:val="32"/>
+          <w:shd w:val="clear" w:color="auto" w:fill="FFFFFF"/>
+          <w:lang w:val="en-US"/>
+        </w:rPr>
+      </w:pPr>
+      <w:r>
+        <w:rPr>
+          <w:rFonts w:cstheme="minorHAnsi"/>
+          <w:sz w:val="32"/>
+          <w:szCs w:val="32"/>
+          <w:shd w:val="clear" w:color="auto" w:fill="FFFFFF"/>
+          <w:lang w:val="en-US"/>
+        </w:rPr>
+        <w:t>&lt;/div&gt;</w:t>
+      </w:r>
+    </w:p>
+    <w:p>
+      <w:pPr>
+        <w:rPr>
+          <w:rFonts w:cstheme="minorHAnsi"/>
+          <w:sz w:val="32"/>
+          <w:szCs w:val="32"/>
+          <w:shd w:val="clear" w:color="auto" w:fill="FFFFFF"/>
+        </w:rPr>
+      </w:pPr>
+    </w:p>
+    <w:p>
+      <w:pPr>
+        <w:rPr>
+          <w:rFonts w:cstheme="minorHAnsi"/>
+          <w:sz w:val="32"/>
+          <w:szCs w:val="32"/>
+          <w:shd w:val="clear" w:color="auto" w:fill="FFFFFF"/>
+        </w:rPr>
+      </w:pPr>
+    </w:p>
+    <w:p>
+      <w:pPr>
+        <w:rPr>
+          <w:rFonts w:cstheme="minorHAnsi"/>
+          <w:sz w:val="32"/>
+          <w:szCs w:val="32"/>
+          <w:shd w:val="clear" w:color="auto" w:fill="FFFFFF"/>
+        </w:rPr>
+      </w:pPr>
     </w:p>
     <w:p>
       <w:pPr>
@@ -652,6 +1977,119 @@
     </w:lvl>
   </w:abstractNum>
   <w:abstractNum w:abstractNumId="2" w15:restartNumberingAfterBreak="0">
+    <w:nsid w:val="36AD46BC"/>
+    <w:multiLevelType w:val="hybridMultilevel"/>
+    <w:tmpl w:val="96248F9C"/>
+    <w:lvl w:ilvl="0" w:tplc="240A0001">
+      <w:start w:val="1"/>
+      <w:numFmt w:val="bullet"/>
+      <w:lvlText w:val=""/>
+      <w:lvlJc w:val="left"/>
+      <w:pPr>
+        <w:ind w:left="720" w:hanging="360"/>
+      </w:pPr>
+      <w:rPr>
+        <w:rFonts w:ascii="Symbol" w:hAnsi="Symbol" w:hint="default"/>
+      </w:rPr>
+    </w:lvl>
+    <w:lvl w:ilvl="1" w:tplc="240A0003" w:tentative="1">
+      <w:start w:val="1"/>
+      <w:numFmt w:val="bullet"/>
+      <w:lvlText w:val="o"/>
+      <w:lvlJc w:val="left"/>
+      <w:pPr>
+        <w:ind w:left="1440" w:hanging="360"/>
+      </w:pPr>
+      <w:rPr>
+        <w:rFonts w:ascii="Courier New" w:hAnsi="Courier New" w:cs="Courier New" w:hint="default"/>
+      </w:rPr>
+    </w:lvl>
+    <w:lvl w:ilvl="2" w:tplc="240A0005" w:tentative="1">
+      <w:start w:val="1"/>
+      <w:numFmt w:val="bullet"/>
+      <w:lvlText w:val=""/>
+      <w:lvlJc w:val="left"/>
+      <w:pPr>
+        <w:ind w:left="2160" w:hanging="360"/>
+      </w:pPr>
+      <w:rPr>
+        <w:rFonts w:ascii="Wingdings" w:hAnsi="Wingdings" w:hint="default"/>
+      </w:rPr>
+    </w:lvl>
+    <w:lvl w:ilvl="3" w:tplc="240A0001" w:tentative="1">
+      <w:start w:val="1"/>
+      <w:numFmt w:val="bullet"/>
+      <w:lvlText w:val=""/>
+      <w:lvlJc w:val="left"/>
+      <w:pPr>
+        <w:ind w:left="2880" w:hanging="360"/>
+      </w:pPr>
+      <w:rPr>
+        <w:rFonts w:ascii="Symbol" w:hAnsi="Symbol" w:hint="default"/>
+      </w:rPr>
+    </w:lvl>
+    <w:lvl w:ilvl="4" w:tplc="240A0003" w:tentative="1">
+      <w:start w:val="1"/>
+      <w:numFmt w:val="bullet"/>
+      <w:lvlText w:val="o"/>
+      <w:lvlJc w:val="left"/>
+      <w:pPr>
+        <w:ind w:left="3600" w:hanging="360"/>
+      </w:pPr>
+      <w:rPr>
+        <w:rFonts w:ascii="Courier New" w:hAnsi="Courier New" w:cs="Courier New" w:hint="default"/>
+      </w:rPr>
+    </w:lvl>
+    <w:lvl w:ilvl="5" w:tplc="240A0005" w:tentative="1">
+      <w:start w:val="1"/>
+      <w:numFmt w:val="bullet"/>
+      <w:lvlText w:val=""/>
+      <w:lvlJc w:val="left"/>
+      <w:pPr>
+        <w:ind w:left="4320" w:hanging="360"/>
+      </w:pPr>
+      <w:rPr>
+        <w:rFonts w:ascii="Wingdings" w:hAnsi="Wingdings" w:hint="default"/>
+      </w:rPr>
+    </w:lvl>
+    <w:lvl w:ilvl="6" w:tplc="240A0001" w:tentative="1">
+      <w:start w:val="1"/>
+      <w:numFmt w:val="bullet"/>
+      <w:lvlText w:val=""/>
+      <w:lvlJc w:val="left"/>
+      <w:pPr>
+        <w:ind w:left="5040" w:hanging="360"/>
+      </w:pPr>
+      <w:rPr>
+        <w:rFonts w:ascii="Symbol" w:hAnsi="Symbol" w:hint="default"/>
+      </w:rPr>
+    </w:lvl>
+    <w:lvl w:ilvl="7" w:tplc="240A0003" w:tentative="1">
+      <w:start w:val="1"/>
+      <w:numFmt w:val="bullet"/>
+      <w:lvlText w:val="o"/>
+      <w:lvlJc w:val="left"/>
+      <w:pPr>
+        <w:ind w:left="5760" w:hanging="360"/>
+      </w:pPr>
+      <w:rPr>
+        <w:rFonts w:ascii="Courier New" w:hAnsi="Courier New" w:cs="Courier New" w:hint="default"/>
+      </w:rPr>
+    </w:lvl>
+    <w:lvl w:ilvl="8" w:tplc="240A0005" w:tentative="1">
+      <w:start w:val="1"/>
+      <w:numFmt w:val="bullet"/>
+      <w:lvlText w:val=""/>
+      <w:lvlJc w:val="left"/>
+      <w:pPr>
+        <w:ind w:left="6480" w:hanging="360"/>
+      </w:pPr>
+      <w:rPr>
+        <w:rFonts w:ascii="Wingdings" w:hAnsi="Wingdings" w:hint="default"/>
+      </w:rPr>
+    </w:lvl>
+  </w:abstractNum>
+  <w:abstractNum w:abstractNumId="3" w15:restartNumberingAfterBreak="0">
     <w:nsid w:val="7EFD72A8"/>
     <w:multiLevelType w:val="hybridMultilevel"/>
     <w:tmpl w:val="B19C2B42"/>
@@ -768,10 +2206,13 @@
     <w:abstractNumId w:val="1"/>
   </w:num>
   <w:num w:numId="2" w16cid:durableId="1429083660">
-    <w:abstractNumId w:val="2"/>
+    <w:abstractNumId w:val="3"/>
   </w:num>
   <w:num w:numId="3" w16cid:durableId="993678294">
     <w:abstractNumId w:val="0"/>
+  </w:num>
+  <w:num w:numId="4" w16cid:durableId="1938708363">
+    <w:abstractNumId w:val="2"/>
   </w:num>
 </w:numbering>
 </file>

</xml_diff>

<commit_message>
Titulo de metodología BEM resaltado.
</commit_message>
<xml_diff>
--- a/anotaciones/arquitectura-css.docx
+++ b/anotaciones/arquitectura-css.docx
@@ -368,39 +368,7 @@
           <w:sz w:val="32"/>
           <w:szCs w:val="32"/>
         </w:rPr>
-        <w:t>ACSS (</w:t>
-      </w:r>
-      <w:proofErr w:type="spellStart"/>
-      <w:r>
-        <w:rPr>
-          <w:sz w:val="32"/>
-          <w:szCs w:val="32"/>
-        </w:rPr>
-        <w:t>Atomic</w:t>
-      </w:r>
-      <w:proofErr w:type="spellEnd"/>
-      <w:r>
-        <w:rPr>
-          <w:sz w:val="32"/>
-          <w:szCs w:val="32"/>
-        </w:rPr>
-        <w:t xml:space="preserve"> </w:t>
-      </w:r>
-      <w:proofErr w:type="spellStart"/>
-      <w:r>
-        <w:rPr>
-          <w:sz w:val="32"/>
-          <w:szCs w:val="32"/>
-        </w:rPr>
-        <w:t>Design</w:t>
-      </w:r>
-      <w:proofErr w:type="spellEnd"/>
-      <w:r>
-        <w:rPr>
-          <w:sz w:val="32"/>
-          <w:szCs w:val="32"/>
-        </w:rPr>
-        <w:t>)</w:t>
+        <w:t>ACSS (Atomic Design)</w:t>
       </w:r>
     </w:p>
     <w:p>
@@ -425,30 +393,12 @@
           <w:szCs w:val="32"/>
         </w:rPr>
       </w:pPr>
-      <w:proofErr w:type="spellStart"/>
-      <w:r>
-        <w:rPr>
-          <w:sz w:val="32"/>
-          <w:szCs w:val="32"/>
-        </w:rPr>
-        <w:t>List-</w:t>
-      </w:r>
-      <w:proofErr w:type="gramStart"/>
-      <w:r>
-        <w:rPr>
-          <w:sz w:val="32"/>
-          <w:szCs w:val="32"/>
-        </w:rPr>
-        <w:t>style:none</w:t>
-      </w:r>
-      <w:proofErr w:type="spellEnd"/>
-      <w:proofErr w:type="gramEnd"/>
-      <w:r>
-        <w:rPr>
-          <w:sz w:val="32"/>
-          <w:szCs w:val="32"/>
-        </w:rPr>
-        <w:t>; : Quita los est</w:t>
+      <w:r>
+        <w:rPr>
+          <w:sz w:val="32"/>
+          <w:szCs w:val="32"/>
+        </w:rPr>
+        <w:t>List-style:none; : Quita los est</w:t>
       </w:r>
       <w:r>
         <w:rPr>
@@ -575,19 +525,7 @@
           <w:szCs w:val="32"/>
           <w:shd w:val="clear" w:color="auto" w:fill="FFFFFF"/>
         </w:rPr>
-        <w:t>C</w:t>
-      </w:r>
-      <w:r>
-        <w:rPr>
-          <w:rFonts w:cstheme="minorHAnsi"/>
-          <w:b/>
-          <w:bCs/>
-          <w:color w:val="00B050"/>
-          <w:sz w:val="32"/>
-          <w:szCs w:val="32"/>
-          <w:shd w:val="clear" w:color="auto" w:fill="FFFFFF"/>
-        </w:rPr>
-        <w:t>uanto más específico sea el selector, más problemas tendremos con las sobreescrituras, el mantenimiento y la legibilidad del código.</w:t>
+        <w:t>Cuanto más específico sea el selector, más problemas tendremos con las sobreescrituras, el mantenimiento y la legibilidad del código.</w:t>
       </w:r>
     </w:p>
     <w:p>
@@ -669,14 +607,24 @@
       <w:pPr>
         <w:rPr>
           <w:rFonts w:cstheme="minorHAnsi"/>
-          <w:sz w:val="32"/>
-          <w:szCs w:val="32"/>
-          <w:shd w:val="clear" w:color="auto" w:fill="FFFFFF"/>
-        </w:rPr>
-      </w:pPr>
-      <w:r>
-        <w:rPr>
-          <w:rFonts w:cstheme="minorHAnsi"/>
+          <w:b/>
+          <w:bCs/>
+          <w:i/>
+          <w:iCs/>
+          <w:color w:val="00B050"/>
+          <w:sz w:val="32"/>
+          <w:szCs w:val="32"/>
+          <w:shd w:val="clear" w:color="auto" w:fill="FFFFFF"/>
+        </w:rPr>
+      </w:pPr>
+      <w:r>
+        <w:rPr>
+          <w:rFonts w:cstheme="minorHAnsi"/>
+          <w:b/>
+          <w:bCs/>
+          <w:i/>
+          <w:iCs/>
+          <w:color w:val="00B050"/>
           <w:sz w:val="32"/>
           <w:szCs w:val="32"/>
           <w:shd w:val="clear" w:color="auto" w:fill="FFFFFF"/>
@@ -808,38 +756,7 @@
           <w:szCs w:val="32"/>
           <w:shd w:val="clear" w:color="auto" w:fill="FFFFFF"/>
         </w:rPr>
-        <w:t xml:space="preserve">Es un componente de página funcionalmente independiente que se puede reutilizar. En HTML, los bloques están representados por el </w:t>
-      </w:r>
-      <w:proofErr w:type="spellStart"/>
-      <w:r>
-        <w:rPr>
-          <w:rFonts w:cstheme="minorHAnsi"/>
-          <w:sz w:val="32"/>
-          <w:szCs w:val="32"/>
-          <w:shd w:val="clear" w:color="auto" w:fill="FFFFFF"/>
-        </w:rPr>
-        <w:t>class</w:t>
-      </w:r>
-      <w:proofErr w:type="spellEnd"/>
-      <w:proofErr w:type="gramStart"/>
-      <w:r>
-        <w:rPr>
-          <w:rFonts w:cstheme="minorHAnsi"/>
-          <w:sz w:val="32"/>
-          <w:szCs w:val="32"/>
-          <w:shd w:val="clear" w:color="auto" w:fill="FFFFFF"/>
-        </w:rPr>
-        <w:t>=”atributo</w:t>
-      </w:r>
-      <w:proofErr w:type="gramEnd"/>
-      <w:r>
-        <w:rPr>
-          <w:rFonts w:cstheme="minorHAnsi"/>
-          <w:sz w:val="32"/>
-          <w:szCs w:val="32"/>
-          <w:shd w:val="clear" w:color="auto" w:fill="FFFFFF"/>
-        </w:rPr>
-        <w:t xml:space="preserve">”. Este bloque debe considerarse como un padre. </w:t>
+        <w:t xml:space="preserve">Es un componente de página funcionalmente independiente que se puede reutilizar. En HTML, los bloques están representados por el class=”atributo”. Este bloque debe considerarse como un padre. </w:t>
       </w:r>
     </w:p>
     <w:p>
@@ -872,111 +789,7 @@
           <w:szCs w:val="32"/>
           <w:shd w:val="clear" w:color="auto" w:fill="FFFFFF"/>
         </w:rPr>
-        <w:t>&lt;</w:t>
-      </w:r>
-      <w:proofErr w:type="spellStart"/>
-      <w:r>
-        <w:rPr>
-          <w:rFonts w:cstheme="minorHAnsi"/>
-          <w:b/>
-          <w:bCs/>
-          <w:color w:val="00B050"/>
-          <w:sz w:val="32"/>
-          <w:szCs w:val="32"/>
-          <w:shd w:val="clear" w:color="auto" w:fill="FFFFFF"/>
-        </w:rPr>
-        <w:t>div</w:t>
-      </w:r>
-      <w:proofErr w:type="spellEnd"/>
-      <w:r>
-        <w:rPr>
-          <w:rFonts w:cstheme="minorHAnsi"/>
-          <w:b/>
-          <w:bCs/>
-          <w:color w:val="00B050"/>
-          <w:sz w:val="32"/>
-          <w:szCs w:val="32"/>
-          <w:shd w:val="clear" w:color="auto" w:fill="FFFFFF"/>
-        </w:rPr>
-        <w:t xml:space="preserve"> </w:t>
-      </w:r>
-      <w:proofErr w:type="spellStart"/>
-      <w:r>
-        <w:rPr>
-          <w:rFonts w:cstheme="minorHAnsi"/>
-          <w:b/>
-          <w:bCs/>
-          <w:color w:val="00B050"/>
-          <w:sz w:val="32"/>
-          <w:szCs w:val="32"/>
-          <w:shd w:val="clear" w:color="auto" w:fill="FFFFFF"/>
-        </w:rPr>
-        <w:t>class</w:t>
-      </w:r>
-      <w:proofErr w:type="spellEnd"/>
-      <w:r>
-        <w:rPr>
-          <w:rFonts w:cstheme="minorHAnsi"/>
-          <w:b/>
-          <w:bCs/>
-          <w:color w:val="00B050"/>
-          <w:sz w:val="32"/>
-          <w:szCs w:val="32"/>
-          <w:shd w:val="clear" w:color="auto" w:fill="FFFFFF"/>
-        </w:rPr>
-        <w:t>= “</w:t>
-      </w:r>
-      <w:proofErr w:type="spellStart"/>
-      <w:r>
-        <w:rPr>
-          <w:rFonts w:cstheme="minorHAnsi"/>
-          <w:b/>
-          <w:bCs/>
-          <w:color w:val="00B050"/>
-          <w:sz w:val="32"/>
-          <w:szCs w:val="32"/>
-          <w:shd w:val="clear" w:color="auto" w:fill="FFFFFF"/>
-        </w:rPr>
-        <w:t>card</w:t>
-      </w:r>
-      <w:proofErr w:type="spellEnd"/>
-      <w:r>
-        <w:rPr>
-          <w:rFonts w:cstheme="minorHAnsi"/>
-          <w:b/>
-          <w:bCs/>
-          <w:color w:val="00B050"/>
-          <w:sz w:val="32"/>
-          <w:szCs w:val="32"/>
-          <w:shd w:val="clear" w:color="auto" w:fill="FFFFFF"/>
-        </w:rPr>
-        <w:t>”&gt;&lt;/</w:t>
-      </w:r>
-      <w:proofErr w:type="spellStart"/>
-      <w:r>
-        <w:rPr>
-          <w:rFonts w:cstheme="minorHAnsi"/>
-          <w:b/>
-          <w:bCs/>
-          <w:color w:val="00B050"/>
-          <w:sz w:val="32"/>
-          <w:szCs w:val="32"/>
-          <w:shd w:val="clear" w:color="auto" w:fill="FFFFFF"/>
-        </w:rPr>
-        <w:t>div</w:t>
-      </w:r>
-      <w:proofErr w:type="spellEnd"/>
-      <w:r>
-        <w:rPr>
-          <w:rFonts w:cstheme="minorHAnsi"/>
-          <w:b/>
-          <w:bCs/>
-          <w:color w:val="00B050"/>
-          <w:sz w:val="32"/>
-          <w:szCs w:val="32"/>
-          <w:shd w:val="clear" w:color="auto" w:fill="FFFFFF"/>
-        </w:rPr>
-        <w:t>&gt;</w:t>
+        <w:t>&lt;div class= “card”&gt;&lt;/div&gt;</w:t>
       </w:r>
     </w:p>
     <w:p>
@@ -1029,67 +842,7 @@
           <w:szCs w:val="32"/>
           <w:shd w:val="clear" w:color="auto" w:fill="FFFFFF"/>
         </w:rPr>
-        <w:t>&lt;</w:t>
-      </w:r>
-      <w:proofErr w:type="spellStart"/>
-      <w:r>
-        <w:rPr>
-          <w:rFonts w:cstheme="minorHAnsi"/>
-          <w:sz w:val="32"/>
-          <w:szCs w:val="32"/>
-          <w:shd w:val="clear" w:color="auto" w:fill="FFFFFF"/>
-        </w:rPr>
-        <w:t>div</w:t>
-      </w:r>
-      <w:proofErr w:type="spellEnd"/>
-      <w:r>
-        <w:rPr>
-          <w:rFonts w:cstheme="minorHAnsi"/>
-          <w:sz w:val="32"/>
-          <w:szCs w:val="32"/>
-          <w:shd w:val="clear" w:color="auto" w:fill="FFFFFF"/>
-        </w:rPr>
-        <w:t xml:space="preserve"> </w:t>
-      </w:r>
-      <w:proofErr w:type="spellStart"/>
-      <w:r>
-        <w:rPr>
-          <w:rFonts w:cstheme="minorHAnsi"/>
-          <w:sz w:val="32"/>
-          <w:szCs w:val="32"/>
-          <w:shd w:val="clear" w:color="auto" w:fill="FFFFFF"/>
-        </w:rPr>
-        <w:t>class</w:t>
-      </w:r>
-      <w:proofErr w:type="spellEnd"/>
-      <w:r>
-        <w:rPr>
-          <w:rFonts w:cstheme="minorHAnsi"/>
-          <w:sz w:val="32"/>
-          <w:szCs w:val="32"/>
-          <w:shd w:val="clear" w:color="auto" w:fill="FFFFFF"/>
-        </w:rPr>
-        <w:t>= “</w:t>
-      </w:r>
-      <w:proofErr w:type="spellStart"/>
-      <w:r>
-        <w:rPr>
-          <w:rFonts w:cstheme="minorHAnsi"/>
-          <w:sz w:val="32"/>
-          <w:szCs w:val="32"/>
-          <w:shd w:val="clear" w:color="auto" w:fill="FFFFFF"/>
-        </w:rPr>
-        <w:t>card</w:t>
-      </w:r>
-      <w:proofErr w:type="spellEnd"/>
-      <w:r>
-        <w:rPr>
-          <w:rFonts w:cstheme="minorHAnsi"/>
-          <w:sz w:val="32"/>
-          <w:szCs w:val="32"/>
-          <w:shd w:val="clear" w:color="auto" w:fill="FFFFFF"/>
-        </w:rPr>
-        <w:t>”&gt;</w:t>
+        <w:t>&lt;div class= “card”&gt;</w:t>
       </w:r>
     </w:p>
     <w:p>
@@ -1100,6 +853,7 @@
           <w:sz w:val="32"/>
           <w:szCs w:val="32"/>
           <w:shd w:val="clear" w:color="auto" w:fill="FFFFFF"/>
+          <w:lang w:val="en-US"/>
         </w:rPr>
       </w:pPr>
       <w:r>
@@ -1110,30 +864,17 @@
           <w:shd w:val="clear" w:color="auto" w:fill="FFFFFF"/>
         </w:rPr>
         <w:tab/>
-        <w:t xml:space="preserve">&lt;input </w:t>
-      </w:r>
-      <w:proofErr w:type="spellStart"/>
-      <w:r>
-        <w:rPr>
-          <w:rFonts w:cstheme="minorHAnsi"/>
-          <w:sz w:val="32"/>
-          <w:szCs w:val="32"/>
-          <w:shd w:val="clear" w:color="auto" w:fill="FFFFFF"/>
-        </w:rPr>
-        <w:t>class</w:t>
-      </w:r>
-      <w:proofErr w:type="spellEnd"/>
-      <w:proofErr w:type="gramStart"/>
-      <w:r>
-        <w:rPr>
-          <w:rFonts w:cstheme="minorHAnsi"/>
-          <w:sz w:val="32"/>
-          <w:szCs w:val="32"/>
-          <w:shd w:val="clear" w:color="auto" w:fill="FFFFFF"/>
-        </w:rPr>
-        <w:t>=”</w:t>
-      </w:r>
-      <w:proofErr w:type="spellStart"/>
+      </w:r>
+      <w:r>
+        <w:rPr>
+          <w:rFonts w:cstheme="minorHAnsi"/>
+          <w:sz w:val="32"/>
+          <w:szCs w:val="32"/>
+          <w:shd w:val="clear" w:color="auto" w:fill="FFFFFF"/>
+          <w:lang w:val="en-US"/>
+        </w:rPr>
+        <w:t>&lt;input class=”</w:t>
+      </w:r>
       <w:r>
         <w:rPr>
           <w:rFonts w:cstheme="minorHAnsi"/>
@@ -1143,10 +884,52 @@
           <w:sz w:val="32"/>
           <w:szCs w:val="32"/>
           <w:shd w:val="clear" w:color="auto" w:fill="FFFFFF"/>
-        </w:rPr>
-        <w:t>contacto</w:t>
-      </w:r>
-      <w:proofErr w:type="gramEnd"/>
+          <w:lang w:val="en-US"/>
+        </w:rPr>
+        <w:t>contacto__input</w:t>
+      </w:r>
+      <w:r>
+        <w:rPr>
+          <w:rFonts w:cstheme="minorHAnsi"/>
+          <w:sz w:val="32"/>
+          <w:szCs w:val="32"/>
+          <w:shd w:val="clear" w:color="auto" w:fill="FFFFFF"/>
+          <w:lang w:val="en-US"/>
+        </w:rPr>
+        <w:t>&gt;”</w:t>
+      </w:r>
+    </w:p>
+    <w:p>
+      <w:pPr>
+        <w:ind w:firstLine="708"/>
+        <w:rPr>
+          <w:rFonts w:cstheme="minorHAnsi"/>
+          <w:sz w:val="32"/>
+          <w:szCs w:val="32"/>
+          <w:shd w:val="clear" w:color="auto" w:fill="FFFFFF"/>
+          <w:lang w:val="en-US"/>
+        </w:rPr>
+      </w:pPr>
+      <w:r>
+        <w:rPr>
+          <w:rFonts w:cstheme="minorHAnsi"/>
+          <w:sz w:val="32"/>
+          <w:szCs w:val="32"/>
+          <w:shd w:val="clear" w:color="auto" w:fill="FFFFFF"/>
+          <w:lang w:val="en-US"/>
+        </w:rPr>
+        <w:tab/>
+      </w:r>
+      <w:r>
+        <w:rPr>
+          <w:rFonts w:cstheme="minorHAnsi"/>
+          <w:sz w:val="32"/>
+          <w:szCs w:val="32"/>
+          <w:shd w:val="clear" w:color="auto" w:fill="FFFFFF"/>
+          <w:lang w:val="en-US"/>
+        </w:rPr>
+        <w:t>&lt;button class=”</w:t>
+      </w:r>
       <w:r>
         <w:rPr>
           <w:rFonts w:cstheme="minorHAnsi"/>
@@ -1156,62 +939,10 @@
           <w:sz w:val="32"/>
           <w:szCs w:val="32"/>
           <w:shd w:val="clear" w:color="auto" w:fill="FFFFFF"/>
-        </w:rPr>
-        <w:t>__input</w:t>
-      </w:r>
-      <w:proofErr w:type="spellEnd"/>
-      <w:r>
-        <w:rPr>
-          <w:rFonts w:cstheme="minorHAnsi"/>
-          <w:sz w:val="32"/>
-          <w:szCs w:val="32"/>
-          <w:shd w:val="clear" w:color="auto" w:fill="FFFFFF"/>
-        </w:rPr>
-        <w:t>&gt;”</w:t>
-      </w:r>
-    </w:p>
-    <w:p>
-      <w:pPr>
-        <w:ind w:firstLine="708"/>
-        <w:rPr>
-          <w:rFonts w:cstheme="minorHAnsi"/>
-          <w:sz w:val="32"/>
-          <w:szCs w:val="32"/>
-          <w:shd w:val="clear" w:color="auto" w:fill="FFFFFF"/>
           <w:lang w:val="en-US"/>
         </w:rPr>
-      </w:pPr>
-      <w:r>
-        <w:rPr>
-          <w:rFonts w:cstheme="minorHAnsi"/>
-          <w:sz w:val="32"/>
-          <w:szCs w:val="32"/>
-          <w:shd w:val="clear" w:color="auto" w:fill="FFFFFF"/>
-        </w:rPr>
-        <w:tab/>
-      </w:r>
-      <w:r>
-        <w:rPr>
-          <w:rFonts w:cstheme="minorHAnsi"/>
-          <w:sz w:val="32"/>
-          <w:szCs w:val="32"/>
-          <w:shd w:val="clear" w:color="auto" w:fill="FFFFFF"/>
-          <w:lang w:val="en-US"/>
-        </w:rPr>
-        <w:t>&lt;button class</w:t>
-      </w:r>
-      <w:proofErr w:type="gramStart"/>
-      <w:r>
-        <w:rPr>
-          <w:rFonts w:cstheme="minorHAnsi"/>
-          <w:sz w:val="32"/>
-          <w:szCs w:val="32"/>
-          <w:shd w:val="clear" w:color="auto" w:fill="FFFFFF"/>
-          <w:lang w:val="en-US"/>
-        </w:rPr>
-        <w:t>=”</w:t>
-      </w:r>
-      <w:proofErr w:type="spellStart"/>
+        <w:t>contacto__button</w:t>
+      </w:r>
       <w:r>
         <w:rPr>
           <w:rFonts w:cstheme="minorHAnsi"/>
@@ -1223,10 +954,184 @@
           <w:shd w:val="clear" w:color="auto" w:fill="FFFFFF"/>
           <w:lang w:val="en-US"/>
         </w:rPr>
-        <w:t>contacto</w:t>
-      </w:r>
-      <w:proofErr w:type="spellEnd"/>
-      <w:proofErr w:type="gramEnd"/>
+        <w:t>”</w:t>
+      </w:r>
+      <w:r>
+        <w:rPr>
+          <w:rFonts w:cstheme="minorHAnsi"/>
+          <w:sz w:val="32"/>
+          <w:szCs w:val="32"/>
+          <w:shd w:val="clear" w:color="auto" w:fill="FFFFFF"/>
+          <w:lang w:val="en-US"/>
+        </w:rPr>
+        <w:t>&gt;Enviar&lt;/button&gt;”</w:t>
+      </w:r>
+    </w:p>
+    <w:p>
+      <w:pPr>
+        <w:ind w:firstLine="708"/>
+        <w:rPr>
+          <w:rFonts w:cstheme="minorHAnsi"/>
+          <w:sz w:val="32"/>
+          <w:szCs w:val="32"/>
+          <w:shd w:val="clear" w:color="auto" w:fill="FFFFFF"/>
+        </w:rPr>
+      </w:pPr>
+      <w:r>
+        <w:rPr>
+          <w:rFonts w:cstheme="minorHAnsi"/>
+          <w:sz w:val="32"/>
+          <w:szCs w:val="32"/>
+          <w:shd w:val="clear" w:color="auto" w:fill="FFFFFF"/>
+        </w:rPr>
+        <w:t>&lt;/div&gt;</w:t>
+      </w:r>
+    </w:p>
+    <w:p>
+      <w:pPr>
+        <w:rPr>
+          <w:rFonts w:cstheme="minorHAnsi"/>
+          <w:sz w:val="32"/>
+          <w:szCs w:val="32"/>
+          <w:shd w:val="clear" w:color="auto" w:fill="FFFFFF"/>
+        </w:rPr>
+      </w:pPr>
+      <w:r>
+        <w:rPr>
+          <w:rFonts w:cstheme="minorHAnsi"/>
+          <w:sz w:val="32"/>
+          <w:szCs w:val="32"/>
+          <w:shd w:val="clear" w:color="auto" w:fill="FFFFFF"/>
+        </w:rPr>
+        <w:t>Modificadores: Una entidad que d</w:t>
+      </w:r>
+      <w:r>
+        <w:rPr>
+          <w:rFonts w:cstheme="minorHAnsi"/>
+          <w:sz w:val="32"/>
+          <w:szCs w:val="32"/>
+          <w:shd w:val="clear" w:color="auto" w:fill="FFFFFF"/>
+        </w:rPr>
+        <w:t>efine la apariencia, el estado o el comportamiento de un bloque o elemento.</w:t>
+      </w:r>
+    </w:p>
+    <w:p>
+      <w:pPr>
+        <w:ind w:firstLine="708"/>
+        <w:rPr>
+          <w:rFonts w:cstheme="minorHAnsi"/>
+          <w:sz w:val="32"/>
+          <w:szCs w:val="32"/>
+          <w:shd w:val="clear" w:color="auto" w:fill="FFFFFF"/>
+          <w:lang w:val="en-US"/>
+        </w:rPr>
+      </w:pPr>
+      <w:r>
+        <w:rPr>
+          <w:rFonts w:cstheme="minorHAnsi"/>
+          <w:sz w:val="32"/>
+          <w:szCs w:val="32"/>
+          <w:shd w:val="clear" w:color="auto" w:fill="FFFFFF"/>
+          <w:lang w:val="en-US"/>
+        </w:rPr>
+        <w:t>&lt;div class= “card”&gt;</w:t>
+      </w:r>
+    </w:p>
+    <w:p>
+      <w:pPr>
+        <w:ind w:firstLine="708"/>
+        <w:rPr>
+          <w:rFonts w:cstheme="minorHAnsi"/>
+          <w:sz w:val="32"/>
+          <w:szCs w:val="32"/>
+          <w:shd w:val="clear" w:color="auto" w:fill="FFFFFF"/>
+          <w:lang w:val="en-US"/>
+        </w:rPr>
+      </w:pPr>
+      <w:r>
+        <w:rPr>
+          <w:rFonts w:cstheme="minorHAnsi"/>
+          <w:sz w:val="32"/>
+          <w:szCs w:val="32"/>
+          <w:shd w:val="clear" w:color="auto" w:fill="FFFFFF"/>
+          <w:lang w:val="en-US"/>
+        </w:rPr>
+        <w:tab/>
+        <w:t>&lt;</w:t>
+      </w:r>
+      <w:r>
+        <w:rPr>
+          <w:rFonts w:cstheme="minorHAnsi"/>
+          <w:sz w:val="32"/>
+          <w:szCs w:val="32"/>
+          <w:shd w:val="clear" w:color="auto" w:fill="FFFFFF"/>
+          <w:lang w:val="en-US"/>
+        </w:rPr>
+        <w:t xml:space="preserve">a </w:t>
+      </w:r>
+      <w:r>
+        <w:rPr>
+          <w:rFonts w:cstheme="minorHAnsi"/>
+          <w:sz w:val="32"/>
+          <w:szCs w:val="32"/>
+          <w:shd w:val="clear" w:color="auto" w:fill="FFFFFF"/>
+          <w:lang w:val="en-US"/>
+        </w:rPr>
+        <w:t>class=”card__link</w:t>
+      </w:r>
+      <w:r>
+        <w:rPr>
+          <w:rFonts w:cstheme="minorHAnsi"/>
+          <w:sz w:val="32"/>
+          <w:szCs w:val="32"/>
+          <w:shd w:val="clear" w:color="auto" w:fill="FFFFFF"/>
+          <w:lang w:val="en-US"/>
+        </w:rPr>
+        <w:t>” href=”#”&gt;Nombre&lt;/a&gt;</w:t>
+      </w:r>
+    </w:p>
+    <w:p>
+      <w:pPr>
+        <w:ind w:firstLine="708"/>
+        <w:rPr>
+          <w:rFonts w:cstheme="minorHAnsi"/>
+          <w:sz w:val="32"/>
+          <w:szCs w:val="32"/>
+          <w:shd w:val="clear" w:color="auto" w:fill="FFFFFF"/>
+          <w:lang w:val="en-US"/>
+        </w:rPr>
+      </w:pPr>
+      <w:r>
+        <w:rPr>
+          <w:rFonts w:cstheme="minorHAnsi"/>
+          <w:sz w:val="32"/>
+          <w:szCs w:val="32"/>
+          <w:shd w:val="clear" w:color="auto" w:fill="FFFFFF"/>
+          <w:lang w:val="en-US"/>
+        </w:rPr>
+        <w:tab/>
+        <w:t>&lt;</w:t>
+      </w:r>
+      <w:r>
+        <w:rPr>
+          <w:rFonts w:cstheme="minorHAnsi"/>
+          <w:sz w:val="32"/>
+          <w:szCs w:val="32"/>
+          <w:shd w:val="clear" w:color="auto" w:fill="FFFFFF"/>
+          <w:lang w:val="en-US"/>
+        </w:rPr>
+        <w:t xml:space="preserve">a </w:t>
+      </w:r>
+      <w:r>
+        <w:rPr>
+          <w:rFonts w:cstheme="minorHAnsi"/>
+          <w:sz w:val="32"/>
+          <w:szCs w:val="32"/>
+          <w:shd w:val="clear" w:color="auto" w:fill="FFFFFF"/>
+          <w:lang w:val="en-US"/>
+        </w:rPr>
+        <w:t>class=”card__link</w:t>
+      </w:r>
       <w:r>
         <w:rPr>
           <w:rFonts w:cstheme="minorHAnsi"/>
@@ -1238,444 +1143,17 @@
           <w:shd w:val="clear" w:color="auto" w:fill="FFFFFF"/>
           <w:lang w:val="en-US"/>
         </w:rPr>
-        <w:t>__button</w:t>
-      </w:r>
-      <w:r>
-        <w:rPr>
-          <w:rFonts w:cstheme="minorHAnsi"/>
-          <w:b/>
-          <w:bCs/>
-          <w:color w:val="00B050"/>
+        <w:t>--resaltar</w:t>
+      </w:r>
+      <w:r>
+        <w:rPr>
+          <w:rFonts w:cstheme="minorHAnsi"/>
           <w:sz w:val="32"/>
           <w:szCs w:val="32"/>
           <w:shd w:val="clear" w:color="auto" w:fill="FFFFFF"/>
           <w:lang w:val="en-US"/>
         </w:rPr>
-        <w:t>”</w:t>
-      </w:r>
-      <w:r>
-        <w:rPr>
-          <w:rFonts w:cstheme="minorHAnsi"/>
-          <w:sz w:val="32"/>
-          <w:szCs w:val="32"/>
-          <w:shd w:val="clear" w:color="auto" w:fill="FFFFFF"/>
-          <w:lang w:val="en-US"/>
-        </w:rPr>
-        <w:t>&gt;</w:t>
-      </w:r>
-      <w:proofErr w:type="spellStart"/>
-      <w:r>
-        <w:rPr>
-          <w:rFonts w:cstheme="minorHAnsi"/>
-          <w:sz w:val="32"/>
-          <w:szCs w:val="32"/>
-          <w:shd w:val="clear" w:color="auto" w:fill="FFFFFF"/>
-          <w:lang w:val="en-US"/>
-        </w:rPr>
-        <w:t>Enviar</w:t>
-      </w:r>
-      <w:proofErr w:type="spellEnd"/>
-      <w:r>
-        <w:rPr>
-          <w:rFonts w:cstheme="minorHAnsi"/>
-          <w:sz w:val="32"/>
-          <w:szCs w:val="32"/>
-          <w:shd w:val="clear" w:color="auto" w:fill="FFFFFF"/>
-          <w:lang w:val="en-US"/>
-        </w:rPr>
-        <w:t>&lt;/button&gt;”</w:t>
-      </w:r>
-    </w:p>
-    <w:p>
-      <w:pPr>
-        <w:ind w:firstLine="708"/>
-        <w:rPr>
-          <w:rFonts w:cstheme="minorHAnsi"/>
-          <w:sz w:val="32"/>
-          <w:szCs w:val="32"/>
-          <w:shd w:val="clear" w:color="auto" w:fill="FFFFFF"/>
-          <w:lang w:val="en-US"/>
-        </w:rPr>
-      </w:pPr>
-      <w:r>
-        <w:rPr>
-          <w:rFonts w:cstheme="minorHAnsi"/>
-          <w:sz w:val="32"/>
-          <w:szCs w:val="32"/>
-          <w:shd w:val="clear" w:color="auto" w:fill="FFFFFF"/>
-          <w:lang w:val="en-US"/>
-        </w:rPr>
-        <w:t>&lt;/div&gt;</w:t>
-      </w:r>
-    </w:p>
-    <w:p>
-      <w:pPr>
-        <w:rPr>
-          <w:rFonts w:cstheme="minorHAnsi"/>
-          <w:sz w:val="32"/>
-          <w:szCs w:val="32"/>
-          <w:shd w:val="clear" w:color="auto" w:fill="FFFFFF"/>
-        </w:rPr>
-      </w:pPr>
-      <w:r>
-        <w:rPr>
-          <w:rFonts w:cstheme="minorHAnsi"/>
-          <w:sz w:val="32"/>
-          <w:szCs w:val="32"/>
-          <w:shd w:val="clear" w:color="auto" w:fill="FFFFFF"/>
-        </w:rPr>
-        <w:t>Modificadores: Una entidad que d</w:t>
-      </w:r>
-      <w:r>
-        <w:rPr>
-          <w:rFonts w:cstheme="minorHAnsi"/>
-          <w:sz w:val="32"/>
-          <w:szCs w:val="32"/>
-          <w:shd w:val="clear" w:color="auto" w:fill="FFFFFF"/>
-        </w:rPr>
-        <w:t>efine la apariencia, el estado o el comportamiento de un bloque o elemento.</w:t>
-      </w:r>
-    </w:p>
-    <w:p>
-      <w:pPr>
-        <w:ind w:firstLine="708"/>
-        <w:rPr>
-          <w:rFonts w:cstheme="minorHAnsi"/>
-          <w:sz w:val="32"/>
-          <w:szCs w:val="32"/>
-          <w:shd w:val="clear" w:color="auto" w:fill="FFFFFF"/>
-          <w:lang w:val="en-US"/>
-        </w:rPr>
-      </w:pPr>
-      <w:r>
-        <w:rPr>
-          <w:rFonts w:cstheme="minorHAnsi"/>
-          <w:sz w:val="32"/>
-          <w:szCs w:val="32"/>
-          <w:shd w:val="clear" w:color="auto" w:fill="FFFFFF"/>
-          <w:lang w:val="en-US"/>
-        </w:rPr>
-        <w:t>&lt;div class= “card”&gt;</w:t>
-      </w:r>
-    </w:p>
-    <w:p>
-      <w:pPr>
-        <w:ind w:firstLine="708"/>
-        <w:rPr>
-          <w:rFonts w:cstheme="minorHAnsi"/>
-          <w:sz w:val="32"/>
-          <w:szCs w:val="32"/>
-          <w:shd w:val="clear" w:color="auto" w:fill="FFFFFF"/>
-          <w:lang w:val="en-US"/>
-        </w:rPr>
-      </w:pPr>
-      <w:r>
-        <w:rPr>
-          <w:rFonts w:cstheme="minorHAnsi"/>
-          <w:sz w:val="32"/>
-          <w:szCs w:val="32"/>
-          <w:shd w:val="clear" w:color="auto" w:fill="FFFFFF"/>
-          <w:lang w:val="en-US"/>
-        </w:rPr>
-        <w:tab/>
-        <w:t>&lt;</w:t>
-      </w:r>
-      <w:r>
-        <w:rPr>
-          <w:rFonts w:cstheme="minorHAnsi"/>
-          <w:sz w:val="32"/>
-          <w:szCs w:val="32"/>
-          <w:shd w:val="clear" w:color="auto" w:fill="FFFFFF"/>
-          <w:lang w:val="en-US"/>
-        </w:rPr>
-        <w:t xml:space="preserve">a </w:t>
-      </w:r>
-      <w:r>
-        <w:rPr>
-          <w:rFonts w:cstheme="minorHAnsi"/>
-          <w:sz w:val="32"/>
-          <w:szCs w:val="32"/>
-          <w:shd w:val="clear" w:color="auto" w:fill="FFFFFF"/>
-          <w:lang w:val="en-US"/>
-        </w:rPr>
-        <w:t>class</w:t>
-      </w:r>
-      <w:proofErr w:type="gramStart"/>
-      <w:r>
-        <w:rPr>
-          <w:rFonts w:cstheme="minorHAnsi"/>
-          <w:sz w:val="32"/>
-          <w:szCs w:val="32"/>
-          <w:shd w:val="clear" w:color="auto" w:fill="FFFFFF"/>
-          <w:lang w:val="en-US"/>
-        </w:rPr>
-        <w:t>=”</w:t>
-      </w:r>
-      <w:proofErr w:type="spellStart"/>
-      <w:r>
-        <w:rPr>
-          <w:rFonts w:cstheme="minorHAnsi"/>
-          <w:sz w:val="32"/>
-          <w:szCs w:val="32"/>
-          <w:shd w:val="clear" w:color="auto" w:fill="FFFFFF"/>
-          <w:lang w:val="en-US"/>
-        </w:rPr>
-        <w:t>c</w:t>
-      </w:r>
-      <w:r>
-        <w:rPr>
-          <w:rFonts w:cstheme="minorHAnsi"/>
-          <w:sz w:val="32"/>
-          <w:szCs w:val="32"/>
-          <w:shd w:val="clear" w:color="auto" w:fill="FFFFFF"/>
-          <w:lang w:val="en-US"/>
-        </w:rPr>
-        <w:t>ard</w:t>
-      </w:r>
-      <w:proofErr w:type="gramEnd"/>
-      <w:r>
-        <w:rPr>
-          <w:rFonts w:cstheme="minorHAnsi"/>
-          <w:sz w:val="32"/>
-          <w:szCs w:val="32"/>
-          <w:shd w:val="clear" w:color="auto" w:fill="FFFFFF"/>
-          <w:lang w:val="en-US"/>
-        </w:rPr>
-        <w:t>__link</w:t>
-      </w:r>
-      <w:proofErr w:type="spellEnd"/>
-      <w:r>
-        <w:rPr>
-          <w:rFonts w:cstheme="minorHAnsi"/>
-          <w:sz w:val="32"/>
-          <w:szCs w:val="32"/>
-          <w:shd w:val="clear" w:color="auto" w:fill="FFFFFF"/>
-          <w:lang w:val="en-US"/>
-        </w:rPr>
-        <w:t xml:space="preserve">” </w:t>
-      </w:r>
-      <w:proofErr w:type="spellStart"/>
-      <w:r>
-        <w:rPr>
-          <w:rFonts w:cstheme="minorHAnsi"/>
-          <w:sz w:val="32"/>
-          <w:szCs w:val="32"/>
-          <w:shd w:val="clear" w:color="auto" w:fill="FFFFFF"/>
-          <w:lang w:val="en-US"/>
-        </w:rPr>
-        <w:t>href</w:t>
-      </w:r>
-      <w:proofErr w:type="spellEnd"/>
-      <w:r>
-        <w:rPr>
-          <w:rFonts w:cstheme="minorHAnsi"/>
-          <w:sz w:val="32"/>
-          <w:szCs w:val="32"/>
-          <w:shd w:val="clear" w:color="auto" w:fill="FFFFFF"/>
-          <w:lang w:val="en-US"/>
-        </w:rPr>
-        <w:t>=”#”&gt;</w:t>
-      </w:r>
-      <w:proofErr w:type="spellStart"/>
-      <w:r>
-        <w:rPr>
-          <w:rFonts w:cstheme="minorHAnsi"/>
-          <w:sz w:val="32"/>
-          <w:szCs w:val="32"/>
-          <w:shd w:val="clear" w:color="auto" w:fill="FFFFFF"/>
-          <w:lang w:val="en-US"/>
-        </w:rPr>
-        <w:t>Nombre</w:t>
-      </w:r>
-      <w:proofErr w:type="spellEnd"/>
-      <w:r>
-        <w:rPr>
-          <w:rFonts w:cstheme="minorHAnsi"/>
-          <w:sz w:val="32"/>
-          <w:szCs w:val="32"/>
-          <w:shd w:val="clear" w:color="auto" w:fill="FFFFFF"/>
-          <w:lang w:val="en-US"/>
-        </w:rPr>
-        <w:t>&lt;/a&gt;</w:t>
-      </w:r>
-    </w:p>
-    <w:p>
-      <w:pPr>
-        <w:ind w:firstLine="708"/>
-        <w:rPr>
-          <w:rFonts w:cstheme="minorHAnsi"/>
-          <w:sz w:val="32"/>
-          <w:szCs w:val="32"/>
-          <w:shd w:val="clear" w:color="auto" w:fill="FFFFFF"/>
-          <w:lang w:val="en-US"/>
-        </w:rPr>
-      </w:pPr>
-      <w:r>
-        <w:rPr>
-          <w:rFonts w:cstheme="minorHAnsi"/>
-          <w:sz w:val="32"/>
-          <w:szCs w:val="32"/>
-          <w:shd w:val="clear" w:color="auto" w:fill="FFFFFF"/>
-          <w:lang w:val="en-US"/>
-        </w:rPr>
-        <w:tab/>
-        <w:t>&lt;</w:t>
-      </w:r>
-      <w:r>
-        <w:rPr>
-          <w:rFonts w:cstheme="minorHAnsi"/>
-          <w:sz w:val="32"/>
-          <w:szCs w:val="32"/>
-          <w:shd w:val="clear" w:color="auto" w:fill="FFFFFF"/>
-          <w:lang w:val="en-US"/>
-        </w:rPr>
-        <w:t xml:space="preserve">a </w:t>
-      </w:r>
-      <w:r>
-        <w:rPr>
-          <w:rFonts w:cstheme="minorHAnsi"/>
-          <w:sz w:val="32"/>
-          <w:szCs w:val="32"/>
-          <w:shd w:val="clear" w:color="auto" w:fill="FFFFFF"/>
-          <w:lang w:val="en-US"/>
-        </w:rPr>
-        <w:t>class</w:t>
-      </w:r>
-      <w:proofErr w:type="gramStart"/>
-      <w:r>
-        <w:rPr>
-          <w:rFonts w:cstheme="minorHAnsi"/>
-          <w:sz w:val="32"/>
-          <w:szCs w:val="32"/>
-          <w:shd w:val="clear" w:color="auto" w:fill="FFFFFF"/>
-          <w:lang w:val="en-US"/>
-        </w:rPr>
-        <w:t>=”</w:t>
-      </w:r>
-      <w:proofErr w:type="spellStart"/>
-      <w:r>
-        <w:rPr>
-          <w:rFonts w:cstheme="minorHAnsi"/>
-          <w:sz w:val="32"/>
-          <w:szCs w:val="32"/>
-          <w:shd w:val="clear" w:color="auto" w:fill="FFFFFF"/>
-          <w:lang w:val="en-US"/>
-        </w:rPr>
-        <w:t>card</w:t>
-      </w:r>
-      <w:proofErr w:type="gramEnd"/>
-      <w:r>
-        <w:rPr>
-          <w:rFonts w:cstheme="minorHAnsi"/>
-          <w:sz w:val="32"/>
-          <w:szCs w:val="32"/>
-          <w:shd w:val="clear" w:color="auto" w:fill="FFFFFF"/>
-          <w:lang w:val="en-US"/>
-        </w:rPr>
-        <w:t>__link</w:t>
-      </w:r>
-      <w:proofErr w:type="spellEnd"/>
-      <w:r>
-        <w:rPr>
-          <w:rFonts w:cstheme="minorHAnsi"/>
-          <w:b/>
-          <w:bCs/>
-          <w:color w:val="00B050"/>
-          <w:sz w:val="32"/>
-          <w:szCs w:val="32"/>
-          <w:shd w:val="clear" w:color="auto" w:fill="FFFFFF"/>
-          <w:lang w:val="en-US"/>
-        </w:rPr>
-        <w:t>--</w:t>
-      </w:r>
-      <w:proofErr w:type="spellStart"/>
-      <w:r>
-        <w:rPr>
-          <w:rFonts w:cstheme="minorHAnsi"/>
-          <w:b/>
-          <w:bCs/>
-          <w:color w:val="00B050"/>
-          <w:sz w:val="32"/>
-          <w:szCs w:val="32"/>
-          <w:shd w:val="clear" w:color="auto" w:fill="FFFFFF"/>
-          <w:lang w:val="en-US"/>
-        </w:rPr>
-        <w:t>resaltar</w:t>
-      </w:r>
-      <w:proofErr w:type="spellEnd"/>
-      <w:r>
-        <w:rPr>
-          <w:rFonts w:cstheme="minorHAnsi"/>
-          <w:sz w:val="32"/>
-          <w:szCs w:val="32"/>
-          <w:shd w:val="clear" w:color="auto" w:fill="FFFFFF"/>
-          <w:lang w:val="en-US"/>
-        </w:rPr>
-        <w:t xml:space="preserve">” </w:t>
-      </w:r>
-      <w:proofErr w:type="spellStart"/>
-      <w:r>
-        <w:rPr>
-          <w:rFonts w:cstheme="minorHAnsi"/>
-          <w:sz w:val="32"/>
-          <w:szCs w:val="32"/>
-          <w:shd w:val="clear" w:color="auto" w:fill="FFFFFF"/>
-          <w:lang w:val="en-US"/>
-        </w:rPr>
-        <w:t>href</w:t>
-      </w:r>
-      <w:proofErr w:type="spellEnd"/>
-      <w:r>
-        <w:rPr>
-          <w:rFonts w:cstheme="minorHAnsi"/>
-          <w:sz w:val="32"/>
-          <w:szCs w:val="32"/>
-          <w:shd w:val="clear" w:color="auto" w:fill="FFFFFF"/>
-          <w:lang w:val="en-US"/>
-        </w:rPr>
-        <w:t>=”</w:t>
-      </w:r>
-      <w:r>
-        <w:rPr>
-          <w:rFonts w:cstheme="minorHAnsi"/>
-          <w:sz w:val="32"/>
-          <w:szCs w:val="32"/>
-          <w:shd w:val="clear" w:color="auto" w:fill="FFFFFF"/>
-          <w:lang w:val="en-US"/>
-        </w:rPr>
-        <w:t>#</w:t>
-      </w:r>
-      <w:r>
-        <w:rPr>
-          <w:rFonts w:cstheme="minorHAnsi"/>
-          <w:sz w:val="32"/>
-          <w:szCs w:val="32"/>
-          <w:shd w:val="clear" w:color="auto" w:fill="FFFFFF"/>
-          <w:lang w:val="en-US"/>
-        </w:rPr>
-        <w:t>”&gt;</w:t>
-      </w:r>
-      <w:proofErr w:type="spellStart"/>
-      <w:r>
-        <w:rPr>
-          <w:rFonts w:cstheme="minorHAnsi"/>
-          <w:sz w:val="32"/>
-          <w:szCs w:val="32"/>
-          <w:shd w:val="clear" w:color="auto" w:fill="FFFFFF"/>
-          <w:lang w:val="en-US"/>
-        </w:rPr>
-        <w:t>Precio</w:t>
-      </w:r>
-      <w:proofErr w:type="spellEnd"/>
-      <w:r>
-        <w:rPr>
-          <w:rFonts w:cstheme="minorHAnsi"/>
-          <w:sz w:val="32"/>
-          <w:szCs w:val="32"/>
-          <w:shd w:val="clear" w:color="auto" w:fill="FFFFFF"/>
-          <w:lang w:val="en-US"/>
-        </w:rPr>
-        <w:t>&lt;/a&gt;</w:t>
+        <w:t>” href=”#”&gt;Precio&lt;/a&gt;</w:t>
       </w:r>
     </w:p>
     <w:p>

</xml_diff>

<commit_message>
Anotaciones concernientes a la clase 2, temas tratados: Atomic Design.
</commit_message>
<xml_diff>
--- a/anotaciones/arquitectura-css.docx
+++ b/anotaciones/arquitectura-css.docx
@@ -368,7 +368,39 @@
           <w:sz w:val="32"/>
           <w:szCs w:val="32"/>
         </w:rPr>
-        <w:t>ACSS (Atomic Design)</w:t>
+        <w:t>ACSS (</w:t>
+      </w:r>
+      <w:proofErr w:type="spellStart"/>
+      <w:r>
+        <w:rPr>
+          <w:sz w:val="32"/>
+          <w:szCs w:val="32"/>
+        </w:rPr>
+        <w:t>Atomic</w:t>
+      </w:r>
+      <w:proofErr w:type="spellEnd"/>
+      <w:r>
+        <w:rPr>
+          <w:sz w:val="32"/>
+          <w:szCs w:val="32"/>
+        </w:rPr>
+        <w:t xml:space="preserve"> </w:t>
+      </w:r>
+      <w:proofErr w:type="spellStart"/>
+      <w:r>
+        <w:rPr>
+          <w:sz w:val="32"/>
+          <w:szCs w:val="32"/>
+        </w:rPr>
+        <w:t>Design</w:t>
+      </w:r>
+      <w:proofErr w:type="spellEnd"/>
+      <w:r>
+        <w:rPr>
+          <w:sz w:val="32"/>
+          <w:szCs w:val="32"/>
+        </w:rPr>
+        <w:t>)</w:t>
       </w:r>
     </w:p>
     <w:p>
@@ -393,12 +425,30 @@
           <w:szCs w:val="32"/>
         </w:rPr>
       </w:pPr>
-      <w:r>
-        <w:rPr>
-          <w:sz w:val="32"/>
-          <w:szCs w:val="32"/>
-        </w:rPr>
-        <w:t>List-style:none; : Quita los est</w:t>
+      <w:proofErr w:type="spellStart"/>
+      <w:r>
+        <w:rPr>
+          <w:sz w:val="32"/>
+          <w:szCs w:val="32"/>
+        </w:rPr>
+        <w:t>List-</w:t>
+      </w:r>
+      <w:proofErr w:type="gramStart"/>
+      <w:r>
+        <w:rPr>
+          <w:sz w:val="32"/>
+          <w:szCs w:val="32"/>
+        </w:rPr>
+        <w:t>style:none</w:t>
+      </w:r>
+      <w:proofErr w:type="spellEnd"/>
+      <w:proofErr w:type="gramEnd"/>
+      <w:r>
+        <w:rPr>
+          <w:sz w:val="32"/>
+          <w:szCs w:val="32"/>
+        </w:rPr>
+        <w:t>; : Quita los est</w:t>
       </w:r>
       <w:r>
         <w:rPr>
@@ -756,7 +806,38 @@
           <w:szCs w:val="32"/>
           <w:shd w:val="clear" w:color="auto" w:fill="FFFFFF"/>
         </w:rPr>
-        <w:t xml:space="preserve">Es un componente de página funcionalmente independiente que se puede reutilizar. En HTML, los bloques están representados por el class=”atributo”. Este bloque debe considerarse como un padre. </w:t>
+        <w:t xml:space="preserve">Es un componente de página funcionalmente independiente que se puede reutilizar. En HTML, los bloques están representados por el </w:t>
+      </w:r>
+      <w:proofErr w:type="spellStart"/>
+      <w:r>
+        <w:rPr>
+          <w:rFonts w:cstheme="minorHAnsi"/>
+          <w:sz w:val="32"/>
+          <w:szCs w:val="32"/>
+          <w:shd w:val="clear" w:color="auto" w:fill="FFFFFF"/>
+        </w:rPr>
+        <w:t>class</w:t>
+      </w:r>
+      <w:proofErr w:type="spellEnd"/>
+      <w:proofErr w:type="gramStart"/>
+      <w:r>
+        <w:rPr>
+          <w:rFonts w:cstheme="minorHAnsi"/>
+          <w:sz w:val="32"/>
+          <w:szCs w:val="32"/>
+          <w:shd w:val="clear" w:color="auto" w:fill="FFFFFF"/>
+        </w:rPr>
+        <w:t>=”atributo</w:t>
+      </w:r>
+      <w:proofErr w:type="gramEnd"/>
+      <w:r>
+        <w:rPr>
+          <w:rFonts w:cstheme="minorHAnsi"/>
+          <w:sz w:val="32"/>
+          <w:szCs w:val="32"/>
+          <w:shd w:val="clear" w:color="auto" w:fill="FFFFFF"/>
+        </w:rPr>
+        <w:t xml:space="preserve">”. Este bloque debe considerarse como un padre. </w:t>
       </w:r>
     </w:p>
     <w:p>
@@ -789,7 +870,111 @@
           <w:szCs w:val="32"/>
           <w:shd w:val="clear" w:color="auto" w:fill="FFFFFF"/>
         </w:rPr>
-        <w:t>&lt;div class= “card”&gt;&lt;/div&gt;</w:t>
+        <w:t>&lt;</w:t>
+      </w:r>
+      <w:proofErr w:type="spellStart"/>
+      <w:r>
+        <w:rPr>
+          <w:rFonts w:cstheme="minorHAnsi"/>
+          <w:b/>
+          <w:bCs/>
+          <w:color w:val="00B050"/>
+          <w:sz w:val="32"/>
+          <w:szCs w:val="32"/>
+          <w:shd w:val="clear" w:color="auto" w:fill="FFFFFF"/>
+        </w:rPr>
+        <w:t>div</w:t>
+      </w:r>
+      <w:proofErr w:type="spellEnd"/>
+      <w:r>
+        <w:rPr>
+          <w:rFonts w:cstheme="minorHAnsi"/>
+          <w:b/>
+          <w:bCs/>
+          <w:color w:val="00B050"/>
+          <w:sz w:val="32"/>
+          <w:szCs w:val="32"/>
+          <w:shd w:val="clear" w:color="auto" w:fill="FFFFFF"/>
+        </w:rPr>
+        <w:t xml:space="preserve"> </w:t>
+      </w:r>
+      <w:proofErr w:type="spellStart"/>
+      <w:r>
+        <w:rPr>
+          <w:rFonts w:cstheme="minorHAnsi"/>
+          <w:b/>
+          <w:bCs/>
+          <w:color w:val="00B050"/>
+          <w:sz w:val="32"/>
+          <w:szCs w:val="32"/>
+          <w:shd w:val="clear" w:color="auto" w:fill="FFFFFF"/>
+        </w:rPr>
+        <w:t>class</w:t>
+      </w:r>
+      <w:proofErr w:type="spellEnd"/>
+      <w:r>
+        <w:rPr>
+          <w:rFonts w:cstheme="minorHAnsi"/>
+          <w:b/>
+          <w:bCs/>
+          <w:color w:val="00B050"/>
+          <w:sz w:val="32"/>
+          <w:szCs w:val="32"/>
+          <w:shd w:val="clear" w:color="auto" w:fill="FFFFFF"/>
+        </w:rPr>
+        <w:t>= “</w:t>
+      </w:r>
+      <w:proofErr w:type="spellStart"/>
+      <w:r>
+        <w:rPr>
+          <w:rFonts w:cstheme="minorHAnsi"/>
+          <w:b/>
+          <w:bCs/>
+          <w:color w:val="00B050"/>
+          <w:sz w:val="32"/>
+          <w:szCs w:val="32"/>
+          <w:shd w:val="clear" w:color="auto" w:fill="FFFFFF"/>
+        </w:rPr>
+        <w:t>card</w:t>
+      </w:r>
+      <w:proofErr w:type="spellEnd"/>
+      <w:r>
+        <w:rPr>
+          <w:rFonts w:cstheme="minorHAnsi"/>
+          <w:b/>
+          <w:bCs/>
+          <w:color w:val="00B050"/>
+          <w:sz w:val="32"/>
+          <w:szCs w:val="32"/>
+          <w:shd w:val="clear" w:color="auto" w:fill="FFFFFF"/>
+        </w:rPr>
+        <w:t>”&gt;&lt;/</w:t>
+      </w:r>
+      <w:proofErr w:type="spellStart"/>
+      <w:r>
+        <w:rPr>
+          <w:rFonts w:cstheme="minorHAnsi"/>
+          <w:b/>
+          <w:bCs/>
+          <w:color w:val="00B050"/>
+          <w:sz w:val="32"/>
+          <w:szCs w:val="32"/>
+          <w:shd w:val="clear" w:color="auto" w:fill="FFFFFF"/>
+        </w:rPr>
+        <w:t>div</w:t>
+      </w:r>
+      <w:proofErr w:type="spellEnd"/>
+      <w:r>
+        <w:rPr>
+          <w:rFonts w:cstheme="minorHAnsi"/>
+          <w:b/>
+          <w:bCs/>
+          <w:color w:val="00B050"/>
+          <w:sz w:val="32"/>
+          <w:szCs w:val="32"/>
+          <w:shd w:val="clear" w:color="auto" w:fill="FFFFFF"/>
+        </w:rPr>
+        <w:t>&gt;</w:t>
       </w:r>
     </w:p>
     <w:p>
@@ -833,14 +1018,16 @@
           <w:sz w:val="32"/>
           <w:szCs w:val="32"/>
           <w:shd w:val="clear" w:color="auto" w:fill="FFFFFF"/>
-        </w:rPr>
-      </w:pPr>
-      <w:r>
-        <w:rPr>
-          <w:rFonts w:cstheme="minorHAnsi"/>
-          <w:sz w:val="32"/>
-          <w:szCs w:val="32"/>
-          <w:shd w:val="clear" w:color="auto" w:fill="FFFFFF"/>
+          <w:lang w:val="en-US"/>
+        </w:rPr>
+      </w:pPr>
+      <w:r>
+        <w:rPr>
+          <w:rFonts w:cstheme="minorHAnsi"/>
+          <w:sz w:val="32"/>
+          <w:szCs w:val="32"/>
+          <w:shd w:val="clear" w:color="auto" w:fill="FFFFFF"/>
+          <w:lang w:val="en-US"/>
         </w:rPr>
         <w:t>&lt;div class= “card”&gt;</w:t>
       </w:r>
@@ -862,6 +1049,7 @@
           <w:sz w:val="32"/>
           <w:szCs w:val="32"/>
           <w:shd w:val="clear" w:color="auto" w:fill="FFFFFF"/>
+          <w:lang w:val="en-US"/>
         </w:rPr>
         <w:tab/>
       </w:r>
@@ -873,8 +1061,20 @@
           <w:shd w:val="clear" w:color="auto" w:fill="FFFFFF"/>
           <w:lang w:val="en-US"/>
         </w:rPr>
-        <w:t>&lt;input class=”</w:t>
-      </w:r>
+        <w:t>&lt;input class</w:t>
+      </w:r>
+      <w:proofErr w:type="gramStart"/>
+      <w:r>
+        <w:rPr>
+          <w:rFonts w:cstheme="minorHAnsi"/>
+          <w:sz w:val="32"/>
+          <w:szCs w:val="32"/>
+          <w:shd w:val="clear" w:color="auto" w:fill="FFFFFF"/>
+          <w:lang w:val="en-US"/>
+        </w:rPr>
+        <w:t>=”</w:t>
+      </w:r>
+      <w:proofErr w:type="spellStart"/>
       <w:r>
         <w:rPr>
           <w:rFonts w:cstheme="minorHAnsi"/>
@@ -886,7 +1086,22 @@
           <w:shd w:val="clear" w:color="auto" w:fill="FFFFFF"/>
           <w:lang w:val="en-US"/>
         </w:rPr>
-        <w:t>contacto__input</w:t>
+        <w:t>contacto</w:t>
+      </w:r>
+      <w:proofErr w:type="spellEnd"/>
+      <w:proofErr w:type="gramEnd"/>
+      <w:r>
+        <w:rPr>
+          <w:rFonts w:cstheme="minorHAnsi"/>
+          <w:b/>
+          <w:bCs/>
+          <w:color w:val="00B050"/>
+          <w:sz w:val="32"/>
+          <w:szCs w:val="32"/>
+          <w:shd w:val="clear" w:color="auto" w:fill="FFFFFF"/>
+          <w:lang w:val="en-US"/>
+        </w:rPr>
+        <w:t>__input</w:t>
       </w:r>
       <w:r>
         <w:rPr>
@@ -928,8 +1143,20 @@
           <w:shd w:val="clear" w:color="auto" w:fill="FFFFFF"/>
           <w:lang w:val="en-US"/>
         </w:rPr>
-        <w:t>&lt;button class=”</w:t>
-      </w:r>
+        <w:t>&lt;button class</w:t>
+      </w:r>
+      <w:proofErr w:type="gramStart"/>
+      <w:r>
+        <w:rPr>
+          <w:rFonts w:cstheme="minorHAnsi"/>
+          <w:sz w:val="32"/>
+          <w:szCs w:val="32"/>
+          <w:shd w:val="clear" w:color="auto" w:fill="FFFFFF"/>
+          <w:lang w:val="en-US"/>
+        </w:rPr>
+        <w:t>=”</w:t>
+      </w:r>
+      <w:proofErr w:type="spellStart"/>
       <w:r>
         <w:rPr>
           <w:rFonts w:cstheme="minorHAnsi"/>
@@ -941,8 +1168,10 @@
           <w:shd w:val="clear" w:color="auto" w:fill="FFFFFF"/>
           <w:lang w:val="en-US"/>
         </w:rPr>
-        <w:t>contacto__button</w:t>
-      </w:r>
+        <w:t>contacto</w:t>
+      </w:r>
+      <w:proofErr w:type="spellEnd"/>
+      <w:proofErr w:type="gramEnd"/>
       <w:r>
         <w:rPr>
           <w:rFonts w:cstheme="minorHAnsi"/>
@@ -954,6 +1183,19 @@
           <w:shd w:val="clear" w:color="auto" w:fill="FFFFFF"/>
           <w:lang w:val="en-US"/>
         </w:rPr>
+        <w:t>__button</w:t>
+      </w:r>
+      <w:r>
+        <w:rPr>
+          <w:rFonts w:cstheme="minorHAnsi"/>
+          <w:b/>
+          <w:bCs/>
+          <w:color w:val="00B050"/>
+          <w:sz w:val="32"/>
+          <w:szCs w:val="32"/>
+          <w:shd w:val="clear" w:color="auto" w:fill="FFFFFF"/>
+          <w:lang w:val="en-US"/>
+        </w:rPr>
         <w:t>”</w:t>
       </w:r>
       <w:r>
@@ -964,7 +1206,29 @@
           <w:shd w:val="clear" w:color="auto" w:fill="FFFFFF"/>
           <w:lang w:val="en-US"/>
         </w:rPr>
-        <w:t>&gt;Enviar&lt;/button&gt;”</w:t>
+        <w:t>&gt;</w:t>
+      </w:r>
+      <w:proofErr w:type="spellStart"/>
+      <w:r>
+        <w:rPr>
+          <w:rFonts w:cstheme="minorHAnsi"/>
+          <w:sz w:val="32"/>
+          <w:szCs w:val="32"/>
+          <w:shd w:val="clear" w:color="auto" w:fill="FFFFFF"/>
+          <w:lang w:val="en-US"/>
+        </w:rPr>
+        <w:t>Enviar</w:t>
+      </w:r>
+      <w:proofErr w:type="spellEnd"/>
+      <w:r>
+        <w:rPr>
+          <w:rFonts w:cstheme="minorHAnsi"/>
+          <w:sz w:val="32"/>
+          <w:szCs w:val="32"/>
+          <w:shd w:val="clear" w:color="auto" w:fill="FFFFFF"/>
+          <w:lang w:val="en-US"/>
+        </w:rPr>
+        <w:t>&lt;/button&gt;”</w:t>
       </w:r>
     </w:p>
     <w:p>
@@ -984,7 +1248,27 @@
           <w:szCs w:val="32"/>
           <w:shd w:val="clear" w:color="auto" w:fill="FFFFFF"/>
         </w:rPr>
-        <w:t>&lt;/div&gt;</w:t>
+        <w:t>&lt;/</w:t>
+      </w:r>
+      <w:proofErr w:type="spellStart"/>
+      <w:r>
+        <w:rPr>
+          <w:rFonts w:cstheme="minorHAnsi"/>
+          <w:sz w:val="32"/>
+          <w:szCs w:val="32"/>
+          <w:shd w:val="clear" w:color="auto" w:fill="FFFFFF"/>
+        </w:rPr>
+        <w:t>div</w:t>
+      </w:r>
+      <w:proofErr w:type="spellEnd"/>
+      <w:r>
+        <w:rPr>
+          <w:rFonts w:cstheme="minorHAnsi"/>
+          <w:sz w:val="32"/>
+          <w:szCs w:val="32"/>
+          <w:shd w:val="clear" w:color="auto" w:fill="FFFFFF"/>
+        </w:rPr>
+        <w:t>&gt;</w:t>
       </w:r>
     </w:p>
     <w:p>
@@ -1077,17 +1361,95 @@
           <w:shd w:val="clear" w:color="auto" w:fill="FFFFFF"/>
           <w:lang w:val="en-US"/>
         </w:rPr>
-        <w:t>class=”card__link</w:t>
-      </w:r>
-      <w:r>
-        <w:rPr>
-          <w:rFonts w:cstheme="minorHAnsi"/>
-          <w:sz w:val="32"/>
-          <w:szCs w:val="32"/>
-          <w:shd w:val="clear" w:color="auto" w:fill="FFFFFF"/>
-          <w:lang w:val="en-US"/>
-        </w:rPr>
-        <w:t>” href=”#”&gt;Nombre&lt;/a&gt;</w:t>
+        <w:t>class</w:t>
+      </w:r>
+      <w:proofErr w:type="gramStart"/>
+      <w:r>
+        <w:rPr>
+          <w:rFonts w:cstheme="minorHAnsi"/>
+          <w:sz w:val="32"/>
+          <w:szCs w:val="32"/>
+          <w:shd w:val="clear" w:color="auto" w:fill="FFFFFF"/>
+          <w:lang w:val="en-US"/>
+        </w:rPr>
+        <w:t>=”</w:t>
+      </w:r>
+      <w:proofErr w:type="spellStart"/>
+      <w:r>
+        <w:rPr>
+          <w:rFonts w:cstheme="minorHAnsi"/>
+          <w:sz w:val="32"/>
+          <w:szCs w:val="32"/>
+          <w:shd w:val="clear" w:color="auto" w:fill="FFFFFF"/>
+          <w:lang w:val="en-US"/>
+        </w:rPr>
+        <w:t>card</w:t>
+      </w:r>
+      <w:proofErr w:type="gramEnd"/>
+      <w:r>
+        <w:rPr>
+          <w:rFonts w:cstheme="minorHAnsi"/>
+          <w:sz w:val="32"/>
+          <w:szCs w:val="32"/>
+          <w:shd w:val="clear" w:color="auto" w:fill="FFFFFF"/>
+          <w:lang w:val="en-US"/>
+        </w:rPr>
+        <w:t>__link</w:t>
+      </w:r>
+      <w:proofErr w:type="spellEnd"/>
+      <w:r>
+        <w:rPr>
+          <w:rFonts w:cstheme="minorHAnsi"/>
+          <w:sz w:val="32"/>
+          <w:szCs w:val="32"/>
+          <w:shd w:val="clear" w:color="auto" w:fill="FFFFFF"/>
+          <w:lang w:val="en-US"/>
+        </w:rPr>
+        <w:t xml:space="preserve">” </w:t>
+      </w:r>
+      <w:proofErr w:type="spellStart"/>
+      <w:r>
+        <w:rPr>
+          <w:rFonts w:cstheme="minorHAnsi"/>
+          <w:sz w:val="32"/>
+          <w:szCs w:val="32"/>
+          <w:shd w:val="clear" w:color="auto" w:fill="FFFFFF"/>
+          <w:lang w:val="en-US"/>
+        </w:rPr>
+        <w:t>href</w:t>
+      </w:r>
+      <w:proofErr w:type="spellEnd"/>
+      <w:r>
+        <w:rPr>
+          <w:rFonts w:cstheme="minorHAnsi"/>
+          <w:sz w:val="32"/>
+          <w:szCs w:val="32"/>
+          <w:shd w:val="clear" w:color="auto" w:fill="FFFFFF"/>
+          <w:lang w:val="en-US"/>
+        </w:rPr>
+        <w:t>=”#”&gt;</w:t>
+      </w:r>
+      <w:proofErr w:type="spellStart"/>
+      <w:r>
+        <w:rPr>
+          <w:rFonts w:cstheme="minorHAnsi"/>
+          <w:sz w:val="32"/>
+          <w:szCs w:val="32"/>
+          <w:shd w:val="clear" w:color="auto" w:fill="FFFFFF"/>
+          <w:lang w:val="en-US"/>
+        </w:rPr>
+        <w:t>Nombre</w:t>
+      </w:r>
+      <w:proofErr w:type="spellEnd"/>
+      <w:r>
+        <w:rPr>
+          <w:rFonts w:cstheme="minorHAnsi"/>
+          <w:sz w:val="32"/>
+          <w:szCs w:val="32"/>
+          <w:shd w:val="clear" w:color="auto" w:fill="FFFFFF"/>
+          <w:lang w:val="en-US"/>
+        </w:rPr>
+        <w:t>&lt;/a&gt;</w:t>
       </w:r>
     </w:p>
     <w:p>
@@ -1130,8 +1492,42 @@
           <w:shd w:val="clear" w:color="auto" w:fill="FFFFFF"/>
           <w:lang w:val="en-US"/>
         </w:rPr>
-        <w:t>class=”card__link</w:t>
-      </w:r>
+        <w:t>class</w:t>
+      </w:r>
+      <w:proofErr w:type="gramStart"/>
+      <w:r>
+        <w:rPr>
+          <w:rFonts w:cstheme="minorHAnsi"/>
+          <w:sz w:val="32"/>
+          <w:szCs w:val="32"/>
+          <w:shd w:val="clear" w:color="auto" w:fill="FFFFFF"/>
+          <w:lang w:val="en-US"/>
+        </w:rPr>
+        <w:t>=”</w:t>
+      </w:r>
+      <w:proofErr w:type="spellStart"/>
+      <w:r>
+        <w:rPr>
+          <w:rFonts w:cstheme="minorHAnsi"/>
+          <w:sz w:val="32"/>
+          <w:szCs w:val="32"/>
+          <w:shd w:val="clear" w:color="auto" w:fill="FFFFFF"/>
+          <w:lang w:val="en-US"/>
+        </w:rPr>
+        <w:t>card</w:t>
+      </w:r>
+      <w:proofErr w:type="gramEnd"/>
+      <w:r>
+        <w:rPr>
+          <w:rFonts w:cstheme="minorHAnsi"/>
+          <w:sz w:val="32"/>
+          <w:szCs w:val="32"/>
+          <w:shd w:val="clear" w:color="auto" w:fill="FFFFFF"/>
+          <w:lang w:val="en-US"/>
+        </w:rPr>
+        <w:t>__link</w:t>
+      </w:r>
+      <w:proofErr w:type="spellEnd"/>
       <w:r>
         <w:rPr>
           <w:rFonts w:cstheme="minorHAnsi"/>
@@ -1143,17 +1539,76 @@
           <w:shd w:val="clear" w:color="auto" w:fill="FFFFFF"/>
           <w:lang w:val="en-US"/>
         </w:rPr>
-        <w:t>--resaltar</w:t>
-      </w:r>
-      <w:r>
-        <w:rPr>
-          <w:rFonts w:cstheme="minorHAnsi"/>
-          <w:sz w:val="32"/>
-          <w:szCs w:val="32"/>
-          <w:shd w:val="clear" w:color="auto" w:fill="FFFFFF"/>
-          <w:lang w:val="en-US"/>
-        </w:rPr>
-        <w:t>” href=”#”&gt;Precio&lt;/a&gt;</w:t>
+        <w:t>--</w:t>
+      </w:r>
+      <w:proofErr w:type="spellStart"/>
+      <w:r>
+        <w:rPr>
+          <w:rFonts w:cstheme="minorHAnsi"/>
+          <w:b/>
+          <w:bCs/>
+          <w:color w:val="00B050"/>
+          <w:sz w:val="32"/>
+          <w:szCs w:val="32"/>
+          <w:shd w:val="clear" w:color="auto" w:fill="FFFFFF"/>
+          <w:lang w:val="en-US"/>
+        </w:rPr>
+        <w:t>resaltar</w:t>
+      </w:r>
+      <w:proofErr w:type="spellEnd"/>
+      <w:r>
+        <w:rPr>
+          <w:rFonts w:cstheme="minorHAnsi"/>
+          <w:sz w:val="32"/>
+          <w:szCs w:val="32"/>
+          <w:shd w:val="clear" w:color="auto" w:fill="FFFFFF"/>
+          <w:lang w:val="en-US"/>
+        </w:rPr>
+        <w:t xml:space="preserve">” </w:t>
+      </w:r>
+      <w:proofErr w:type="spellStart"/>
+      <w:r>
+        <w:rPr>
+          <w:rFonts w:cstheme="minorHAnsi"/>
+          <w:sz w:val="32"/>
+          <w:szCs w:val="32"/>
+          <w:shd w:val="clear" w:color="auto" w:fill="FFFFFF"/>
+          <w:lang w:val="en-US"/>
+        </w:rPr>
+        <w:t>href</w:t>
+      </w:r>
+      <w:proofErr w:type="spellEnd"/>
+      <w:r>
+        <w:rPr>
+          <w:rFonts w:cstheme="minorHAnsi"/>
+          <w:sz w:val="32"/>
+          <w:szCs w:val="32"/>
+          <w:shd w:val="clear" w:color="auto" w:fill="FFFFFF"/>
+          <w:lang w:val="en-US"/>
+        </w:rPr>
+        <w:t>=”#”&gt;</w:t>
+      </w:r>
+      <w:proofErr w:type="spellStart"/>
+      <w:r>
+        <w:rPr>
+          <w:rFonts w:cstheme="minorHAnsi"/>
+          <w:sz w:val="32"/>
+          <w:szCs w:val="32"/>
+          <w:shd w:val="clear" w:color="auto" w:fill="FFFFFF"/>
+          <w:lang w:val="en-US"/>
+        </w:rPr>
+        <w:t>Precio</w:t>
+      </w:r>
+      <w:proofErr w:type="spellEnd"/>
+      <w:r>
+        <w:rPr>
+          <w:rFonts w:cstheme="minorHAnsi"/>
+          <w:sz w:val="32"/>
+          <w:szCs w:val="32"/>
+          <w:shd w:val="clear" w:color="auto" w:fill="FFFFFF"/>
+          <w:lang w:val="en-US"/>
+        </w:rPr>
+        <w:t>&lt;/a&gt;</w:t>
       </w:r>
     </w:p>
     <w:p>
@@ -1177,6 +1632,475 @@
         </w:rPr>
         <w:t>&lt;/div&gt;</w:t>
       </w:r>
+    </w:p>
+    <w:p>
+      <w:pPr>
+        <w:ind w:firstLine="708"/>
+        <w:rPr>
+          <w:rFonts w:cstheme="minorHAnsi"/>
+          <w:sz w:val="32"/>
+          <w:szCs w:val="32"/>
+          <w:shd w:val="clear" w:color="auto" w:fill="FFFFFF"/>
+          <w:lang w:val="en-US"/>
+        </w:rPr>
+      </w:pPr>
+    </w:p>
+    <w:p>
+      <w:pPr>
+        <w:ind w:firstLine="708"/>
+        <w:jc w:val="center"/>
+        <w:rPr>
+          <w:rFonts w:cstheme="minorHAnsi"/>
+          <w:sz w:val="52"/>
+          <w:szCs w:val="52"/>
+          <w:shd w:val="clear" w:color="auto" w:fill="FFFFFF"/>
+          <w:lang w:val="en-US"/>
+        </w:rPr>
+      </w:pPr>
+      <w:proofErr w:type="spellStart"/>
+      <w:r>
+        <w:rPr>
+          <w:rFonts w:cstheme="minorHAnsi"/>
+          <w:sz w:val="52"/>
+          <w:szCs w:val="52"/>
+          <w:shd w:val="clear" w:color="auto" w:fill="FFFFFF"/>
+          <w:lang w:val="en-US"/>
+        </w:rPr>
+        <w:t>C</w:t>
+      </w:r>
+      <w:r>
+        <w:rPr>
+          <w:rFonts w:cstheme="minorHAnsi"/>
+          <w:sz w:val="52"/>
+          <w:szCs w:val="52"/>
+          <w:shd w:val="clear" w:color="auto" w:fill="FFFFFF"/>
+          <w:lang w:val="en-US"/>
+        </w:rPr>
+        <w:t>lase</w:t>
+      </w:r>
+      <w:proofErr w:type="spellEnd"/>
+      <w:r>
+        <w:rPr>
+          <w:rFonts w:cstheme="minorHAnsi"/>
+          <w:sz w:val="52"/>
+          <w:szCs w:val="52"/>
+          <w:shd w:val="clear" w:color="auto" w:fill="FFFFFF"/>
+          <w:lang w:val="en-US"/>
+        </w:rPr>
+        <w:t xml:space="preserve"> 2</w:t>
+      </w:r>
+    </w:p>
+    <w:p>
+      <w:pPr>
+        <w:ind w:firstLine="708"/>
+        <w:rPr>
+          <w:rFonts w:cstheme="minorHAnsi"/>
+          <w:sz w:val="32"/>
+          <w:szCs w:val="32"/>
+          <w:shd w:val="clear" w:color="auto" w:fill="FFFFFF"/>
+        </w:rPr>
+      </w:pPr>
+      <w:proofErr w:type="spellStart"/>
+      <w:r>
+        <w:rPr>
+          <w:rFonts w:cstheme="minorHAnsi"/>
+          <w:sz w:val="32"/>
+          <w:szCs w:val="32"/>
+          <w:shd w:val="clear" w:color="auto" w:fill="FFFFFF"/>
+        </w:rPr>
+        <w:t>Atomic</w:t>
+      </w:r>
+      <w:proofErr w:type="spellEnd"/>
+      <w:r>
+        <w:rPr>
+          <w:rFonts w:cstheme="minorHAnsi"/>
+          <w:sz w:val="32"/>
+          <w:szCs w:val="32"/>
+          <w:shd w:val="clear" w:color="auto" w:fill="FFFFFF"/>
+        </w:rPr>
+        <w:t xml:space="preserve"> </w:t>
+      </w:r>
+      <w:proofErr w:type="spellStart"/>
+      <w:r>
+        <w:rPr>
+          <w:rFonts w:cstheme="minorHAnsi"/>
+          <w:sz w:val="32"/>
+          <w:szCs w:val="32"/>
+          <w:shd w:val="clear" w:color="auto" w:fill="FFFFFF"/>
+        </w:rPr>
+        <w:t>design</w:t>
+      </w:r>
+      <w:proofErr w:type="spellEnd"/>
+      <w:r>
+        <w:rPr>
+          <w:rFonts w:cstheme="minorHAnsi"/>
+          <w:sz w:val="32"/>
+          <w:szCs w:val="32"/>
+          <w:shd w:val="clear" w:color="auto" w:fill="FFFFFF"/>
+        </w:rPr>
+        <w:t xml:space="preserve">: El </w:t>
+      </w:r>
+      <w:proofErr w:type="spellStart"/>
+      <w:r>
+        <w:rPr>
+          <w:rFonts w:cstheme="minorHAnsi"/>
+          <w:sz w:val="32"/>
+          <w:szCs w:val="32"/>
+          <w:shd w:val="clear" w:color="auto" w:fill="FFFFFF"/>
+        </w:rPr>
+        <w:t>atomic</w:t>
+      </w:r>
+      <w:proofErr w:type="spellEnd"/>
+      <w:r>
+        <w:rPr>
+          <w:rFonts w:cstheme="minorHAnsi"/>
+          <w:sz w:val="32"/>
+          <w:szCs w:val="32"/>
+          <w:shd w:val="clear" w:color="auto" w:fill="FFFFFF"/>
+        </w:rPr>
+        <w:t xml:space="preserve"> </w:t>
+      </w:r>
+      <w:proofErr w:type="spellStart"/>
+      <w:r>
+        <w:rPr>
+          <w:rFonts w:cstheme="minorHAnsi"/>
+          <w:sz w:val="32"/>
+          <w:szCs w:val="32"/>
+          <w:shd w:val="clear" w:color="auto" w:fill="FFFFFF"/>
+        </w:rPr>
+        <w:t>design</w:t>
+      </w:r>
+      <w:proofErr w:type="spellEnd"/>
+      <w:r>
+        <w:rPr>
+          <w:rFonts w:cstheme="minorHAnsi"/>
+          <w:sz w:val="32"/>
+          <w:szCs w:val="32"/>
+          <w:shd w:val="clear" w:color="auto" w:fill="FFFFFF"/>
+        </w:rPr>
+        <w:t xml:space="preserve"> o diseño ató</w:t>
+      </w:r>
+      <w:r>
+        <w:rPr>
+          <w:rFonts w:cstheme="minorHAnsi"/>
+          <w:sz w:val="32"/>
+          <w:szCs w:val="32"/>
+          <w:shd w:val="clear" w:color="auto" w:fill="FFFFFF"/>
+        </w:rPr>
+        <w:t xml:space="preserve">mico es una metodología para crear sistemas de diseño. Hay cinco niveles distintos en el sistema del diseño atómico: </w:t>
+      </w:r>
+    </w:p>
+    <w:p>
+      <w:pPr>
+        <w:pStyle w:val="Prrafodelista"/>
+        <w:numPr>
+          <w:ilvl w:val="0"/>
+          <w:numId w:val="5"/>
+        </w:numPr>
+        <w:rPr>
+          <w:rFonts w:cstheme="minorHAnsi"/>
+          <w:sz w:val="32"/>
+          <w:szCs w:val="32"/>
+          <w:shd w:val="clear" w:color="auto" w:fill="FFFFFF"/>
+        </w:rPr>
+      </w:pPr>
+      <w:proofErr w:type="spellStart"/>
+      <w:r>
+        <w:rPr>
+          <w:rFonts w:cstheme="minorHAnsi"/>
+          <w:sz w:val="32"/>
+          <w:szCs w:val="32"/>
+          <w:shd w:val="clear" w:color="auto" w:fill="FFFFFF"/>
+        </w:rPr>
+        <w:t>Atomos</w:t>
+      </w:r>
+      <w:proofErr w:type="spellEnd"/>
+      <w:r>
+        <w:rPr>
+          <w:rFonts w:cstheme="minorHAnsi"/>
+          <w:sz w:val="32"/>
+          <w:szCs w:val="32"/>
+          <w:shd w:val="clear" w:color="auto" w:fill="FFFFFF"/>
+        </w:rPr>
+        <w:t>: Son los componentes básicos de la materia. En las interfaces, serían las etiquetas HTML.</w:t>
+      </w:r>
+    </w:p>
+    <w:p>
+      <w:pPr>
+        <w:pStyle w:val="Prrafodelista"/>
+        <w:numPr>
+          <w:ilvl w:val="0"/>
+          <w:numId w:val="5"/>
+        </w:numPr>
+        <w:rPr>
+          <w:rFonts w:cstheme="minorHAnsi"/>
+          <w:sz w:val="32"/>
+          <w:szCs w:val="32"/>
+          <w:shd w:val="clear" w:color="auto" w:fill="FFFFFF"/>
+        </w:rPr>
+      </w:pPr>
+      <w:r>
+        <w:rPr>
+          <w:rFonts w:cstheme="minorHAnsi"/>
+          <w:sz w:val="32"/>
+          <w:szCs w:val="32"/>
+          <w:shd w:val="clear" w:color="auto" w:fill="FFFFFF"/>
+        </w:rPr>
+        <w:t xml:space="preserve">Moléculas: Son grupos de átomos unidos entre sí, son las unidades fundamentales más pequeñas de un compuesto. </w:t>
+      </w:r>
+    </w:p>
+    <w:p>
+      <w:pPr>
+        <w:pStyle w:val="Prrafodelista"/>
+        <w:numPr>
+          <w:ilvl w:val="0"/>
+          <w:numId w:val="5"/>
+        </w:numPr>
+        <w:rPr>
+          <w:rFonts w:cstheme="minorHAnsi"/>
+          <w:sz w:val="32"/>
+          <w:szCs w:val="32"/>
+          <w:shd w:val="clear" w:color="auto" w:fill="FFFFFF"/>
+        </w:rPr>
+      </w:pPr>
+      <w:r>
+        <w:rPr>
+          <w:rFonts w:cstheme="minorHAnsi"/>
+          <w:sz w:val="32"/>
+          <w:szCs w:val="32"/>
+          <w:shd w:val="clear" w:color="auto" w:fill="FFFFFF"/>
+        </w:rPr>
+        <w:t xml:space="preserve">Organismos: Son grupos de moléculas unidas para formar una sección distinta y relativamente compleja de una interfaz. </w:t>
+      </w:r>
+    </w:p>
+    <w:p>
+      <w:pPr>
+        <w:pStyle w:val="Prrafodelista"/>
+        <w:numPr>
+          <w:ilvl w:val="0"/>
+          <w:numId w:val="5"/>
+        </w:numPr>
+        <w:rPr>
+          <w:rFonts w:cstheme="minorHAnsi"/>
+          <w:sz w:val="32"/>
+          <w:szCs w:val="32"/>
+          <w:shd w:val="clear" w:color="auto" w:fill="FFFFFF"/>
+        </w:rPr>
+      </w:pPr>
+      <w:proofErr w:type="spellStart"/>
+      <w:r>
+        <w:rPr>
+          <w:rFonts w:cstheme="minorHAnsi"/>
+          <w:sz w:val="32"/>
+          <w:szCs w:val="32"/>
+          <w:shd w:val="clear" w:color="auto" w:fill="FFFFFF"/>
+        </w:rPr>
+        <w:t>Template</w:t>
+      </w:r>
+      <w:proofErr w:type="spellEnd"/>
+      <w:r>
+        <w:rPr>
+          <w:rFonts w:cstheme="minorHAnsi"/>
+          <w:sz w:val="32"/>
+          <w:szCs w:val="32"/>
+          <w:shd w:val="clear" w:color="auto" w:fill="FFFFFF"/>
+        </w:rPr>
+        <w:t xml:space="preserve">: Consisten principalmente en grupos de organismos unidos para formar páginas. </w:t>
+      </w:r>
+    </w:p>
+    <w:p>
+      <w:pPr>
+        <w:pStyle w:val="Prrafodelista"/>
+        <w:numPr>
+          <w:ilvl w:val="0"/>
+          <w:numId w:val="5"/>
+        </w:numPr>
+        <w:rPr>
+          <w:rFonts w:cstheme="minorHAnsi"/>
+          <w:sz w:val="32"/>
+          <w:szCs w:val="32"/>
+          <w:shd w:val="clear" w:color="auto" w:fill="FFFFFF"/>
+        </w:rPr>
+      </w:pPr>
+      <w:r>
+        <w:rPr>
+          <w:rFonts w:cstheme="minorHAnsi"/>
+          <w:sz w:val="32"/>
+          <w:szCs w:val="32"/>
+          <w:shd w:val="clear" w:color="auto" w:fill="FFFFFF"/>
+        </w:rPr>
+        <w:t xml:space="preserve">Páginas: Son instancias específicas de plantillas. Es donde se prueba la efectividad del sistema de diseño. </w:t>
+      </w:r>
+    </w:p>
+    <w:p>
+      <w:pPr>
+        <w:rPr>
+          <w:rFonts w:cstheme="minorHAnsi"/>
+          <w:b/>
+          <w:bCs/>
+          <w:color w:val="00B050"/>
+          <w:sz w:val="32"/>
+          <w:szCs w:val="32"/>
+          <w:shd w:val="clear" w:color="auto" w:fill="FFFFFF"/>
+        </w:rPr>
+      </w:pPr>
+      <w:r>
+        <w:rPr>
+          <w:rFonts w:cstheme="minorHAnsi"/>
+          <w:b/>
+          <w:bCs/>
+          <w:color w:val="00B050"/>
+          <w:sz w:val="32"/>
+          <w:szCs w:val="32"/>
+          <w:shd w:val="clear" w:color="auto" w:fill="FFFFFF"/>
+        </w:rPr>
+        <w:t xml:space="preserve">El </w:t>
+      </w:r>
+      <w:proofErr w:type="spellStart"/>
+      <w:r>
+        <w:rPr>
+          <w:rFonts w:cstheme="minorHAnsi"/>
+          <w:b/>
+          <w:bCs/>
+          <w:color w:val="00B050"/>
+          <w:sz w:val="32"/>
+          <w:szCs w:val="32"/>
+          <w:shd w:val="clear" w:color="auto" w:fill="FFFFFF"/>
+        </w:rPr>
+        <w:t>atomic</w:t>
+      </w:r>
+      <w:proofErr w:type="spellEnd"/>
+      <w:r>
+        <w:rPr>
+          <w:rFonts w:cstheme="minorHAnsi"/>
+          <w:b/>
+          <w:bCs/>
+          <w:color w:val="00B050"/>
+          <w:sz w:val="32"/>
+          <w:szCs w:val="32"/>
+          <w:shd w:val="clear" w:color="auto" w:fill="FFFFFF"/>
+        </w:rPr>
+        <w:t xml:space="preserve"> </w:t>
+      </w:r>
+      <w:proofErr w:type="spellStart"/>
+      <w:r>
+        <w:rPr>
+          <w:rFonts w:cstheme="minorHAnsi"/>
+          <w:b/>
+          <w:bCs/>
+          <w:color w:val="00B050"/>
+          <w:sz w:val="32"/>
+          <w:szCs w:val="32"/>
+          <w:shd w:val="clear" w:color="auto" w:fill="FFFFFF"/>
+        </w:rPr>
+        <w:t>design</w:t>
+      </w:r>
+      <w:proofErr w:type="spellEnd"/>
+      <w:r>
+        <w:rPr>
+          <w:rFonts w:cstheme="minorHAnsi"/>
+          <w:b/>
+          <w:bCs/>
+          <w:color w:val="00B050"/>
+          <w:sz w:val="32"/>
+          <w:szCs w:val="32"/>
+          <w:shd w:val="clear" w:color="auto" w:fill="FFFFFF"/>
+        </w:rPr>
+        <w:t xml:space="preserve"> entonces consiste en s</w:t>
+      </w:r>
+      <w:r>
+        <w:rPr>
+          <w:rFonts w:cstheme="minorHAnsi"/>
+          <w:b/>
+          <w:bCs/>
+          <w:color w:val="00B050"/>
+          <w:sz w:val="32"/>
+          <w:szCs w:val="32"/>
+          <w:shd w:val="clear" w:color="auto" w:fill="FFFFFF"/>
+        </w:rPr>
+        <w:t xml:space="preserve">eparar en archivos las secciones del proyecto e ir </w:t>
+      </w:r>
+      <w:proofErr w:type="spellStart"/>
+      <w:r>
+        <w:rPr>
+          <w:rFonts w:cstheme="minorHAnsi"/>
+          <w:b/>
+          <w:bCs/>
+          <w:color w:val="00B050"/>
+          <w:sz w:val="32"/>
+          <w:szCs w:val="32"/>
+          <w:shd w:val="clear" w:color="auto" w:fill="FFFFFF"/>
+        </w:rPr>
+        <w:t>pasandolas</w:t>
+      </w:r>
+      <w:proofErr w:type="spellEnd"/>
+      <w:r>
+        <w:rPr>
+          <w:rFonts w:cstheme="minorHAnsi"/>
+          <w:b/>
+          <w:bCs/>
+          <w:color w:val="00B050"/>
+          <w:sz w:val="32"/>
+          <w:szCs w:val="32"/>
+          <w:shd w:val="clear" w:color="auto" w:fill="FFFFFF"/>
+        </w:rPr>
+        <w:t xml:space="preserve"> a los archivos específicos</w:t>
+      </w:r>
+      <w:r>
+        <w:rPr>
+          <w:rFonts w:cstheme="minorHAnsi"/>
+          <w:b/>
+          <w:bCs/>
+          <w:color w:val="00B050"/>
+          <w:sz w:val="32"/>
+          <w:szCs w:val="32"/>
+          <w:shd w:val="clear" w:color="auto" w:fill="FFFFFF"/>
+        </w:rPr>
+        <w:t xml:space="preserve"> en caso de ser necesario. </w:t>
+      </w:r>
+    </w:p>
+    <w:p>
+      <w:pPr>
+        <w:rPr>
+          <w:rFonts w:cstheme="minorHAnsi"/>
+          <w:b/>
+          <w:bCs/>
+          <w:color w:val="00B050"/>
+          <w:sz w:val="32"/>
+          <w:szCs w:val="32"/>
+          <w:shd w:val="clear" w:color="auto" w:fill="FFFFFF"/>
+        </w:rPr>
+      </w:pPr>
+    </w:p>
+    <w:p>
+      <w:pPr>
+        <w:jc w:val="center"/>
+        <w:rPr>
+          <w:rFonts w:cstheme="minorHAnsi"/>
+          <w:sz w:val="52"/>
+          <w:szCs w:val="52"/>
+          <w:shd w:val="clear" w:color="auto" w:fill="FFFFFF"/>
+        </w:rPr>
+      </w:pPr>
+      <w:r>
+        <w:rPr>
+          <w:rFonts w:cstheme="minorHAnsi"/>
+          <w:sz w:val="52"/>
+          <w:szCs w:val="52"/>
+          <w:shd w:val="clear" w:color="auto" w:fill="FFFFFF"/>
+        </w:rPr>
+        <w:t>Clase 3</w:t>
+      </w:r>
+    </w:p>
+    <w:p>
+      <w:pPr>
+        <w:rPr>
+          <w:rFonts w:cstheme="minorHAnsi"/>
+          <w:sz w:val="32"/>
+          <w:szCs w:val="32"/>
+          <w:shd w:val="clear" w:color="auto" w:fill="FFFFFF"/>
+        </w:rPr>
+      </w:pPr>
     </w:p>
     <w:p>
       <w:pPr>
@@ -1568,6 +2492,119 @@
     </w:lvl>
   </w:abstractNum>
   <w:abstractNum w:abstractNumId="3" w15:restartNumberingAfterBreak="0">
+    <w:nsid w:val="3F2F3127"/>
+    <w:multiLevelType w:val="hybridMultilevel"/>
+    <w:tmpl w:val="EA72A9E2"/>
+    <w:lvl w:ilvl="0" w:tplc="240A0001">
+      <w:start w:val="1"/>
+      <w:numFmt w:val="bullet"/>
+      <w:lvlText w:val=""/>
+      <w:lvlJc w:val="left"/>
+      <w:pPr>
+        <w:ind w:left="1428" w:hanging="360"/>
+      </w:pPr>
+      <w:rPr>
+        <w:rFonts w:ascii="Symbol" w:hAnsi="Symbol" w:hint="default"/>
+      </w:rPr>
+    </w:lvl>
+    <w:lvl w:ilvl="1" w:tplc="240A0003" w:tentative="1">
+      <w:start w:val="1"/>
+      <w:numFmt w:val="bullet"/>
+      <w:lvlText w:val="o"/>
+      <w:lvlJc w:val="left"/>
+      <w:pPr>
+        <w:ind w:left="2148" w:hanging="360"/>
+      </w:pPr>
+      <w:rPr>
+        <w:rFonts w:ascii="Courier New" w:hAnsi="Courier New" w:cs="Courier New" w:hint="default"/>
+      </w:rPr>
+    </w:lvl>
+    <w:lvl w:ilvl="2" w:tplc="240A0005" w:tentative="1">
+      <w:start w:val="1"/>
+      <w:numFmt w:val="bullet"/>
+      <w:lvlText w:val=""/>
+      <w:lvlJc w:val="left"/>
+      <w:pPr>
+        <w:ind w:left="2868" w:hanging="360"/>
+      </w:pPr>
+      <w:rPr>
+        <w:rFonts w:ascii="Wingdings" w:hAnsi="Wingdings" w:hint="default"/>
+      </w:rPr>
+    </w:lvl>
+    <w:lvl w:ilvl="3" w:tplc="240A0001" w:tentative="1">
+      <w:start w:val="1"/>
+      <w:numFmt w:val="bullet"/>
+      <w:lvlText w:val=""/>
+      <w:lvlJc w:val="left"/>
+      <w:pPr>
+        <w:ind w:left="3588" w:hanging="360"/>
+      </w:pPr>
+      <w:rPr>
+        <w:rFonts w:ascii="Symbol" w:hAnsi="Symbol" w:hint="default"/>
+      </w:rPr>
+    </w:lvl>
+    <w:lvl w:ilvl="4" w:tplc="240A0003" w:tentative="1">
+      <w:start w:val="1"/>
+      <w:numFmt w:val="bullet"/>
+      <w:lvlText w:val="o"/>
+      <w:lvlJc w:val="left"/>
+      <w:pPr>
+        <w:ind w:left="4308" w:hanging="360"/>
+      </w:pPr>
+      <w:rPr>
+        <w:rFonts w:ascii="Courier New" w:hAnsi="Courier New" w:cs="Courier New" w:hint="default"/>
+      </w:rPr>
+    </w:lvl>
+    <w:lvl w:ilvl="5" w:tplc="240A0005" w:tentative="1">
+      <w:start w:val="1"/>
+      <w:numFmt w:val="bullet"/>
+      <w:lvlText w:val=""/>
+      <w:lvlJc w:val="left"/>
+      <w:pPr>
+        <w:ind w:left="5028" w:hanging="360"/>
+      </w:pPr>
+      <w:rPr>
+        <w:rFonts w:ascii="Wingdings" w:hAnsi="Wingdings" w:hint="default"/>
+      </w:rPr>
+    </w:lvl>
+    <w:lvl w:ilvl="6" w:tplc="240A0001" w:tentative="1">
+      <w:start w:val="1"/>
+      <w:numFmt w:val="bullet"/>
+      <w:lvlText w:val=""/>
+      <w:lvlJc w:val="left"/>
+      <w:pPr>
+        <w:ind w:left="5748" w:hanging="360"/>
+      </w:pPr>
+      <w:rPr>
+        <w:rFonts w:ascii="Symbol" w:hAnsi="Symbol" w:hint="default"/>
+      </w:rPr>
+    </w:lvl>
+    <w:lvl w:ilvl="7" w:tplc="240A0003" w:tentative="1">
+      <w:start w:val="1"/>
+      <w:numFmt w:val="bullet"/>
+      <w:lvlText w:val="o"/>
+      <w:lvlJc w:val="left"/>
+      <w:pPr>
+        <w:ind w:left="6468" w:hanging="360"/>
+      </w:pPr>
+      <w:rPr>
+        <w:rFonts w:ascii="Courier New" w:hAnsi="Courier New" w:cs="Courier New" w:hint="default"/>
+      </w:rPr>
+    </w:lvl>
+    <w:lvl w:ilvl="8" w:tplc="240A0005" w:tentative="1">
+      <w:start w:val="1"/>
+      <w:numFmt w:val="bullet"/>
+      <w:lvlText w:val=""/>
+      <w:lvlJc w:val="left"/>
+      <w:pPr>
+        <w:ind w:left="7188" w:hanging="360"/>
+      </w:pPr>
+      <w:rPr>
+        <w:rFonts w:ascii="Wingdings" w:hAnsi="Wingdings" w:hint="default"/>
+      </w:rPr>
+    </w:lvl>
+  </w:abstractNum>
+  <w:abstractNum w:abstractNumId="4" w15:restartNumberingAfterBreak="0">
     <w:nsid w:val="7EFD72A8"/>
     <w:multiLevelType w:val="hybridMultilevel"/>
     <w:tmpl w:val="B19C2B42"/>
@@ -1684,13 +2721,16 @@
     <w:abstractNumId w:val="1"/>
   </w:num>
   <w:num w:numId="2" w16cid:durableId="1429083660">
-    <w:abstractNumId w:val="3"/>
+    <w:abstractNumId w:val="4"/>
   </w:num>
   <w:num w:numId="3" w16cid:durableId="993678294">
     <w:abstractNumId w:val="0"/>
   </w:num>
   <w:num w:numId="4" w16cid:durableId="1938708363">
     <w:abstractNumId w:val="2"/>
+  </w:num>
+  <w:num w:numId="5" w16cid:durableId="565535765">
+    <w:abstractNumId w:val="3"/>
   </w:num>
 </w:numbering>
 </file>

</xml_diff>

<commit_message>
Continuación del proyecto en la sección de recetas.
</commit_message>
<xml_diff>
--- a/anotaciones/arquitectura-css.docx
+++ b/anotaciones/arquitectura-css.docx
@@ -431,18 +431,9 @@
           <w:sz w:val="32"/>
           <w:szCs w:val="32"/>
         </w:rPr>
-        <w:t>List-</w:t>
-      </w:r>
-      <w:proofErr w:type="gramStart"/>
-      <w:r>
-        <w:rPr>
-          <w:sz w:val="32"/>
-          <w:szCs w:val="32"/>
-        </w:rPr>
-        <w:t>style:none</w:t>
+        <w:t>List-style:none</w:t>
       </w:r>
       <w:proofErr w:type="spellEnd"/>
-      <w:proofErr w:type="gramEnd"/>
       <w:r>
         <w:rPr>
           <w:sz w:val="32"/>
@@ -819,25 +810,14 @@
         <w:t>class</w:t>
       </w:r>
       <w:proofErr w:type="spellEnd"/>
-      <w:proofErr w:type="gramStart"/>
-      <w:r>
-        <w:rPr>
-          <w:rFonts w:cstheme="minorHAnsi"/>
-          <w:sz w:val="32"/>
-          <w:szCs w:val="32"/>
-          <w:shd w:val="clear" w:color="auto" w:fill="FFFFFF"/>
-        </w:rPr>
-        <w:t>=”atributo</w:t>
-      </w:r>
-      <w:proofErr w:type="gramEnd"/>
-      <w:r>
-        <w:rPr>
-          <w:rFonts w:cstheme="minorHAnsi"/>
-          <w:sz w:val="32"/>
-          <w:szCs w:val="32"/>
-          <w:shd w:val="clear" w:color="auto" w:fill="FFFFFF"/>
-        </w:rPr>
-        <w:t xml:space="preserve">”. Este bloque debe considerarse como un padre. </w:t>
+      <w:r>
+        <w:rPr>
+          <w:rFonts w:cstheme="minorHAnsi"/>
+          <w:sz w:val="32"/>
+          <w:szCs w:val="32"/>
+          <w:shd w:val="clear" w:color="auto" w:fill="FFFFFF"/>
+        </w:rPr>
+        <w:t xml:space="preserve">=”atributo”. Este bloque debe considerarse como un padre. </w:t>
       </w:r>
     </w:p>
     <w:p>
@@ -1061,18 +1041,7 @@
           <w:shd w:val="clear" w:color="auto" w:fill="FFFFFF"/>
           <w:lang w:val="en-US"/>
         </w:rPr>
-        <w:t>&lt;input class</w:t>
-      </w:r>
-      <w:proofErr w:type="gramStart"/>
-      <w:r>
-        <w:rPr>
-          <w:rFonts w:cstheme="minorHAnsi"/>
-          <w:sz w:val="32"/>
-          <w:szCs w:val="32"/>
-          <w:shd w:val="clear" w:color="auto" w:fill="FFFFFF"/>
-          <w:lang w:val="en-US"/>
-        </w:rPr>
-        <w:t>=”</w:t>
+        <w:t>&lt;input class=”</w:t>
       </w:r>
       <w:proofErr w:type="spellStart"/>
       <w:r>
@@ -1089,7 +1058,6 @@
         <w:t>contacto</w:t>
       </w:r>
       <w:proofErr w:type="spellEnd"/>
-      <w:proofErr w:type="gramEnd"/>
       <w:r>
         <w:rPr>
           <w:rFonts w:cstheme="minorHAnsi"/>
@@ -1143,18 +1111,7 @@
           <w:shd w:val="clear" w:color="auto" w:fill="FFFFFF"/>
           <w:lang w:val="en-US"/>
         </w:rPr>
-        <w:t>&lt;button class</w:t>
-      </w:r>
-      <w:proofErr w:type="gramStart"/>
-      <w:r>
-        <w:rPr>
-          <w:rFonts w:cstheme="minorHAnsi"/>
-          <w:sz w:val="32"/>
-          <w:szCs w:val="32"/>
-          <w:shd w:val="clear" w:color="auto" w:fill="FFFFFF"/>
-          <w:lang w:val="en-US"/>
-        </w:rPr>
-        <w:t>=”</w:t>
+        <w:t>&lt;button class=”</w:t>
       </w:r>
       <w:proofErr w:type="spellStart"/>
       <w:r>
@@ -1171,7 +1128,6 @@
         <w:t>contacto</w:t>
       </w:r>
       <w:proofErr w:type="spellEnd"/>
-      <w:proofErr w:type="gramEnd"/>
       <w:r>
         <w:rPr>
           <w:rFonts w:cstheme="minorHAnsi"/>
@@ -1361,16 +1317,121 @@
           <w:shd w:val="clear" w:color="auto" w:fill="FFFFFF"/>
           <w:lang w:val="en-US"/>
         </w:rPr>
+        <w:t>class=”</w:t>
+      </w:r>
+      <w:proofErr w:type="spellStart"/>
+      <w:r>
+        <w:rPr>
+          <w:rFonts w:cstheme="minorHAnsi"/>
+          <w:sz w:val="32"/>
+          <w:szCs w:val="32"/>
+          <w:shd w:val="clear" w:color="auto" w:fill="FFFFFF"/>
+          <w:lang w:val="en-US"/>
+        </w:rPr>
+        <w:t>card__link</w:t>
+      </w:r>
+      <w:proofErr w:type="spellEnd"/>
+      <w:r>
+        <w:rPr>
+          <w:rFonts w:cstheme="minorHAnsi"/>
+          <w:sz w:val="32"/>
+          <w:szCs w:val="32"/>
+          <w:shd w:val="clear" w:color="auto" w:fill="FFFFFF"/>
+          <w:lang w:val="en-US"/>
+        </w:rPr>
+        <w:t xml:space="preserve">” </w:t>
+      </w:r>
+      <w:proofErr w:type="spellStart"/>
+      <w:r>
+        <w:rPr>
+          <w:rFonts w:cstheme="minorHAnsi"/>
+          <w:sz w:val="32"/>
+          <w:szCs w:val="32"/>
+          <w:shd w:val="clear" w:color="auto" w:fill="FFFFFF"/>
+          <w:lang w:val="en-US"/>
+        </w:rPr>
+        <w:t>href</w:t>
+      </w:r>
+      <w:proofErr w:type="spellEnd"/>
+      <w:r>
+        <w:rPr>
+          <w:rFonts w:cstheme="minorHAnsi"/>
+          <w:sz w:val="32"/>
+          <w:szCs w:val="32"/>
+          <w:shd w:val="clear" w:color="auto" w:fill="FFFFFF"/>
+          <w:lang w:val="en-US"/>
+        </w:rPr>
+        <w:t>=”#”&gt;</w:t>
+      </w:r>
+      <w:proofErr w:type="spellStart"/>
+      <w:r>
+        <w:rPr>
+          <w:rFonts w:cstheme="minorHAnsi"/>
+          <w:sz w:val="32"/>
+          <w:szCs w:val="32"/>
+          <w:shd w:val="clear" w:color="auto" w:fill="FFFFFF"/>
+          <w:lang w:val="en-US"/>
+        </w:rPr>
+        <w:t>Nombre</w:t>
+      </w:r>
+      <w:proofErr w:type="spellEnd"/>
+      <w:r>
+        <w:rPr>
+          <w:rFonts w:cstheme="minorHAnsi"/>
+          <w:sz w:val="32"/>
+          <w:szCs w:val="32"/>
+          <w:shd w:val="clear" w:color="auto" w:fill="FFFFFF"/>
+          <w:lang w:val="en-US"/>
+        </w:rPr>
+        <w:t>&lt;/a&gt;</w:t>
+      </w:r>
+    </w:p>
+    <w:p>
+      <w:pPr>
+        <w:ind w:firstLine="708"/>
+        <w:rPr>
+          <w:rFonts w:cstheme="minorHAnsi"/>
+          <w:sz w:val="32"/>
+          <w:szCs w:val="32"/>
+          <w:shd w:val="clear" w:color="auto" w:fill="FFFFFF"/>
+        </w:rPr>
+      </w:pPr>
+      <w:r>
+        <w:rPr>
+          <w:rFonts w:cstheme="minorHAnsi"/>
+          <w:sz w:val="32"/>
+          <w:szCs w:val="32"/>
+          <w:shd w:val="clear" w:color="auto" w:fill="FFFFFF"/>
+          <w:lang w:val="en-US"/>
+        </w:rPr>
+        <w:tab/>
+      </w:r>
+      <w:r>
+        <w:rPr>
+          <w:rFonts w:cstheme="minorHAnsi"/>
+          <w:sz w:val="32"/>
+          <w:szCs w:val="32"/>
+          <w:shd w:val="clear" w:color="auto" w:fill="FFFFFF"/>
+        </w:rPr>
+        <w:t xml:space="preserve">&lt;a </w:t>
+      </w:r>
+      <w:proofErr w:type="spellStart"/>
+      <w:r>
+        <w:rPr>
+          <w:rFonts w:cstheme="minorHAnsi"/>
+          <w:sz w:val="32"/>
+          <w:szCs w:val="32"/>
+          <w:shd w:val="clear" w:color="auto" w:fill="FFFFFF"/>
+        </w:rPr>
         <w:t>class</w:t>
       </w:r>
-      <w:proofErr w:type="gramStart"/>
-      <w:r>
-        <w:rPr>
-          <w:rFonts w:cstheme="minorHAnsi"/>
-          <w:sz w:val="32"/>
-          <w:szCs w:val="32"/>
-          <w:shd w:val="clear" w:color="auto" w:fill="FFFFFF"/>
-          <w:lang w:val="en-US"/>
+      <w:proofErr w:type="spellEnd"/>
+      <w:r>
+        <w:rPr>
+          <w:rFonts w:cstheme="minorHAnsi"/>
+          <w:sz w:val="32"/>
+          <w:szCs w:val="32"/>
+          <w:shd w:val="clear" w:color="auto" w:fill="FFFFFF"/>
         </w:rPr>
         <w:t>=”</w:t>
       </w:r>
@@ -1381,21 +1442,50 @@
           <w:sz w:val="32"/>
           <w:szCs w:val="32"/>
           <w:shd w:val="clear" w:color="auto" w:fill="FFFFFF"/>
-          <w:lang w:val="en-US"/>
         </w:rPr>
         <w:t>card</w:t>
       </w:r>
-      <w:proofErr w:type="gramEnd"/>
-      <w:r>
-        <w:rPr>
-          <w:rFonts w:cstheme="minorHAnsi"/>
-          <w:sz w:val="32"/>
-          <w:szCs w:val="32"/>
-          <w:shd w:val="clear" w:color="auto" w:fill="FFFFFF"/>
-          <w:lang w:val="en-US"/>
+      <w:proofErr w:type="spellEnd"/>
+      <w:r>
+        <w:rPr>
+          <w:rFonts w:cstheme="minorHAnsi"/>
+          <w:sz w:val="32"/>
+          <w:szCs w:val="32"/>
+          <w:shd w:val="clear" w:color="auto" w:fill="FFFFFF"/>
         </w:rPr>
         <w:t>__link</w:t>
       </w:r>
+      <w:r>
+        <w:rPr>
+          <w:rFonts w:cstheme="minorHAnsi"/>
+          <w:b/>
+          <w:bCs/>
+          <w:color w:val="00B050"/>
+          <w:sz w:val="32"/>
+          <w:szCs w:val="32"/>
+          <w:shd w:val="clear" w:color="auto" w:fill="FFFFFF"/>
+        </w:rPr>
+        <w:t>--resaltar</w:t>
+      </w:r>
+      <w:r>
+        <w:rPr>
+          <w:rFonts w:cstheme="minorHAnsi"/>
+          <w:sz w:val="32"/>
+          <w:szCs w:val="32"/>
+          <w:shd w:val="clear" w:color="auto" w:fill="FFFFFF"/>
+        </w:rPr>
+        <w:t xml:space="preserve">” </w:t>
+      </w:r>
+      <w:proofErr w:type="spellStart"/>
+      <w:r>
+        <w:rPr>
+          <w:rFonts w:cstheme="minorHAnsi"/>
+          <w:sz w:val="32"/>
+          <w:szCs w:val="32"/>
+          <w:shd w:val="clear" w:color="auto" w:fill="FFFFFF"/>
+        </w:rPr>
+        <w:t>href</w:t>
+      </w:r>
       <w:proofErr w:type="spellEnd"/>
       <w:r>
         <w:rPr>
@@ -1403,9 +1493,28 @@
           <w:sz w:val="32"/>
           <w:szCs w:val="32"/>
           <w:shd w:val="clear" w:color="auto" w:fill="FFFFFF"/>
-          <w:lang w:val="en-US"/>
-        </w:rPr>
-        <w:t xml:space="preserve">” </w:t>
+        </w:rPr>
+        <w:t>=”#”&gt;Precio&lt;/a&gt;</w:t>
+      </w:r>
+    </w:p>
+    <w:p>
+      <w:pPr>
+        <w:ind w:firstLine="708"/>
+        <w:rPr>
+          <w:rFonts w:cstheme="minorHAnsi"/>
+          <w:sz w:val="32"/>
+          <w:szCs w:val="32"/>
+          <w:shd w:val="clear" w:color="auto" w:fill="FFFFFF"/>
+        </w:rPr>
+      </w:pPr>
+      <w:r>
+        <w:rPr>
+          <w:rFonts w:cstheme="minorHAnsi"/>
+          <w:sz w:val="32"/>
+          <w:szCs w:val="32"/>
+          <w:shd w:val="clear" w:color="auto" w:fill="FFFFFF"/>
+        </w:rPr>
+        <w:t>&lt;/</w:t>
       </w:r>
       <w:proofErr w:type="spellStart"/>
       <w:r>
@@ -1414,9 +1523,8 @@
           <w:sz w:val="32"/>
           <w:szCs w:val="32"/>
           <w:shd w:val="clear" w:color="auto" w:fill="FFFFFF"/>
-          <w:lang w:val="en-US"/>
-        </w:rPr>
-        <w:t>href</w:t>
+        </w:rPr>
+        <w:t>div</w:t>
       </w:r>
       <w:proofErr w:type="spellEnd"/>
       <w:r>
@@ -1425,31 +1533,8 @@
           <w:sz w:val="32"/>
           <w:szCs w:val="32"/>
           <w:shd w:val="clear" w:color="auto" w:fill="FFFFFF"/>
-          <w:lang w:val="en-US"/>
-        </w:rPr>
-        <w:t>=”#”&gt;</w:t>
-      </w:r>
-      <w:proofErr w:type="spellStart"/>
-      <w:r>
-        <w:rPr>
-          <w:rFonts w:cstheme="minorHAnsi"/>
-          <w:sz w:val="32"/>
-          <w:szCs w:val="32"/>
-          <w:shd w:val="clear" w:color="auto" w:fill="FFFFFF"/>
-          <w:lang w:val="en-US"/>
-        </w:rPr>
-        <w:t>Nombre</w:t>
-      </w:r>
-      <w:proofErr w:type="spellEnd"/>
-      <w:r>
-        <w:rPr>
-          <w:rFonts w:cstheme="minorHAnsi"/>
-          <w:sz w:val="32"/>
-          <w:szCs w:val="32"/>
-          <w:shd w:val="clear" w:color="auto" w:fill="FFFFFF"/>
-          <w:lang w:val="en-US"/>
-        </w:rPr>
-        <w:t>&lt;/a&gt;</w:t>
+        </w:rPr>
+        <w:t>&gt;</w:t>
       </w:r>
     </w:p>
     <w:p>
@@ -1460,188 +1545,6 @@
           <w:sz w:val="32"/>
           <w:szCs w:val="32"/>
           <w:shd w:val="clear" w:color="auto" w:fill="FFFFFF"/>
-          <w:lang w:val="en-US"/>
-        </w:rPr>
-      </w:pPr>
-      <w:r>
-        <w:rPr>
-          <w:rFonts w:cstheme="minorHAnsi"/>
-          <w:sz w:val="32"/>
-          <w:szCs w:val="32"/>
-          <w:shd w:val="clear" w:color="auto" w:fill="FFFFFF"/>
-          <w:lang w:val="en-US"/>
-        </w:rPr>
-        <w:tab/>
-        <w:t>&lt;</w:t>
-      </w:r>
-      <w:r>
-        <w:rPr>
-          <w:rFonts w:cstheme="minorHAnsi"/>
-          <w:sz w:val="32"/>
-          <w:szCs w:val="32"/>
-          <w:shd w:val="clear" w:color="auto" w:fill="FFFFFF"/>
-          <w:lang w:val="en-US"/>
-        </w:rPr>
-        <w:t xml:space="preserve">a </w:t>
-      </w:r>
-      <w:r>
-        <w:rPr>
-          <w:rFonts w:cstheme="minorHAnsi"/>
-          <w:sz w:val="32"/>
-          <w:szCs w:val="32"/>
-          <w:shd w:val="clear" w:color="auto" w:fill="FFFFFF"/>
-          <w:lang w:val="en-US"/>
-        </w:rPr>
-        <w:t>class</w:t>
-      </w:r>
-      <w:proofErr w:type="gramStart"/>
-      <w:r>
-        <w:rPr>
-          <w:rFonts w:cstheme="minorHAnsi"/>
-          <w:sz w:val="32"/>
-          <w:szCs w:val="32"/>
-          <w:shd w:val="clear" w:color="auto" w:fill="FFFFFF"/>
-          <w:lang w:val="en-US"/>
-        </w:rPr>
-        <w:t>=”</w:t>
-      </w:r>
-      <w:proofErr w:type="spellStart"/>
-      <w:r>
-        <w:rPr>
-          <w:rFonts w:cstheme="minorHAnsi"/>
-          <w:sz w:val="32"/>
-          <w:szCs w:val="32"/>
-          <w:shd w:val="clear" w:color="auto" w:fill="FFFFFF"/>
-          <w:lang w:val="en-US"/>
-        </w:rPr>
-        <w:t>card</w:t>
-      </w:r>
-      <w:proofErr w:type="gramEnd"/>
-      <w:r>
-        <w:rPr>
-          <w:rFonts w:cstheme="minorHAnsi"/>
-          <w:sz w:val="32"/>
-          <w:szCs w:val="32"/>
-          <w:shd w:val="clear" w:color="auto" w:fill="FFFFFF"/>
-          <w:lang w:val="en-US"/>
-        </w:rPr>
-        <w:t>__link</w:t>
-      </w:r>
-      <w:proofErr w:type="spellEnd"/>
-      <w:r>
-        <w:rPr>
-          <w:rFonts w:cstheme="minorHAnsi"/>
-          <w:b/>
-          <w:bCs/>
-          <w:color w:val="00B050"/>
-          <w:sz w:val="32"/>
-          <w:szCs w:val="32"/>
-          <w:shd w:val="clear" w:color="auto" w:fill="FFFFFF"/>
-          <w:lang w:val="en-US"/>
-        </w:rPr>
-        <w:t>--</w:t>
-      </w:r>
-      <w:proofErr w:type="spellStart"/>
-      <w:r>
-        <w:rPr>
-          <w:rFonts w:cstheme="minorHAnsi"/>
-          <w:b/>
-          <w:bCs/>
-          <w:color w:val="00B050"/>
-          <w:sz w:val="32"/>
-          <w:szCs w:val="32"/>
-          <w:shd w:val="clear" w:color="auto" w:fill="FFFFFF"/>
-          <w:lang w:val="en-US"/>
-        </w:rPr>
-        <w:t>resaltar</w:t>
-      </w:r>
-      <w:proofErr w:type="spellEnd"/>
-      <w:r>
-        <w:rPr>
-          <w:rFonts w:cstheme="minorHAnsi"/>
-          <w:sz w:val="32"/>
-          <w:szCs w:val="32"/>
-          <w:shd w:val="clear" w:color="auto" w:fill="FFFFFF"/>
-          <w:lang w:val="en-US"/>
-        </w:rPr>
-        <w:t xml:space="preserve">” </w:t>
-      </w:r>
-      <w:proofErr w:type="spellStart"/>
-      <w:r>
-        <w:rPr>
-          <w:rFonts w:cstheme="minorHAnsi"/>
-          <w:sz w:val="32"/>
-          <w:szCs w:val="32"/>
-          <w:shd w:val="clear" w:color="auto" w:fill="FFFFFF"/>
-          <w:lang w:val="en-US"/>
-        </w:rPr>
-        <w:t>href</w:t>
-      </w:r>
-      <w:proofErr w:type="spellEnd"/>
-      <w:r>
-        <w:rPr>
-          <w:rFonts w:cstheme="minorHAnsi"/>
-          <w:sz w:val="32"/>
-          <w:szCs w:val="32"/>
-          <w:shd w:val="clear" w:color="auto" w:fill="FFFFFF"/>
-          <w:lang w:val="en-US"/>
-        </w:rPr>
-        <w:t>=”#”&gt;</w:t>
-      </w:r>
-      <w:proofErr w:type="spellStart"/>
-      <w:r>
-        <w:rPr>
-          <w:rFonts w:cstheme="minorHAnsi"/>
-          <w:sz w:val="32"/>
-          <w:szCs w:val="32"/>
-          <w:shd w:val="clear" w:color="auto" w:fill="FFFFFF"/>
-          <w:lang w:val="en-US"/>
-        </w:rPr>
-        <w:t>Precio</w:t>
-      </w:r>
-      <w:proofErr w:type="spellEnd"/>
-      <w:r>
-        <w:rPr>
-          <w:rFonts w:cstheme="minorHAnsi"/>
-          <w:sz w:val="32"/>
-          <w:szCs w:val="32"/>
-          <w:shd w:val="clear" w:color="auto" w:fill="FFFFFF"/>
-          <w:lang w:val="en-US"/>
-        </w:rPr>
-        <w:t>&lt;/a&gt;</w:t>
-      </w:r>
-    </w:p>
-    <w:p>
-      <w:pPr>
-        <w:ind w:firstLine="708"/>
-        <w:rPr>
-          <w:rFonts w:cstheme="minorHAnsi"/>
-          <w:sz w:val="32"/>
-          <w:szCs w:val="32"/>
-          <w:shd w:val="clear" w:color="auto" w:fill="FFFFFF"/>
-          <w:lang w:val="en-US"/>
-        </w:rPr>
-      </w:pPr>
-      <w:r>
-        <w:rPr>
-          <w:rFonts w:cstheme="minorHAnsi"/>
-          <w:sz w:val="32"/>
-          <w:szCs w:val="32"/>
-          <w:shd w:val="clear" w:color="auto" w:fill="FFFFFF"/>
-          <w:lang w:val="en-US"/>
-        </w:rPr>
-        <w:t>&lt;/div&gt;</w:t>
-      </w:r>
-    </w:p>
-    <w:p>
-      <w:pPr>
-        <w:ind w:firstLine="708"/>
-        <w:rPr>
-          <w:rFonts w:cstheme="minorHAnsi"/>
-          <w:sz w:val="32"/>
-          <w:szCs w:val="32"/>
-          <w:shd w:val="clear" w:color="auto" w:fill="FFFFFF"/>
-          <w:lang w:val="en-US"/>
         </w:rPr>
       </w:pPr>
     </w:p>
@@ -1654,17 +1557,14 @@
           <w:sz w:val="52"/>
           <w:szCs w:val="52"/>
           <w:shd w:val="clear" w:color="auto" w:fill="FFFFFF"/>
-          <w:lang w:val="en-US"/>
-        </w:rPr>
-      </w:pPr>
-      <w:proofErr w:type="spellStart"/>
+        </w:rPr>
+      </w:pPr>
       <w:r>
         <w:rPr>
           <w:rFonts w:cstheme="minorHAnsi"/>
           <w:sz w:val="52"/>
           <w:szCs w:val="52"/>
           <w:shd w:val="clear" w:color="auto" w:fill="FFFFFF"/>
-          <w:lang w:val="en-US"/>
         </w:rPr>
         <w:t>C</w:t>
       </w:r>
@@ -1674,18 +1574,15 @@
           <w:sz w:val="52"/>
           <w:szCs w:val="52"/>
           <w:shd w:val="clear" w:color="auto" w:fill="FFFFFF"/>
-          <w:lang w:val="en-US"/>
         </w:rPr>
         <w:t>lase</w:t>
       </w:r>
-      <w:proofErr w:type="spellEnd"/>
       <w:r>
         <w:rPr>
           <w:rFonts w:cstheme="minorHAnsi"/>
           <w:sz w:val="52"/>
           <w:szCs w:val="52"/>
           <w:shd w:val="clear" w:color="auto" w:fill="FFFFFF"/>
-          <w:lang w:val="en-US"/>
         </w:rPr>
         <w:t xml:space="preserve"> 2</w:t>
       </w:r>
@@ -2099,44 +1996,81 @@
           <w:sz w:val="32"/>
           <w:szCs w:val="32"/>
           <w:shd w:val="clear" w:color="auto" w:fill="FFFFFF"/>
-        </w:rPr>
-      </w:pPr>
-    </w:p>
-    <w:p>
-      <w:pPr>
-        <w:rPr>
-          <w:rFonts w:cstheme="minorHAnsi"/>
-          <w:sz w:val="32"/>
-          <w:szCs w:val="32"/>
-          <w:shd w:val="clear" w:color="auto" w:fill="FFFFFF"/>
-        </w:rPr>
-      </w:pPr>
-    </w:p>
-    <w:p>
-      <w:pPr>
-        <w:rPr>
-          <w:rFonts w:cstheme="minorHAnsi"/>
-          <w:sz w:val="32"/>
-          <w:szCs w:val="32"/>
-          <w:shd w:val="clear" w:color="auto" w:fill="FFFFFF"/>
-        </w:rPr>
-      </w:pPr>
-    </w:p>
-    <w:p>
-      <w:pPr>
-        <w:rPr>
-          <w:rFonts w:cstheme="minorHAnsi"/>
-          <w:sz w:val="32"/>
-          <w:szCs w:val="32"/>
-          <w:shd w:val="clear" w:color="auto" w:fill="FFFFFF"/>
-        </w:rPr>
-      </w:pPr>
-    </w:p>
-    <w:p>
-      <w:pPr>
-        <w:rPr>
-          <w:sz w:val="32"/>
-          <w:szCs w:val="32"/>
+          <w:lang w:val="en-US"/>
+        </w:rPr>
+      </w:pPr>
+      <w:proofErr w:type="spellStart"/>
+      <w:r>
+        <w:rPr>
+          <w:rFonts w:cstheme="minorHAnsi"/>
+          <w:sz w:val="32"/>
+          <w:szCs w:val="32"/>
+          <w:shd w:val="clear" w:color="auto" w:fill="FFFFFF"/>
+          <w:lang w:val="en-US"/>
+        </w:rPr>
+        <w:t>Propiedad</w:t>
+      </w:r>
+      <w:proofErr w:type="spellEnd"/>
+      <w:r>
+        <w:rPr>
+          <w:rFonts w:cstheme="minorHAnsi"/>
+          <w:sz w:val="32"/>
+          <w:szCs w:val="32"/>
+          <w:shd w:val="clear" w:color="auto" w:fill="FFFFFF"/>
+          <w:lang w:val="en-US"/>
+        </w:rPr>
+        <w:t xml:space="preserve"> CSS ease-in-out</w:t>
+      </w:r>
+      <w:r>
+        <w:rPr>
+          <w:rFonts w:cstheme="minorHAnsi"/>
+          <w:sz w:val="32"/>
+          <w:szCs w:val="32"/>
+          <w:shd w:val="clear" w:color="auto" w:fill="FFFFFF"/>
+          <w:lang w:val="en-US"/>
+        </w:rPr>
+        <w:t xml:space="preserve">: </w:t>
+      </w:r>
+    </w:p>
+    <w:p>
+      <w:pPr>
+        <w:rPr>
+          <w:rFonts w:cstheme="minorHAnsi"/>
+          <w:sz w:val="32"/>
+          <w:szCs w:val="32"/>
+          <w:shd w:val="clear" w:color="auto" w:fill="FFFFFF"/>
+          <w:lang w:val="en-US"/>
+        </w:rPr>
+      </w:pPr>
+    </w:p>
+    <w:p>
+      <w:pPr>
+        <w:rPr>
+          <w:rFonts w:cstheme="minorHAnsi"/>
+          <w:sz w:val="32"/>
+          <w:szCs w:val="32"/>
+          <w:shd w:val="clear" w:color="auto" w:fill="FFFFFF"/>
+          <w:lang w:val="en-US"/>
+        </w:rPr>
+      </w:pPr>
+    </w:p>
+    <w:p>
+      <w:pPr>
+        <w:rPr>
+          <w:rFonts w:cstheme="minorHAnsi"/>
+          <w:sz w:val="32"/>
+          <w:szCs w:val="32"/>
+          <w:shd w:val="clear" w:color="auto" w:fill="FFFFFF"/>
+          <w:lang w:val="en-US"/>
+        </w:rPr>
+      </w:pPr>
+    </w:p>
+    <w:p>
+      <w:pPr>
+        <w:rPr>
+          <w:sz w:val="32"/>
+          <w:szCs w:val="32"/>
+          <w:lang w:val="en-US"/>
         </w:rPr>
       </w:pPr>
     </w:p>

</xml_diff>

<commit_message>
Finalización del curso. Recordar el uso de mediaqueries en cada archivo CSS para dar responsividad.
</commit_message>
<xml_diff>
--- a/anotaciones/arquitectura-css.docx
+++ b/anotaciones/arquitectura-css.docx
@@ -431,9 +431,18 @@
           <w:sz w:val="32"/>
           <w:szCs w:val="32"/>
         </w:rPr>
-        <w:t>List-style:none</w:t>
+        <w:t>List-</w:t>
+      </w:r>
+      <w:proofErr w:type="gramStart"/>
+      <w:r>
+        <w:rPr>
+          <w:sz w:val="32"/>
+          <w:szCs w:val="32"/>
+        </w:rPr>
+        <w:t>style:none</w:t>
       </w:r>
       <w:proofErr w:type="spellEnd"/>
+      <w:proofErr w:type="gramEnd"/>
       <w:r>
         <w:rPr>
           <w:sz w:val="32"/>
@@ -810,14 +819,25 @@
         <w:t>class</w:t>
       </w:r>
       <w:proofErr w:type="spellEnd"/>
-      <w:r>
-        <w:rPr>
-          <w:rFonts w:cstheme="minorHAnsi"/>
-          <w:sz w:val="32"/>
-          <w:szCs w:val="32"/>
-          <w:shd w:val="clear" w:color="auto" w:fill="FFFFFF"/>
-        </w:rPr>
-        <w:t xml:space="preserve">=”atributo”. Este bloque debe considerarse como un padre. </w:t>
+      <w:proofErr w:type="gramStart"/>
+      <w:r>
+        <w:rPr>
+          <w:rFonts w:cstheme="minorHAnsi"/>
+          <w:sz w:val="32"/>
+          <w:szCs w:val="32"/>
+          <w:shd w:val="clear" w:color="auto" w:fill="FFFFFF"/>
+        </w:rPr>
+        <w:t>=”atributo</w:t>
+      </w:r>
+      <w:proofErr w:type="gramEnd"/>
+      <w:r>
+        <w:rPr>
+          <w:rFonts w:cstheme="minorHAnsi"/>
+          <w:sz w:val="32"/>
+          <w:szCs w:val="32"/>
+          <w:shd w:val="clear" w:color="auto" w:fill="FFFFFF"/>
+        </w:rPr>
+        <w:t xml:space="preserve">”. Este bloque debe considerarse como un padre. </w:t>
       </w:r>
     </w:p>
     <w:p>
@@ -1041,7 +1061,18 @@
           <w:shd w:val="clear" w:color="auto" w:fill="FFFFFF"/>
           <w:lang w:val="en-US"/>
         </w:rPr>
-        <w:t>&lt;input class=”</w:t>
+        <w:t>&lt;input class</w:t>
+      </w:r>
+      <w:proofErr w:type="gramStart"/>
+      <w:r>
+        <w:rPr>
+          <w:rFonts w:cstheme="minorHAnsi"/>
+          <w:sz w:val="32"/>
+          <w:szCs w:val="32"/>
+          <w:shd w:val="clear" w:color="auto" w:fill="FFFFFF"/>
+          <w:lang w:val="en-US"/>
+        </w:rPr>
+        <w:t>=”</w:t>
       </w:r>
       <w:proofErr w:type="spellStart"/>
       <w:r>
@@ -1058,6 +1089,7 @@
         <w:t>contacto</w:t>
       </w:r>
       <w:proofErr w:type="spellEnd"/>
+      <w:proofErr w:type="gramEnd"/>
       <w:r>
         <w:rPr>
           <w:rFonts w:cstheme="minorHAnsi"/>
@@ -1111,7 +1143,18 @@
           <w:shd w:val="clear" w:color="auto" w:fill="FFFFFF"/>
           <w:lang w:val="en-US"/>
         </w:rPr>
-        <w:t>&lt;button class=”</w:t>
+        <w:t>&lt;button class</w:t>
+      </w:r>
+      <w:proofErr w:type="gramStart"/>
+      <w:r>
+        <w:rPr>
+          <w:rFonts w:cstheme="minorHAnsi"/>
+          <w:sz w:val="32"/>
+          <w:szCs w:val="32"/>
+          <w:shd w:val="clear" w:color="auto" w:fill="FFFFFF"/>
+          <w:lang w:val="en-US"/>
+        </w:rPr>
+        <w:t>=”</w:t>
       </w:r>
       <w:proofErr w:type="spellStart"/>
       <w:r>
@@ -1128,6 +1171,7 @@
         <w:t>contacto</w:t>
       </w:r>
       <w:proofErr w:type="spellEnd"/>
+      <w:proofErr w:type="gramEnd"/>
       <w:r>
         <w:rPr>
           <w:rFonts w:cstheme="minorHAnsi"/>
@@ -1317,7 +1361,18 @@
           <w:shd w:val="clear" w:color="auto" w:fill="FFFFFF"/>
           <w:lang w:val="en-US"/>
         </w:rPr>
-        <w:t>class=”</w:t>
+        <w:t>class</w:t>
+      </w:r>
+      <w:proofErr w:type="gramStart"/>
+      <w:r>
+        <w:rPr>
+          <w:rFonts w:cstheme="minorHAnsi"/>
+          <w:sz w:val="32"/>
+          <w:szCs w:val="32"/>
+          <w:shd w:val="clear" w:color="auto" w:fill="FFFFFF"/>
+          <w:lang w:val="en-US"/>
+        </w:rPr>
+        <w:t>=”</w:t>
       </w:r>
       <w:proofErr w:type="spellStart"/>
       <w:r>
@@ -1328,7 +1383,18 @@
           <w:shd w:val="clear" w:color="auto" w:fill="FFFFFF"/>
           <w:lang w:val="en-US"/>
         </w:rPr>
-        <w:t>card__link</w:t>
+        <w:t>card</w:t>
+      </w:r>
+      <w:proofErr w:type="gramEnd"/>
+      <w:r>
+        <w:rPr>
+          <w:rFonts w:cstheme="minorHAnsi"/>
+          <w:sz w:val="32"/>
+          <w:szCs w:val="32"/>
+          <w:shd w:val="clear" w:color="auto" w:fill="FFFFFF"/>
+          <w:lang w:val="en-US"/>
+        </w:rPr>
+        <w:t>__link</w:t>
       </w:r>
       <w:proofErr w:type="spellEnd"/>
       <w:r>
@@ -1426,6 +1492,7 @@
         <w:t>class</w:t>
       </w:r>
       <w:proofErr w:type="spellEnd"/>
+      <w:proofErr w:type="gramStart"/>
       <w:r>
         <w:rPr>
           <w:rFonts w:cstheme="minorHAnsi"/>
@@ -1446,6 +1513,7 @@
         <w:t>card</w:t>
       </w:r>
       <w:proofErr w:type="spellEnd"/>
+      <w:proofErr w:type="gramEnd"/>
       <w:r>
         <w:rPr>
           <w:rFonts w:cstheme="minorHAnsi"/>
@@ -1977,28 +2045,50 @@
           <w:sz w:val="52"/>
           <w:szCs w:val="52"/>
           <w:shd w:val="clear" w:color="auto" w:fill="FFFFFF"/>
-        </w:rPr>
-      </w:pPr>
+          <w:lang w:val="en-US"/>
+        </w:rPr>
+      </w:pPr>
+      <w:proofErr w:type="spellStart"/>
       <w:r>
         <w:rPr>
           <w:rFonts w:cstheme="minorHAnsi"/>
           <w:sz w:val="52"/>
           <w:szCs w:val="52"/>
           <w:shd w:val="clear" w:color="auto" w:fill="FFFFFF"/>
-        </w:rPr>
-        <w:t>Clase 3</w:t>
-      </w:r>
-    </w:p>
-    <w:p>
-      <w:pPr>
-        <w:rPr>
-          <w:rFonts w:cstheme="minorHAnsi"/>
-          <w:sz w:val="32"/>
-          <w:szCs w:val="32"/>
-          <w:shd w:val="clear" w:color="auto" w:fill="FFFFFF"/>
           <w:lang w:val="en-US"/>
         </w:rPr>
-      </w:pPr>
+        <w:t>Clase</w:t>
+      </w:r>
+      <w:proofErr w:type="spellEnd"/>
+      <w:r>
+        <w:rPr>
+          <w:rFonts w:cstheme="minorHAnsi"/>
+          <w:sz w:val="52"/>
+          <w:szCs w:val="52"/>
+          <w:shd w:val="clear" w:color="auto" w:fill="FFFFFF"/>
+          <w:lang w:val="en-US"/>
+        </w:rPr>
+        <w:t xml:space="preserve"> 3</w:t>
+      </w:r>
+    </w:p>
+    <w:p>
+      <w:pPr>
+        <w:rPr>
+          <w:rFonts w:cstheme="minorHAnsi"/>
+          <w:sz w:val="32"/>
+          <w:szCs w:val="32"/>
+          <w:shd w:val="clear" w:color="auto" w:fill="FFFFFF"/>
+        </w:rPr>
+      </w:pPr>
+      <w:r>
+        <w:rPr>
+          <w:rFonts w:cstheme="minorHAnsi"/>
+          <w:sz w:val="32"/>
+          <w:szCs w:val="32"/>
+          <w:shd w:val="clear" w:color="auto" w:fill="FFFFFF"/>
+        </w:rPr>
+        <w:t xml:space="preserve">Propiedad CSS </w:t>
+      </w:r>
       <w:proofErr w:type="spellStart"/>
       <w:r>
         <w:rPr>
@@ -2006,71 +2096,483 @@
           <w:sz w:val="32"/>
           <w:szCs w:val="32"/>
           <w:shd w:val="clear" w:color="auto" w:fill="FFFFFF"/>
+        </w:rPr>
+        <w:t>ease</w:t>
+      </w:r>
+      <w:proofErr w:type="spellEnd"/>
+      <w:r>
+        <w:rPr>
+          <w:rFonts w:cstheme="minorHAnsi"/>
+          <w:sz w:val="32"/>
+          <w:szCs w:val="32"/>
+          <w:shd w:val="clear" w:color="auto" w:fill="FFFFFF"/>
+        </w:rPr>
+        <w:t>-</w:t>
+      </w:r>
+      <w:proofErr w:type="spellStart"/>
+      <w:r>
+        <w:rPr>
+          <w:rFonts w:cstheme="minorHAnsi"/>
+          <w:sz w:val="32"/>
+          <w:szCs w:val="32"/>
+          <w:shd w:val="clear" w:color="auto" w:fill="FFFFFF"/>
+        </w:rPr>
+        <w:t>in-out</w:t>
+      </w:r>
+      <w:proofErr w:type="spellEnd"/>
+      <w:r>
+        <w:rPr>
+          <w:rFonts w:cstheme="minorHAnsi"/>
+          <w:sz w:val="32"/>
+          <w:szCs w:val="32"/>
+          <w:shd w:val="clear" w:color="auto" w:fill="FFFFFF"/>
+        </w:rPr>
+        <w:t xml:space="preserve">: </w:t>
+      </w:r>
+      <w:r>
+        <w:rPr>
+          <w:rFonts w:cstheme="minorHAnsi"/>
+          <w:sz w:val="32"/>
+          <w:szCs w:val="32"/>
+          <w:shd w:val="clear" w:color="auto" w:fill="FFFFFF"/>
+        </w:rPr>
+        <w:t>E</w:t>
+      </w:r>
+      <w:r>
+        <w:rPr>
+          <w:rFonts w:cstheme="minorHAnsi"/>
+          <w:sz w:val="32"/>
+          <w:szCs w:val="32"/>
+          <w:shd w:val="clear" w:color="auto" w:fill="FFFFFF"/>
+        </w:rPr>
+        <w:t>specifica un efecto de transición con un inicio y un final lentos</w:t>
+      </w:r>
+      <w:r>
+        <w:rPr>
+          <w:rFonts w:cstheme="minorHAnsi"/>
+          <w:sz w:val="32"/>
+          <w:szCs w:val="32"/>
+          <w:shd w:val="clear" w:color="auto" w:fill="FFFFFF"/>
+        </w:rPr>
+        <w:t>.</w:t>
+      </w:r>
+    </w:p>
+    <w:p>
+      <w:pPr>
+        <w:rPr>
+          <w:rFonts w:cstheme="minorHAnsi"/>
+          <w:sz w:val="32"/>
+          <w:szCs w:val="32"/>
+          <w:shd w:val="clear" w:color="auto" w:fill="FFFFFF"/>
+        </w:rPr>
+      </w:pPr>
+    </w:p>
+    <w:p>
+      <w:pPr>
+        <w:jc w:val="center"/>
+        <w:rPr>
+          <w:rFonts w:cstheme="minorHAnsi"/>
+          <w:sz w:val="52"/>
+          <w:szCs w:val="52"/>
+          <w:shd w:val="clear" w:color="auto" w:fill="FFFFFF"/>
           <w:lang w:val="en-US"/>
         </w:rPr>
-        <w:t>Propiedad</w:t>
+      </w:pPr>
+      <w:proofErr w:type="spellStart"/>
+      <w:r>
+        <w:rPr>
+          <w:rFonts w:cstheme="minorHAnsi"/>
+          <w:sz w:val="52"/>
+          <w:szCs w:val="52"/>
+          <w:shd w:val="clear" w:color="auto" w:fill="FFFFFF"/>
+          <w:lang w:val="en-US"/>
+        </w:rPr>
+        <w:t>Clase</w:t>
       </w:r>
       <w:proofErr w:type="spellEnd"/>
       <w:r>
         <w:rPr>
           <w:rFonts w:cstheme="minorHAnsi"/>
-          <w:sz w:val="32"/>
-          <w:szCs w:val="32"/>
+          <w:sz w:val="52"/>
+          <w:szCs w:val="52"/>
           <w:shd w:val="clear" w:color="auto" w:fill="FFFFFF"/>
           <w:lang w:val="en-US"/>
         </w:rPr>
-        <w:t xml:space="preserve"> CSS ease-in-out</w:t>
-      </w:r>
-      <w:r>
-        <w:rPr>
-          <w:rFonts w:cstheme="minorHAnsi"/>
-          <w:sz w:val="32"/>
-          <w:szCs w:val="32"/>
-          <w:shd w:val="clear" w:color="auto" w:fill="FFFFFF"/>
-          <w:lang w:val="en-US"/>
+        <w:t xml:space="preserve"> 4</w:t>
+      </w:r>
+    </w:p>
+    <w:p>
+      <w:pPr>
+        <w:rPr>
+          <w:rFonts w:cstheme="minorHAnsi"/>
+          <w:sz w:val="32"/>
+          <w:szCs w:val="32"/>
+          <w:shd w:val="clear" w:color="auto" w:fill="FFFFFF"/>
+        </w:rPr>
+      </w:pPr>
+      <w:r>
+        <w:rPr>
+          <w:rFonts w:cstheme="minorHAnsi"/>
+          <w:sz w:val="32"/>
+          <w:szCs w:val="32"/>
+          <w:shd w:val="clear" w:color="auto" w:fill="FFFFFF"/>
+        </w:rPr>
+        <w:t xml:space="preserve">Etiqueta HTML </w:t>
+      </w:r>
+      <w:proofErr w:type="spellStart"/>
+      <w:r>
+        <w:rPr>
+          <w:rFonts w:cstheme="minorHAnsi"/>
+          <w:sz w:val="32"/>
+          <w:szCs w:val="32"/>
+          <w:shd w:val="clear" w:color="auto" w:fill="FFFFFF"/>
+        </w:rPr>
+        <w:t>Span</w:t>
+      </w:r>
+      <w:proofErr w:type="spellEnd"/>
+      <w:r>
+        <w:rPr>
+          <w:rFonts w:cstheme="minorHAnsi"/>
+          <w:sz w:val="32"/>
+          <w:szCs w:val="32"/>
+          <w:shd w:val="clear" w:color="auto" w:fill="FFFFFF"/>
         </w:rPr>
         <w:t xml:space="preserve">: </w:t>
       </w:r>
-    </w:p>
-    <w:p>
-      <w:pPr>
-        <w:rPr>
-          <w:rFonts w:cstheme="minorHAnsi"/>
-          <w:sz w:val="32"/>
-          <w:szCs w:val="32"/>
-          <w:shd w:val="clear" w:color="auto" w:fill="FFFFFF"/>
-          <w:lang w:val="en-US"/>
-        </w:rPr>
-      </w:pPr>
-    </w:p>
-    <w:p>
-      <w:pPr>
-        <w:rPr>
-          <w:rFonts w:cstheme="minorHAnsi"/>
-          <w:sz w:val="32"/>
-          <w:szCs w:val="32"/>
-          <w:shd w:val="clear" w:color="auto" w:fill="FFFFFF"/>
-          <w:lang w:val="en-US"/>
-        </w:rPr>
-      </w:pPr>
-    </w:p>
-    <w:p>
-      <w:pPr>
-        <w:rPr>
-          <w:rFonts w:cstheme="minorHAnsi"/>
-          <w:sz w:val="32"/>
-          <w:szCs w:val="32"/>
-          <w:shd w:val="clear" w:color="auto" w:fill="FFFFFF"/>
-          <w:lang w:val="en-US"/>
-        </w:rPr>
-      </w:pPr>
-    </w:p>
-    <w:p>
-      <w:pPr>
-        <w:rPr>
-          <w:sz w:val="32"/>
-          <w:szCs w:val="32"/>
-          <w:lang w:val="en-US"/>
+      <w:r>
+        <w:rPr>
+          <w:rFonts w:cstheme="minorHAnsi"/>
+          <w:sz w:val="32"/>
+          <w:szCs w:val="32"/>
+          <w:shd w:val="clear" w:color="auto" w:fill="FFFFFF"/>
+        </w:rPr>
+        <w:t>Es un contenedor en línea. Sirve para aplicar estilo al texto o agrupar elementos en línea.</w:t>
+      </w:r>
+    </w:p>
+    <w:p>
+      <w:pPr>
+        <w:rPr>
+          <w:rFonts w:cstheme="minorHAnsi"/>
+          <w:sz w:val="32"/>
+          <w:szCs w:val="32"/>
+          <w:shd w:val="clear" w:color="auto" w:fill="FFFFFF"/>
+        </w:rPr>
+      </w:pPr>
+      <w:r>
+        <w:rPr>
+          <w:rFonts w:cstheme="minorHAnsi"/>
+          <w:sz w:val="32"/>
+          <w:szCs w:val="32"/>
+          <w:shd w:val="clear" w:color="auto" w:fill="FFFFFF"/>
+        </w:rPr>
+        <w:t xml:space="preserve">Propiedad CSS </w:t>
+      </w:r>
+      <w:proofErr w:type="spellStart"/>
+      <w:r>
+        <w:rPr>
+          <w:rFonts w:cstheme="minorHAnsi"/>
+          <w:sz w:val="32"/>
+          <w:szCs w:val="32"/>
+          <w:shd w:val="clear" w:color="auto" w:fill="FFFFFF"/>
+        </w:rPr>
+        <w:t>background-size</w:t>
+      </w:r>
+      <w:proofErr w:type="spellEnd"/>
+      <w:r>
+        <w:rPr>
+          <w:rFonts w:cstheme="minorHAnsi"/>
+          <w:sz w:val="32"/>
+          <w:szCs w:val="32"/>
+          <w:shd w:val="clear" w:color="auto" w:fill="FFFFFF"/>
+        </w:rPr>
+        <w:t xml:space="preserve">: </w:t>
+      </w:r>
+    </w:p>
+    <w:p>
+      <w:pPr>
+        <w:rPr>
+          <w:rFonts w:cstheme="minorHAnsi"/>
+          <w:sz w:val="32"/>
+          <w:szCs w:val="32"/>
+          <w:shd w:val="clear" w:color="auto" w:fill="FFFFFF"/>
+        </w:rPr>
+      </w:pPr>
+      <w:r>
+        <w:rPr>
+          <w:rFonts w:cstheme="minorHAnsi"/>
+          <w:sz w:val="32"/>
+          <w:szCs w:val="32"/>
+          <w:shd w:val="clear" w:color="auto" w:fill="FFFFFF"/>
+        </w:rPr>
+        <w:t xml:space="preserve">Propiedades abreviadas o </w:t>
+      </w:r>
+      <w:proofErr w:type="spellStart"/>
+      <w:r>
+        <w:rPr>
+          <w:rFonts w:cstheme="minorHAnsi"/>
+          <w:sz w:val="32"/>
+          <w:szCs w:val="32"/>
+          <w:shd w:val="clear" w:color="auto" w:fill="FFFFFF"/>
+        </w:rPr>
+        <w:t>shorthand</w:t>
+      </w:r>
+      <w:proofErr w:type="spellEnd"/>
+      <w:r>
+        <w:rPr>
+          <w:rFonts w:cstheme="minorHAnsi"/>
+          <w:sz w:val="32"/>
+          <w:szCs w:val="32"/>
+          <w:shd w:val="clear" w:color="auto" w:fill="FFFFFF"/>
+        </w:rPr>
+        <w:t>: S</w:t>
+      </w:r>
+      <w:r>
+        <w:rPr>
+          <w:rFonts w:cstheme="minorHAnsi"/>
+          <w:sz w:val="32"/>
+          <w:szCs w:val="32"/>
+          <w:shd w:val="clear" w:color="auto" w:fill="FFFFFF"/>
+        </w:rPr>
+        <w:t>on propiedades CSS que permiten establecer los valores de varias otras propiedades CSS simultáneamente.</w:t>
+      </w:r>
+    </w:p>
+    <w:p>
+      <w:pPr>
+        <w:rPr>
+          <w:rFonts w:cstheme="minorHAnsi"/>
+          <w:sz w:val="32"/>
+          <w:szCs w:val="32"/>
+          <w:shd w:val="clear" w:color="auto" w:fill="FFFFFF"/>
+        </w:rPr>
+      </w:pPr>
+      <w:r>
+        <w:rPr>
+          <w:rFonts w:cstheme="minorHAnsi"/>
+          <w:sz w:val="32"/>
+          <w:szCs w:val="32"/>
+          <w:shd w:val="clear" w:color="auto" w:fill="FFFFFF"/>
+        </w:rPr>
+        <w:t>Imágenes de referencia: Es muy importante conocer cuál es la información que agregan las imágenes dentro del proyecto o página.</w:t>
+      </w:r>
+    </w:p>
+    <w:p>
+      <w:pPr>
+        <w:rPr>
+          <w:rFonts w:cstheme="minorHAnsi"/>
+          <w:sz w:val="32"/>
+          <w:szCs w:val="32"/>
+          <w:shd w:val="clear" w:color="auto" w:fill="FFFFFF"/>
+        </w:rPr>
+      </w:pPr>
+      <w:r>
+        <w:rPr>
+          <w:rFonts w:cstheme="minorHAnsi"/>
+          <w:sz w:val="32"/>
+          <w:szCs w:val="32"/>
+          <w:shd w:val="clear" w:color="auto" w:fill="FFFFFF"/>
+        </w:rPr>
+        <w:t xml:space="preserve">Cuando colocar las imágenes directamente en el HTML:  Aportan contenido a la página o pasan algún tipo de información (logos). </w:t>
+      </w:r>
+      <w:r>
+        <w:rPr>
+          <w:rFonts w:cstheme="minorHAnsi"/>
+          <w:sz w:val="32"/>
+          <w:szCs w:val="32"/>
+          <w:shd w:val="clear" w:color="auto" w:fill="FFFFFF"/>
+        </w:rPr>
+        <w:t xml:space="preserve">Llevan el atributo </w:t>
+      </w:r>
+      <w:proofErr w:type="spellStart"/>
+      <w:r>
+        <w:rPr>
+          <w:rFonts w:cstheme="minorHAnsi"/>
+          <w:sz w:val="32"/>
+          <w:szCs w:val="32"/>
+          <w:shd w:val="clear" w:color="auto" w:fill="FFFFFF"/>
+        </w:rPr>
+        <w:t>alt</w:t>
+      </w:r>
+      <w:proofErr w:type="spellEnd"/>
+      <w:r>
+        <w:rPr>
+          <w:rFonts w:cstheme="minorHAnsi"/>
+          <w:sz w:val="32"/>
+          <w:szCs w:val="32"/>
+          <w:shd w:val="clear" w:color="auto" w:fill="FFFFFF"/>
+        </w:rPr>
+        <w:t xml:space="preserve"> en caso de presentar algún tipo de error de visualización o de contexto. </w:t>
+      </w:r>
+    </w:p>
+    <w:p>
+      <w:pPr>
+        <w:rPr>
+          <w:rFonts w:cstheme="minorHAnsi"/>
+          <w:sz w:val="32"/>
+          <w:szCs w:val="32"/>
+          <w:shd w:val="clear" w:color="auto" w:fill="FFFFFF"/>
+        </w:rPr>
+      </w:pPr>
+      <w:r>
+        <w:rPr>
+          <w:rFonts w:cstheme="minorHAnsi"/>
+          <w:sz w:val="32"/>
+          <w:szCs w:val="32"/>
+          <w:shd w:val="clear" w:color="auto" w:fill="FFFFFF"/>
+        </w:rPr>
+        <w:t xml:space="preserve">Cuando colocar las imágenes en el CSS: </w:t>
+      </w:r>
+      <w:r>
+        <w:rPr>
+          <w:rFonts w:cstheme="minorHAnsi"/>
+          <w:sz w:val="32"/>
+          <w:szCs w:val="32"/>
+          <w:shd w:val="clear" w:color="auto" w:fill="FFFFFF"/>
+        </w:rPr>
+        <w:t xml:space="preserve">Cuando ya son imágenes que son utilizadas meramente como una referencia o ilustraciones es recomendable hacerlo en las hojas de estilos. Su rol principal es el de buscar la estilización y la buena estética de la página. </w:t>
+      </w:r>
+    </w:p>
+    <w:p>
+      <w:pPr>
+        <w:rPr>
+          <w:rFonts w:cstheme="minorHAnsi"/>
+          <w:sz w:val="32"/>
+          <w:szCs w:val="32"/>
+          <w:shd w:val="clear" w:color="auto" w:fill="FFFFFF"/>
+        </w:rPr>
+      </w:pPr>
+    </w:p>
+    <w:p>
+      <w:pPr>
+        <w:jc w:val="center"/>
+        <w:rPr>
+          <w:rFonts w:cstheme="minorHAnsi"/>
+          <w:sz w:val="52"/>
+          <w:szCs w:val="52"/>
+          <w:shd w:val="clear" w:color="auto" w:fill="FFFFFF"/>
+        </w:rPr>
+      </w:pPr>
+      <w:r>
+        <w:rPr>
+          <w:rFonts w:cstheme="minorHAnsi"/>
+          <w:sz w:val="52"/>
+          <w:szCs w:val="52"/>
+          <w:shd w:val="clear" w:color="auto" w:fill="FFFFFF"/>
+        </w:rPr>
+        <w:t>Clase 5</w:t>
+      </w:r>
+    </w:p>
+    <w:p>
+      <w:pPr>
+        <w:rPr>
+          <w:rFonts w:cstheme="minorHAnsi"/>
+          <w:b/>
+          <w:bCs/>
+          <w:color w:val="FF0000"/>
+          <w:sz w:val="32"/>
+          <w:szCs w:val="32"/>
+          <w:shd w:val="clear" w:color="auto" w:fill="FFFFFF"/>
+        </w:rPr>
+      </w:pPr>
+      <w:r>
+        <w:rPr>
+          <w:rFonts w:cstheme="minorHAnsi"/>
+          <w:b/>
+          <w:bCs/>
+          <w:color w:val="FF0000"/>
+          <w:sz w:val="32"/>
+          <w:szCs w:val="32"/>
+          <w:shd w:val="clear" w:color="auto" w:fill="FFFFFF"/>
+        </w:rPr>
+        <w:t xml:space="preserve">Tener en cuenta el uso de </w:t>
+      </w:r>
+      <w:proofErr w:type="spellStart"/>
+      <w:r>
+        <w:rPr>
+          <w:rFonts w:cstheme="minorHAnsi"/>
+          <w:b/>
+          <w:bCs/>
+          <w:color w:val="FF0000"/>
+          <w:sz w:val="32"/>
+          <w:szCs w:val="32"/>
+          <w:shd w:val="clear" w:color="auto" w:fill="FFFFFF"/>
+        </w:rPr>
+        <w:t>mediaqueries</w:t>
+      </w:r>
+      <w:proofErr w:type="spellEnd"/>
+      <w:r>
+        <w:rPr>
+          <w:rFonts w:cstheme="minorHAnsi"/>
+          <w:b/>
+          <w:bCs/>
+          <w:color w:val="FF0000"/>
+          <w:sz w:val="32"/>
+          <w:szCs w:val="32"/>
+          <w:shd w:val="clear" w:color="auto" w:fill="FFFFFF"/>
+        </w:rPr>
+        <w:t xml:space="preserve"> para realizar la </w:t>
+      </w:r>
+      <w:proofErr w:type="spellStart"/>
+      <w:r>
+        <w:rPr>
+          <w:rFonts w:cstheme="minorHAnsi"/>
+          <w:b/>
+          <w:bCs/>
+          <w:color w:val="FF0000"/>
+          <w:sz w:val="32"/>
+          <w:szCs w:val="32"/>
+          <w:shd w:val="clear" w:color="auto" w:fill="FFFFFF"/>
+        </w:rPr>
+        <w:t>responsividad</w:t>
+      </w:r>
+      <w:proofErr w:type="spellEnd"/>
+      <w:r>
+        <w:rPr>
+          <w:rFonts w:cstheme="minorHAnsi"/>
+          <w:b/>
+          <w:bCs/>
+          <w:color w:val="FF0000"/>
+          <w:sz w:val="32"/>
+          <w:szCs w:val="32"/>
+          <w:shd w:val="clear" w:color="auto" w:fill="FFFFFF"/>
+        </w:rPr>
+        <w:t xml:space="preserve"> en cada uso de los archivos CSS creados para el proyecto. </w:t>
+      </w:r>
+    </w:p>
+    <w:p>
+      <w:pPr>
+        <w:rPr>
+          <w:rFonts w:cstheme="minorHAnsi"/>
+          <w:sz w:val="32"/>
+          <w:szCs w:val="32"/>
+          <w:shd w:val="clear" w:color="auto" w:fill="FFFFFF"/>
+        </w:rPr>
+      </w:pPr>
+    </w:p>
+    <w:p>
+      <w:pPr>
+        <w:rPr>
+          <w:rFonts w:cstheme="minorHAnsi"/>
+          <w:sz w:val="32"/>
+          <w:szCs w:val="32"/>
+          <w:shd w:val="clear" w:color="auto" w:fill="FFFFFF"/>
+        </w:rPr>
+      </w:pPr>
+    </w:p>
+    <w:p>
+      <w:pPr>
+        <w:rPr>
+          <w:rFonts w:cstheme="minorHAnsi"/>
+          <w:sz w:val="32"/>
+          <w:szCs w:val="32"/>
+          <w:shd w:val="clear" w:color="auto" w:fill="FFFFFF"/>
+        </w:rPr>
+      </w:pPr>
+    </w:p>
+    <w:p>
+      <w:pPr>
+        <w:rPr>
+          <w:sz w:val="32"/>
+          <w:szCs w:val="32"/>
         </w:rPr>
       </w:pPr>
     </w:p>

</xml_diff>